<commit_message>
Upload folders and README
</commit_message>
<xml_diff>
--- a/docs/Requirements and traceability table/Requirements.docx
+++ b/docs/Requirements and traceability table/Requirements.docx
@@ -21,7 +21,15 @@
         <w:t xml:space="preserve"> Identificación del problema y análisis de requerimientos</w:t>
       </w:r>
     </w:p>
-    <w:p/>
+    <w:p>
+      <w:pPr>
+        <w:rPr>
+          <w:rFonts w:ascii="Arial" w:hAnsi="Arial" w:cs="Arial"/>
+          <w:sz w:val="20"/>
+          <w:szCs w:val="20"/>
+        </w:rPr>
+      </w:pPr>
+    </w:p>
     <w:p>
       <w:pPr>
         <w:pStyle w:val="Ttulo2"/>
@@ -38,16 +46,7 @@
           <w:sz w:val="20"/>
           <w:szCs w:val="20"/>
         </w:rPr>
-        <w:t xml:space="preserve">Caso de </w:t>
-      </w:r>
-      <w:proofErr w:type="gramStart"/>
-      <w:r>
-        <w:rPr>
-          <w:rFonts w:ascii="Arial" w:hAnsi="Arial" w:cs="Arial"/>
-          <w:sz w:val="20"/>
-          <w:szCs w:val="20"/>
-        </w:rPr>
-        <w:t xml:space="preserve">Estudio </w:t>
+        <w:t xml:space="preserve">Caso de Estudio </w:t>
       </w:r>
       <w:r>
         <w:rPr>
@@ -57,7 +56,6 @@
         </w:rPr>
         <w:t>:</w:t>
       </w:r>
-      <w:proofErr w:type="gramEnd"/>
       <w:r>
         <w:rPr>
           <w:rFonts w:ascii="Arial" w:hAnsi="Arial" w:cs="Arial"/>
@@ -156,37 +154,8 @@
                 <w:sz w:val="20"/>
                 <w:szCs w:val="20"/>
               </w:rPr>
-              <w:t>C</w:t>
-            </w:r>
-            <w:r>
-              <w:rPr>
-                <w:rFonts w:ascii="Arial" w:hAnsi="Arial" w:cs="Arial"/>
-                <w:b w:val="0"/>
-                <w:sz w:val="20"/>
-                <w:szCs w:val="20"/>
-              </w:rPr>
-              <w:t>onglomerado egipcio</w:t>
-            </w:r>
-            <w:r>
-              <w:rPr>
-                <w:rFonts w:ascii="Arial" w:hAnsi="Arial" w:cs="Arial"/>
-                <w:b w:val="0"/>
-                <w:sz w:val="20"/>
-                <w:szCs w:val="20"/>
-              </w:rPr>
-              <w:t xml:space="preserve"> </w:t>
-            </w:r>
-            <w:proofErr w:type="spellStart"/>
-            <w:r>
-              <w:rPr>
-                <w:rFonts w:ascii="Arial" w:hAnsi="Arial" w:cs="Arial"/>
-                <w:b w:val="0"/>
-                <w:sz w:val="20"/>
-                <w:szCs w:val="20"/>
-              </w:rPr>
-              <w:t>ReadX</w:t>
-            </w:r>
-            <w:proofErr w:type="spellEnd"/>
+              <w:t>Conglomerado egipcio ReadX</w:t>
+            </w:r>
           </w:p>
           <w:p>
             <w:pPr>
@@ -263,25 +232,7 @@
                 <w:sz w:val="20"/>
                 <w:szCs w:val="20"/>
               </w:rPr>
-              <w:t xml:space="preserve">Usuarios de </w:t>
-            </w:r>
-            <w:proofErr w:type="spellStart"/>
-            <w:r>
-              <w:rPr>
-                <w:rFonts w:ascii="Arial" w:hAnsi="Arial" w:cs="Arial"/>
-                <w:sz w:val="20"/>
-                <w:szCs w:val="20"/>
-              </w:rPr>
-              <w:t>ReadX</w:t>
-            </w:r>
-            <w:proofErr w:type="spellEnd"/>
-            <w:r>
-              <w:rPr>
-                <w:rFonts w:ascii="Arial" w:hAnsi="Arial" w:cs="Arial"/>
-                <w:sz w:val="20"/>
-                <w:szCs w:val="20"/>
-              </w:rPr>
-              <w:t xml:space="preserve"> (regular y premium)</w:t>
+              <w:t>Usuarios de ReadX (regular y premium)</w:t>
             </w:r>
           </w:p>
         </w:tc>
@@ -487,15 +438,7 @@
                 <w:sz w:val="20"/>
                 <w:szCs w:val="20"/>
               </w:rPr>
-              <w:t xml:space="preserve"> Modificar </w:t>
-            </w:r>
-            <w:r>
-              <w:rPr>
-                <w:rFonts w:ascii="Arial" w:hAnsi="Arial" w:cs="Arial"/>
-                <w:sz w:val="20"/>
-                <w:szCs w:val="20"/>
-              </w:rPr>
-              <w:t>productos bibliográficos</w:t>
+              <w:t xml:space="preserve"> Modificar productos bibliográficos</w:t>
             </w:r>
           </w:p>
           <w:p>
@@ -711,15 +654,7 @@
                 <w:sz w:val="20"/>
                 <w:szCs w:val="20"/>
               </w:rPr>
-              <w:t xml:space="preserve"> </w:t>
-            </w:r>
-            <w:r>
-              <w:rPr>
-                <w:rFonts w:ascii="Arial" w:hAnsi="Arial" w:cs="Arial"/>
-                <w:sz w:val="20"/>
-                <w:szCs w:val="20"/>
-              </w:rPr>
-              <w:t>Permitir a un usuario simular una sesión de lectura (regular y premium)</w:t>
+              <w:t xml:space="preserve"> Permitir a un usuario simular una sesión de lectura (regular y premium)</w:t>
             </w:r>
           </w:p>
         </w:tc>
@@ -791,25 +726,7 @@
                 <w:sz w:val="20"/>
                 <w:szCs w:val="20"/>
               </w:rPr>
-              <w:t>[</w:t>
-            </w:r>
-            <w:r>
-              <w:rPr>
-                <w:rFonts w:ascii="Arial" w:hAnsi="Arial" w:cs="Arial"/>
-                <w:i/>
-                <w:sz w:val="20"/>
-                <w:szCs w:val="20"/>
-              </w:rPr>
-              <w:t>Detallar en términos generales la situación con los elementos que interactúan para cumplir con las funcionalidades del software, incluyendo las características y restricciones que no estén explícitas y sean necesarias.]</w:t>
-            </w:r>
-            <w:r>
-              <w:rPr>
-                <w:rFonts w:ascii="Arial" w:hAnsi="Arial" w:cs="Arial"/>
-                <w:i/>
-                <w:sz w:val="20"/>
-                <w:szCs w:val="20"/>
-              </w:rPr>
-              <w:t xml:space="preserve"> </w:t>
+              <w:t xml:space="preserve">[Detallar en términos generales la situación con los elementos que interactúan para cumplir con las funcionalidades del software, incluyendo las características y restricciones que no estén explícitas y sean necesarias.] </w:t>
             </w:r>
           </w:p>
           <w:p>
@@ -879,23 +796,13 @@
               </w:rPr>
               <w:t xml:space="preserve">NFR0: </w:t>
             </w:r>
-            <w:proofErr w:type="spellStart"/>
-            <w:r>
-              <w:rPr>
-                <w:rFonts w:ascii="Arial" w:hAnsi="Arial" w:cs="Arial"/>
-                <w:sz w:val="20"/>
-                <w:szCs w:val="20"/>
-              </w:rPr>
-              <w:t>ReadX</w:t>
-            </w:r>
-            <w:proofErr w:type="spellEnd"/>
-            <w:r>
-              <w:rPr>
-                <w:rFonts w:ascii="Arial" w:hAnsi="Arial" w:cs="Arial"/>
-                <w:sz w:val="20"/>
-                <w:szCs w:val="20"/>
-              </w:rPr>
-              <w:t xml:space="preserve"> anticipa la evolución y crecimiento dinámico de su plataforma por lo que le solicita que el diseño del prototipo contemple la creación futura de otros tipos de usuario.</w:t>
+            <w:r>
+              <w:rPr>
+                <w:rFonts w:ascii="Arial" w:hAnsi="Arial" w:cs="Arial"/>
+                <w:sz w:val="20"/>
+                <w:szCs w:val="20"/>
+              </w:rPr>
+              <w:t>ReadX anticipa la evolución y crecimiento dinámico de su plataforma por lo que le solicita que el diseño del prototipo contemple la creación futura de otros tipos de usuario.</w:t>
             </w:r>
           </w:p>
         </w:tc>
@@ -1001,7 +908,7 @@
               <w:rPr>
                 <w:rFonts w:ascii="Arial" w:eastAsia="Calibri" w:hAnsi="Arial" w:cs="Arial"/>
                 <w:i/>
-                <w:sz w:val="18"/>
+                <w:sz w:val="20"/>
                 <w:szCs w:val="20"/>
               </w:rPr>
               <w:t>FR0: Registrar usuarios</w:t>
@@ -1043,16 +950,16 @@
             <w:pPr>
               <w:rPr>
                 <w:rFonts w:ascii="Arial" w:eastAsia="Calibri" w:hAnsi="Arial" w:cs="Arial"/>
-                <w:i/>
-                <w:sz w:val="18"/>
+                <w:iCs/>
+                <w:sz w:val="20"/>
                 <w:szCs w:val="20"/>
               </w:rPr>
             </w:pPr>
             <w:r>
               <w:rPr>
                 <w:rFonts w:ascii="Arial" w:eastAsia="Calibri" w:hAnsi="Arial" w:cs="Arial"/>
-                <w:i/>
-                <w:sz w:val="18"/>
+                <w:iCs/>
+                <w:sz w:val="20"/>
                 <w:szCs w:val="20"/>
               </w:rPr>
               <w:t>El software debe permitir registrar usuarios (por el momento premium y regular). Para ello, el software debe solicitar y registrar para cada uno un nombre y c</w:t>
@@ -1060,8 +967,8 @@
             <w:r>
               <w:rPr>
                 <w:rFonts w:ascii="Arial" w:eastAsia="Calibri" w:hAnsi="Arial" w:cs="Arial"/>
-                <w:i/>
-                <w:sz w:val="18"/>
+                <w:iCs/>
+                <w:sz w:val="20"/>
                 <w:szCs w:val="20"/>
               </w:rPr>
               <w:t>é</w:t>
@@ -1069,8 +976,8 @@
             <w:r>
               <w:rPr>
                 <w:rFonts w:ascii="Arial" w:eastAsia="Calibri" w:hAnsi="Arial" w:cs="Arial"/>
-                <w:i/>
-                <w:sz w:val="18"/>
+                <w:iCs/>
+                <w:sz w:val="20"/>
                 <w:szCs w:val="20"/>
               </w:rPr>
               <w:t xml:space="preserve">dula, internamente el software de registrar la fecha de vinculación. </w:t>
@@ -1078,8 +985,8 @@
             <w:r>
               <w:rPr>
                 <w:rFonts w:ascii="Arial" w:eastAsia="Calibri" w:hAnsi="Arial" w:cs="Arial"/>
-                <w:i/>
-                <w:sz w:val="18"/>
+                <w:iCs/>
+                <w:sz w:val="20"/>
                 <w:szCs w:val="20"/>
               </w:rPr>
               <w:t>Además, el software debe pedir a usuario el tipo de usuario a registrar.</w:t>
@@ -1089,16 +996,16 @@
             <w:pPr>
               <w:rPr>
                 <w:rFonts w:ascii="Arial" w:eastAsia="Calibri" w:hAnsi="Arial" w:cs="Arial"/>
-                <w:i/>
-                <w:sz w:val="18"/>
+                <w:iCs/>
+                <w:sz w:val="20"/>
                 <w:szCs w:val="20"/>
               </w:rPr>
             </w:pPr>
             <w:r>
               <w:rPr>
                 <w:rFonts w:ascii="Arial" w:eastAsia="Calibri" w:hAnsi="Arial" w:cs="Arial"/>
-                <w:i/>
-                <w:sz w:val="18"/>
+                <w:iCs/>
+                <w:sz w:val="20"/>
                 <w:szCs w:val="20"/>
               </w:rPr>
               <w:t>El software debe permitir al usuario regular: comprar un máximo de 5 libros, suscri</w:t>
@@ -1106,8 +1013,8 @@
             <w:r>
               <w:rPr>
                 <w:rFonts w:ascii="Arial" w:eastAsia="Calibri" w:hAnsi="Arial" w:cs="Arial"/>
-                <w:i/>
-                <w:sz w:val="18"/>
+                <w:iCs/>
+                <w:sz w:val="20"/>
                 <w:szCs w:val="20"/>
               </w:rPr>
               <w:t>birse a un máximo de 2 revistas. Adicionalmente, el software</w:t>
@@ -1115,8 +1022,8 @@
             <w:r>
               <w:rPr>
                 <w:rFonts w:ascii="Arial" w:eastAsia="Calibri" w:hAnsi="Arial" w:cs="Arial"/>
-                <w:i/>
-                <w:sz w:val="18"/>
+                <w:iCs/>
+                <w:sz w:val="20"/>
                 <w:szCs w:val="20"/>
               </w:rPr>
               <w:t xml:space="preserve"> debe presentarle anuncios publicitarios durante su uso de la plataforma.</w:t>
@@ -1126,98 +1033,36 @@
             <w:pPr>
               <w:rPr>
                 <w:rFonts w:ascii="Arial" w:eastAsia="Calibri" w:hAnsi="Arial" w:cs="Arial"/>
-                <w:i/>
-                <w:sz w:val="18"/>
+                <w:iCs/>
+                <w:sz w:val="20"/>
                 <w:szCs w:val="20"/>
               </w:rPr>
             </w:pPr>
             <w:r>
               <w:rPr>
                 <w:rFonts w:ascii="Arial" w:eastAsia="Calibri" w:hAnsi="Arial" w:cs="Arial"/>
-                <w:i/>
-                <w:sz w:val="18"/>
-                <w:szCs w:val="20"/>
-              </w:rPr>
-              <w:t xml:space="preserve">El software debe permitir al usuario </w:t>
+                <w:iCs/>
+                <w:sz w:val="20"/>
+                <w:szCs w:val="20"/>
+              </w:rPr>
+              <w:t xml:space="preserve">El software debe permitir al usuario premium: comprar libros ilimitadamente, suscribirse a revistas ilimitadamente. Adicionalmente, </w:t>
             </w:r>
             <w:r>
               <w:rPr>
                 <w:rFonts w:ascii="Arial" w:eastAsia="Calibri" w:hAnsi="Arial" w:cs="Arial"/>
-                <w:i/>
-                <w:sz w:val="18"/>
-                <w:szCs w:val="20"/>
-              </w:rPr>
-              <w:t>premium</w:t>
-            </w:r>
-            <w:r>
-              <w:rPr>
-                <w:rFonts w:ascii="Arial" w:eastAsia="Calibri" w:hAnsi="Arial" w:cs="Arial"/>
-                <w:i/>
-                <w:sz w:val="18"/>
-                <w:szCs w:val="20"/>
-              </w:rPr>
-              <w:t>: comprar</w:t>
-            </w:r>
-            <w:r>
-              <w:rPr>
-                <w:rFonts w:ascii="Arial" w:eastAsia="Calibri" w:hAnsi="Arial" w:cs="Arial"/>
-                <w:i/>
-                <w:sz w:val="18"/>
-                <w:szCs w:val="20"/>
-              </w:rPr>
-              <w:t xml:space="preserve"> li</w:t>
-            </w:r>
-            <w:r>
-              <w:rPr>
-                <w:rFonts w:ascii="Arial" w:eastAsia="Calibri" w:hAnsi="Arial" w:cs="Arial"/>
-                <w:i/>
-                <w:sz w:val="18"/>
-                <w:szCs w:val="20"/>
-              </w:rPr>
-              <w:t>bros</w:t>
-            </w:r>
-            <w:r>
-              <w:rPr>
-                <w:rFonts w:ascii="Arial" w:eastAsia="Calibri" w:hAnsi="Arial" w:cs="Arial"/>
-                <w:i/>
-                <w:sz w:val="18"/>
-                <w:szCs w:val="20"/>
-              </w:rPr>
-              <w:t xml:space="preserve"> ilimitadamente</w:t>
-            </w:r>
-            <w:r>
-              <w:rPr>
-                <w:rFonts w:ascii="Arial" w:eastAsia="Calibri" w:hAnsi="Arial" w:cs="Arial"/>
-                <w:i/>
-                <w:sz w:val="18"/>
-                <w:szCs w:val="20"/>
-              </w:rPr>
-              <w:t>, suscribirse a revistas</w:t>
-            </w:r>
-            <w:r>
-              <w:rPr>
-                <w:rFonts w:ascii="Arial" w:eastAsia="Calibri" w:hAnsi="Arial" w:cs="Arial"/>
-                <w:i/>
-                <w:sz w:val="18"/>
-                <w:szCs w:val="20"/>
-              </w:rPr>
-              <w:t xml:space="preserve"> ilimitadamente</w:t>
-            </w:r>
-            <w:r>
-              <w:rPr>
-                <w:rFonts w:ascii="Arial" w:eastAsia="Calibri" w:hAnsi="Arial" w:cs="Arial"/>
-                <w:i/>
-                <w:sz w:val="18"/>
-                <w:szCs w:val="20"/>
-              </w:rPr>
-              <w:t>. Adicionalmente, el software debe presentarle anuncios publicitarios durante su uso de la plataforma.</w:t>
-            </w:r>
-          </w:p>
-          <w:p>
-            <w:pPr>
-              <w:rPr>
-                <w:rFonts w:ascii="Arial" w:hAnsi="Arial" w:cs="Arial"/>
-                <w:i/>
+                <w:iCs/>
+                <w:sz w:val="20"/>
+                <w:szCs w:val="20"/>
+              </w:rPr>
+              <w:lastRenderedPageBreak/>
+              <w:t>el software debe presentarle anuncios publicitarios durante su uso de la plataforma.</w:t>
+            </w:r>
+          </w:p>
+          <w:p>
+            <w:pPr>
+              <w:rPr>
+                <w:rFonts w:ascii="Arial" w:hAnsi="Arial" w:cs="Arial"/>
+                <w:iCs/>
                 <w:sz w:val="20"/>
                 <w:szCs w:val="20"/>
               </w:rPr>
@@ -1368,7 +1213,6 @@
                 <w:szCs w:val="20"/>
               </w:rPr>
             </w:pPr>
-            <w:proofErr w:type="spellStart"/>
             <w:r>
               <w:rPr>
                 <w:rFonts w:ascii="Arial" w:hAnsi="Arial" w:cs="Arial"/>
@@ -1377,7 +1221,6 @@
               </w:rPr>
               <w:t>name</w:t>
             </w:r>
-            <w:proofErr w:type="spellEnd"/>
           </w:p>
         </w:tc>
         <w:tc>
@@ -1566,7 +1409,6 @@
                 <w:szCs w:val="20"/>
               </w:rPr>
             </w:pPr>
-            <w:proofErr w:type="spellStart"/>
             <w:r>
               <w:rPr>
                 <w:rFonts w:ascii="Arial" w:hAnsi="Arial" w:cs="Arial"/>
@@ -1575,7 +1417,6 @@
               </w:rPr>
               <w:t>userType</w:t>
             </w:r>
-            <w:proofErr w:type="spellEnd"/>
           </w:p>
         </w:tc>
         <w:tc>
@@ -1593,7 +1434,6 @@
                 <w:szCs w:val="20"/>
               </w:rPr>
             </w:pPr>
-            <w:proofErr w:type="spellStart"/>
             <w:r>
               <w:rPr>
                 <w:rFonts w:ascii="Arial" w:hAnsi="Arial" w:cs="Arial"/>
@@ -1602,7 +1442,6 @@
               </w:rPr>
               <w:t>int</w:t>
             </w:r>
-            <w:proofErr w:type="spellEnd"/>
           </w:p>
         </w:tc>
         <w:tc>
@@ -1620,7 +1459,6 @@
                 <w:szCs w:val="20"/>
               </w:rPr>
             </w:pPr>
-            <w:proofErr w:type="spellStart"/>
             <w:r>
               <w:rPr>
                 <w:rFonts w:ascii="Arial" w:hAnsi="Arial" w:cs="Arial"/>
@@ -1628,29 +1466,8 @@
                 <w:sz w:val="20"/>
                 <w:szCs w:val="20"/>
               </w:rPr>
-              <w:t>Numbers</w:t>
-            </w:r>
-            <w:proofErr w:type="spellEnd"/>
-            <w:r>
-              <w:rPr>
-                <w:rFonts w:ascii="Arial" w:hAnsi="Arial" w:cs="Arial"/>
-                <w:i/>
-                <w:sz w:val="20"/>
-                <w:szCs w:val="20"/>
-              </w:rPr>
-              <w:t xml:space="preserve">, no </w:t>
-            </w:r>
-            <w:proofErr w:type="spellStart"/>
-            <w:r>
-              <w:rPr>
-                <w:rFonts w:ascii="Arial" w:hAnsi="Arial" w:cs="Arial"/>
-                <w:i/>
-                <w:sz w:val="20"/>
-                <w:szCs w:val="20"/>
-              </w:rPr>
-              <w:t>void</w:t>
-            </w:r>
-            <w:proofErr w:type="spellEnd"/>
+              <w:t>Numbers, no void</w:t>
+            </w:r>
           </w:p>
         </w:tc>
       </w:tr>
@@ -1743,55 +1560,7 @@
                 <w:sz w:val="20"/>
                 <w:szCs w:val="20"/>
               </w:rPr>
-              <w:t>Emitir un mensaje indicando que la operación se ha realizado correctamente o si</w:t>
-            </w:r>
-            <w:r>
-              <w:rPr>
-                <w:rFonts w:ascii="Arial" w:hAnsi="Arial" w:cs="Arial"/>
-                <w:sz w:val="20"/>
-                <w:szCs w:val="20"/>
-              </w:rPr>
-              <w:t xml:space="preserve"> </w:t>
-            </w:r>
-            <w:r>
-              <w:rPr>
-                <w:rFonts w:ascii="Arial" w:hAnsi="Arial" w:cs="Arial"/>
-                <w:sz w:val="20"/>
-                <w:szCs w:val="20"/>
-              </w:rPr>
-              <w:t>se ha producido un error durante el registro, y mostrar la</w:t>
-            </w:r>
-            <w:r>
-              <w:rPr>
-                <w:rFonts w:ascii="Arial" w:hAnsi="Arial" w:cs="Arial"/>
-                <w:sz w:val="20"/>
-                <w:szCs w:val="20"/>
-              </w:rPr>
-              <w:t xml:space="preserve"> </w:t>
-            </w:r>
-            <w:r>
-              <w:rPr>
-                <w:rFonts w:ascii="Arial" w:hAnsi="Arial" w:cs="Arial"/>
-                <w:sz w:val="20"/>
-                <w:szCs w:val="20"/>
-              </w:rPr>
-              <w:t xml:space="preserve">información del </w:t>
-            </w:r>
-            <w:r>
-              <w:rPr>
-                <w:rFonts w:ascii="Arial" w:hAnsi="Arial" w:cs="Arial"/>
-                <w:sz w:val="20"/>
-                <w:szCs w:val="20"/>
-              </w:rPr>
-              <w:t>usuario</w:t>
-            </w:r>
-            <w:r>
-              <w:rPr>
-                <w:rFonts w:ascii="Arial" w:hAnsi="Arial" w:cs="Arial"/>
-                <w:sz w:val="20"/>
-                <w:szCs w:val="20"/>
-              </w:rPr>
-              <w:t xml:space="preserve"> que se ha registrado.</w:t>
+              <w:t>Emitir un mensaje indicando que la operación se ha realizado correctamente o si se ha producido un error durante el registro, y mostrar la información del usuario que se ha registrado.</w:t>
             </w:r>
           </w:p>
           <w:p>
@@ -1951,7 +1720,6 @@
                 <w:szCs w:val="20"/>
               </w:rPr>
             </w:pPr>
-            <w:proofErr w:type="spellStart"/>
             <w:r>
               <w:rPr>
                 <w:rFonts w:ascii="Arial" w:hAnsi="Arial" w:cs="Arial"/>
@@ -1960,7 +1728,6 @@
               </w:rPr>
               <w:t>msg</w:t>
             </w:r>
-            <w:proofErr w:type="spellEnd"/>
           </w:p>
         </w:tc>
         <w:tc>
@@ -2065,23 +1832,7 @@
                 <w:sz w:val="20"/>
                 <w:szCs w:val="20"/>
               </w:rPr>
-              <w:t>I</w:t>
-            </w:r>
-            <w:r>
-              <w:rPr>
-                <w:rFonts w:ascii="Arial" w:hAnsi="Arial" w:cs="Arial"/>
-                <w:sz w:val="20"/>
-                <w:szCs w:val="20"/>
-              </w:rPr>
-              <w:t>dentificador</w:t>
-            </w:r>
-            <w:r>
-              <w:rPr>
-                <w:rFonts w:ascii="Arial" w:hAnsi="Arial" w:cs="Arial"/>
-                <w:sz w:val="20"/>
-                <w:szCs w:val="20"/>
-              </w:rPr>
-              <w:t xml:space="preserve"> y nombre</w:t>
+              <w:t>Identificador y nombre</w:t>
             </w:r>
           </w:p>
         </w:tc>
@@ -2105,16 +1856,34 @@
               <w:rPr>
                 <w:rFonts w:ascii="Arial" w:eastAsia="Calibri" w:hAnsi="Arial" w:cs="Arial"/>
                 <w:i/>
-                <w:sz w:val="18"/>
-                <w:szCs w:val="20"/>
-              </w:rPr>
-              <w:t xml:space="preserve">FR0: </w:t>
+                <w:sz w:val="20"/>
+                <w:szCs w:val="20"/>
+              </w:rPr>
+              <w:t>FR</w:t>
             </w:r>
             <w:r>
               <w:rPr>
                 <w:rFonts w:ascii="Arial" w:eastAsia="Calibri" w:hAnsi="Arial" w:cs="Arial"/>
                 <w:i/>
-                <w:sz w:val="18"/>
+                <w:sz w:val="20"/>
+                <w:szCs w:val="20"/>
+              </w:rPr>
+              <w:t>1</w:t>
+            </w:r>
+            <w:r>
+              <w:rPr>
+                <w:rFonts w:ascii="Arial" w:eastAsia="Calibri" w:hAnsi="Arial" w:cs="Arial"/>
+                <w:i/>
+                <w:sz w:val="20"/>
+                <w:szCs w:val="20"/>
+              </w:rPr>
+              <w:t xml:space="preserve">: </w:t>
+            </w:r>
+            <w:r>
+              <w:rPr>
+                <w:rFonts w:ascii="Arial" w:eastAsia="Calibri" w:hAnsi="Arial" w:cs="Arial"/>
+                <w:i/>
+                <w:sz w:val="20"/>
                 <w:szCs w:val="20"/>
               </w:rPr>
               <w:t>Registrar productos bibliográficos</w:t>
@@ -2123,6 +1892,9 @@
             <w:r>
               <w:rPr>
                 <w:rStyle w:val="Refdecomentario"/>
+                <w:rFonts w:ascii="Arial" w:hAnsi="Arial" w:cs="Arial"/>
+                <w:sz w:val="20"/>
+                <w:szCs w:val="20"/>
               </w:rPr>
               <w:commentReference w:id="1"/>
             </w:r>
@@ -2163,16 +1935,16 @@
             <w:pPr>
               <w:rPr>
                 <w:rFonts w:ascii="Arial" w:eastAsia="Calibri" w:hAnsi="Arial" w:cs="Arial"/>
-                <w:i/>
-                <w:sz w:val="18"/>
+                <w:iCs/>
+                <w:sz w:val="20"/>
                 <w:szCs w:val="20"/>
               </w:rPr>
             </w:pPr>
             <w:r>
               <w:rPr>
                 <w:rFonts w:ascii="Arial" w:eastAsia="Calibri" w:hAnsi="Arial" w:cs="Arial"/>
-                <w:i/>
-                <w:sz w:val="18"/>
+                <w:iCs/>
+                <w:sz w:val="20"/>
                 <w:szCs w:val="20"/>
               </w:rPr>
               <w:t>El software debe permitir registrar productos bibliográficos (por el momento son libros o revistas)</w:t>
@@ -2180,8 +1952,8 @@
             <w:r>
               <w:rPr>
                 <w:rFonts w:ascii="Arial" w:eastAsia="Calibri" w:hAnsi="Arial" w:cs="Arial"/>
-                <w:i/>
-                <w:sz w:val="18"/>
+                <w:iCs/>
+                <w:sz w:val="20"/>
                 <w:szCs w:val="20"/>
               </w:rPr>
               <w:t>. Para ello, el software debe solicitar y registrar:</w:t>
@@ -2191,8 +1963,8 @@
             <w:pPr>
               <w:rPr>
                 <w:rFonts w:ascii="Arial" w:eastAsia="Calibri" w:hAnsi="Arial" w:cs="Arial"/>
-                <w:i/>
-                <w:sz w:val="18"/>
+                <w:iCs/>
+                <w:sz w:val="20"/>
                 <w:szCs w:val="20"/>
                 <w:u w:val="single"/>
               </w:rPr>
@@ -2200,175 +1972,222 @@
             <w:r>
               <w:rPr>
                 <w:rFonts w:ascii="Arial" w:eastAsia="Calibri" w:hAnsi="Arial" w:cs="Arial"/>
-                <w:i/>
-                <w:sz w:val="18"/>
-                <w:szCs w:val="20"/>
-              </w:rPr>
-              <w:t>Para los libros, u</w:t>
+                <w:iCs/>
+                <w:sz w:val="20"/>
+                <w:szCs w:val="20"/>
+              </w:rPr>
+              <w:t xml:space="preserve">Para los libros, un nombre, un número de páginas, una reseña </w:t>
             </w:r>
             <w:r>
               <w:rPr>
                 <w:rFonts w:ascii="Arial" w:eastAsia="Calibri" w:hAnsi="Arial" w:cs="Arial"/>
-                <w:i/>
-                <w:sz w:val="18"/>
-                <w:szCs w:val="20"/>
-              </w:rPr>
-              <w:t xml:space="preserve">n nombre, un número de páginas, una reseña </w:t>
-            </w:r>
-            <w:proofErr w:type="spellStart"/>
-            <w:proofErr w:type="gramStart"/>
+                <w:iCs/>
+                <w:sz w:val="20"/>
+                <w:szCs w:val="20"/>
+              </w:rPr>
+              <w:t>corta, un</w:t>
+            </w:r>
             <w:r>
               <w:rPr>
                 <w:rFonts w:ascii="Arial" w:eastAsia="Calibri" w:hAnsi="Arial" w:cs="Arial"/>
-                <w:i/>
-                <w:sz w:val="18"/>
-                <w:szCs w:val="20"/>
-              </w:rPr>
-              <w:t>corta,un</w:t>
-            </w:r>
-            <w:proofErr w:type="spellEnd"/>
-            <w:proofErr w:type="gramEnd"/>
+                <w:iCs/>
+                <w:sz w:val="20"/>
+                <w:szCs w:val="20"/>
+              </w:rPr>
+              <w:t xml:space="preserve"> </w:t>
+            </w:r>
             <w:r>
               <w:rPr>
                 <w:rFonts w:ascii="Arial" w:eastAsia="Calibri" w:hAnsi="Arial" w:cs="Arial"/>
-                <w:i/>
-                <w:sz w:val="18"/>
-                <w:szCs w:val="20"/>
-              </w:rPr>
-              <w:t xml:space="preserve"> género, una URL que lleva a un repositorio con la portada del libro, el valor de venta (en dólares)</w:t>
+                <w:iCs/>
+                <w:sz w:val="20"/>
+                <w:szCs w:val="20"/>
+              </w:rPr>
+              <w:t>género (Ciencia Ficción, Fantasía y Novela Histórica)</w:t>
             </w:r>
             <w:r>
               <w:rPr>
                 <w:rFonts w:ascii="Arial" w:eastAsia="Calibri" w:hAnsi="Arial" w:cs="Arial"/>
-                <w:i/>
-                <w:sz w:val="18"/>
-                <w:szCs w:val="20"/>
-              </w:rPr>
-              <w:t xml:space="preserve">, internamente </w:t>
-            </w:r>
-            <w:proofErr w:type="spellStart"/>
+                <w:iCs/>
+                <w:sz w:val="20"/>
+                <w:szCs w:val="20"/>
+              </w:rPr>
+              <w:t>, una URL que lleva a un repositorio con la portada del libro</w:t>
+            </w:r>
             <w:r>
               <w:rPr>
                 <w:rFonts w:ascii="Arial" w:eastAsia="Calibri" w:hAnsi="Arial" w:cs="Arial"/>
-                <w:i/>
-                <w:sz w:val="18"/>
-                <w:szCs w:val="20"/>
-              </w:rPr>
-              <w:t>el</w:t>
-            </w:r>
-            <w:proofErr w:type="spellEnd"/>
+                <w:iCs/>
+                <w:sz w:val="20"/>
+                <w:szCs w:val="20"/>
+              </w:rPr>
+              <w:t xml:space="preserve"> y </w:t>
+            </w:r>
             <w:r>
               <w:rPr>
                 <w:rFonts w:ascii="Arial" w:eastAsia="Calibri" w:hAnsi="Arial" w:cs="Arial"/>
-                <w:i/>
-                <w:sz w:val="18"/>
-                <w:szCs w:val="20"/>
-              </w:rPr>
-              <w:t xml:space="preserve"> software debe registrar la</w:t>
+                <w:iCs/>
+                <w:sz w:val="20"/>
+                <w:szCs w:val="20"/>
+              </w:rPr>
+              <w:t>el valor de venta (en dólares)</w:t>
             </w:r>
             <w:r>
               <w:rPr>
                 <w:rFonts w:ascii="Arial" w:eastAsia="Calibri" w:hAnsi="Arial" w:cs="Arial"/>
-                <w:i/>
-                <w:sz w:val="18"/>
-                <w:szCs w:val="20"/>
-              </w:rPr>
-              <w:t xml:space="preserve"> fecha de publicación</w:t>
+                <w:iCs/>
+                <w:sz w:val="20"/>
+                <w:szCs w:val="20"/>
+              </w:rPr>
+              <w:t>, internamente el software debe registrar la fecha de publicación</w:t>
             </w:r>
             <w:r>
               <w:rPr>
                 <w:rFonts w:ascii="Arial" w:eastAsia="Calibri" w:hAnsi="Arial" w:cs="Arial"/>
-                <w:i/>
-                <w:sz w:val="18"/>
-                <w:szCs w:val="20"/>
-              </w:rPr>
-              <w:t xml:space="preserve">. </w:t>
-            </w:r>
-          </w:p>
-          <w:p>
-            <w:pPr>
+                <w:iCs/>
+                <w:sz w:val="20"/>
+                <w:szCs w:val="20"/>
+              </w:rPr>
+              <w:t xml:space="preserve"> y generar un identificador único con 3 caracteres hexadecimales</w:t>
+            </w:r>
+            <w:r>
               <w:rPr>
                 <w:rFonts w:ascii="Arial" w:eastAsia="Calibri" w:hAnsi="Arial" w:cs="Arial"/>
-                <w:i/>
-                <w:sz w:val="18"/>
-                <w:szCs w:val="20"/>
-              </w:rPr>
-            </w:pPr>
+                <w:iCs/>
+                <w:sz w:val="20"/>
+                <w:szCs w:val="20"/>
+              </w:rPr>
+              <w:t>.</w:t>
+            </w:r>
             <w:r>
               <w:rPr>
                 <w:rFonts w:ascii="Arial" w:eastAsia="Calibri" w:hAnsi="Arial" w:cs="Arial"/>
-                <w:i/>
-                <w:sz w:val="18"/>
-                <w:szCs w:val="20"/>
-              </w:rPr>
-              <w:t xml:space="preserve">Para los </w:t>
-            </w:r>
-          </w:p>
-          <w:p>
-            <w:pPr>
+                <w:iCs/>
+                <w:sz w:val="20"/>
+                <w:szCs w:val="20"/>
+              </w:rPr>
+              <w:t xml:space="preserve"> </w:t>
+            </w:r>
+            <w:r>
               <w:rPr>
                 <w:rFonts w:ascii="Arial" w:eastAsia="Calibri" w:hAnsi="Arial" w:cs="Arial"/>
-                <w:i/>
-                <w:sz w:val="18"/>
-                <w:szCs w:val="20"/>
-              </w:rPr>
-            </w:pPr>
-          </w:p>
-          <w:p>
-            <w:pPr>
-              <w:rPr>
-                <w:rFonts w:ascii="Arial" w:hAnsi="Arial" w:cs="Arial"/>
-                <w:i/>
-                <w:sz w:val="20"/>
-                <w:szCs w:val="20"/>
-              </w:rPr>
-            </w:pPr>
-            <w:r>
-              <w:rPr>
-                <w:rFonts w:ascii="Arial" w:hAnsi="Arial" w:cs="Arial"/>
-                <w:i/>
-                <w:sz w:val="20"/>
-                <w:szCs w:val="20"/>
-              </w:rPr>
-              <w:t>El software debe permitir registrar usuarios (por el momento premium y regular). Para ello, el software debe solicitar y registrar para cada uno un nombre y cédula, internamente el software de registrar la fecha de vinculación. Además, el software debe pedir a usuario el tipo de usuario a registrar.</w:t>
-            </w:r>
-          </w:p>
-          <w:p>
-            <w:pPr>
-              <w:rPr>
-                <w:rFonts w:ascii="Arial" w:hAnsi="Arial" w:cs="Arial"/>
-                <w:i/>
-                <w:sz w:val="20"/>
-                <w:szCs w:val="20"/>
-              </w:rPr>
-            </w:pPr>
-            <w:r>
-              <w:rPr>
-                <w:rFonts w:ascii="Arial" w:hAnsi="Arial" w:cs="Arial"/>
-                <w:i/>
-                <w:sz w:val="20"/>
-                <w:szCs w:val="20"/>
-              </w:rPr>
-              <w:t>El software debe permitir al usuario regular: comprar un máximo de 5 libros, suscribirse a un máximo de 2 revistas. Adicionalmente, el software debe presentarle anuncios publicitarios durante su uso de la plataforma.</w:t>
-            </w:r>
-          </w:p>
-          <w:p>
-            <w:pPr>
-              <w:rPr>
-                <w:rFonts w:ascii="Arial" w:hAnsi="Arial" w:cs="Arial"/>
-                <w:i/>
-                <w:sz w:val="20"/>
-                <w:szCs w:val="20"/>
-              </w:rPr>
-            </w:pPr>
-            <w:r>
-              <w:rPr>
-                <w:rFonts w:ascii="Arial" w:hAnsi="Arial" w:cs="Arial"/>
-                <w:i/>
-                <w:sz w:val="20"/>
-                <w:szCs w:val="20"/>
-              </w:rPr>
-              <w:t>El software debe permitir al usuario premium: comprar libros ilimitadamente, suscribirse a revistas ilimitadamente. Adicionalmente, el software debe presentarle anuncios publicitarios durante su uso de la plataforma.</w:t>
+                <w:iCs/>
+                <w:sz w:val="20"/>
+                <w:szCs w:val="20"/>
+              </w:rPr>
+              <w:t xml:space="preserve"> </w:t>
+            </w:r>
+          </w:p>
+          <w:p>
+            <w:pPr>
+              <w:rPr>
+                <w:rFonts w:ascii="Arial" w:eastAsia="Calibri" w:hAnsi="Arial" w:cs="Arial"/>
+                <w:iCs/>
+                <w:sz w:val="20"/>
+                <w:szCs w:val="20"/>
+              </w:rPr>
+            </w:pPr>
+            <w:r>
+              <w:rPr>
+                <w:rFonts w:ascii="Arial" w:eastAsia="Calibri" w:hAnsi="Arial" w:cs="Arial"/>
+                <w:iCs/>
+                <w:sz w:val="20"/>
+                <w:szCs w:val="20"/>
+              </w:rPr>
+              <w:t>Para l</w:t>
+            </w:r>
+            <w:r>
+              <w:rPr>
+                <w:rFonts w:ascii="Arial" w:eastAsia="Calibri" w:hAnsi="Arial" w:cs="Arial"/>
+                <w:iCs/>
+                <w:sz w:val="20"/>
+                <w:szCs w:val="20"/>
+              </w:rPr>
+              <w:t xml:space="preserve">as revistas, </w:t>
+            </w:r>
+            <w:r>
+              <w:rPr>
+                <w:rFonts w:ascii="Arial" w:eastAsia="Calibri" w:hAnsi="Arial" w:cs="Arial"/>
+                <w:iCs/>
+                <w:sz w:val="20"/>
+                <w:szCs w:val="20"/>
+              </w:rPr>
+              <w:t>un nombre, un número de páginas,</w:t>
+            </w:r>
+            <w:r>
+              <w:rPr>
+                <w:rFonts w:ascii="Arial" w:eastAsia="Calibri" w:hAnsi="Arial" w:cs="Arial"/>
+                <w:iCs/>
+                <w:sz w:val="20"/>
+                <w:szCs w:val="20"/>
+              </w:rPr>
+              <w:t xml:space="preserve"> una categoría </w:t>
+            </w:r>
+            <w:commentRangeStart w:id="2"/>
+            <w:r>
+              <w:rPr>
+                <w:rFonts w:ascii="Arial" w:eastAsia="Calibri" w:hAnsi="Arial" w:cs="Arial"/>
+                <w:iCs/>
+                <w:sz w:val="20"/>
+                <w:szCs w:val="20"/>
+              </w:rPr>
+              <w:t>(Variedades, Diseño y Científica)</w:t>
+            </w:r>
+            <w:commentRangeEnd w:id="2"/>
+            <w:r>
+              <w:rPr>
+                <w:rStyle w:val="Refdecomentario"/>
+                <w:rFonts w:ascii="Arial" w:hAnsi="Arial" w:cs="Arial"/>
+                <w:iCs/>
+                <w:sz w:val="20"/>
+                <w:szCs w:val="20"/>
+              </w:rPr>
+              <w:commentReference w:id="2"/>
+            </w:r>
+            <w:r>
+              <w:rPr>
+                <w:rFonts w:ascii="Arial" w:eastAsia="Calibri" w:hAnsi="Arial" w:cs="Arial"/>
+                <w:iCs/>
+                <w:sz w:val="20"/>
+                <w:szCs w:val="20"/>
+              </w:rPr>
+              <w:t xml:space="preserve">, una URL que lleva a un repositorio con la portada de la revista, el valor de la suscripción (en dólares) </w:t>
+            </w:r>
+            <w:r>
+              <w:rPr>
+                <w:rFonts w:ascii="Arial" w:eastAsia="Calibri" w:hAnsi="Arial" w:cs="Arial"/>
+                <w:iCs/>
+                <w:sz w:val="20"/>
+                <w:szCs w:val="20"/>
+              </w:rPr>
+              <w:t>y la</w:t>
+            </w:r>
+            <w:r>
+              <w:rPr>
+                <w:rFonts w:ascii="Arial" w:eastAsia="Calibri" w:hAnsi="Arial" w:cs="Arial"/>
+                <w:iCs/>
+                <w:sz w:val="20"/>
+                <w:szCs w:val="20"/>
+              </w:rPr>
+              <w:t xml:space="preserve"> periodicidad de emisión, internamente el software debe registrar la fecha de publicación y generar un identificador único con 3 caracteres </w:t>
+            </w:r>
+            <w:r>
+              <w:rPr>
+                <w:rFonts w:ascii="Arial" w:eastAsia="Calibri" w:hAnsi="Arial" w:cs="Arial"/>
+                <w:iCs/>
+                <w:sz w:val="20"/>
+                <w:szCs w:val="20"/>
+              </w:rPr>
+              <w:t>alfanuméricos</w:t>
+            </w:r>
+            <w:r>
+              <w:rPr>
+                <w:rFonts w:ascii="Arial" w:eastAsia="Calibri" w:hAnsi="Arial" w:cs="Arial"/>
+                <w:iCs/>
+                <w:sz w:val="20"/>
+                <w:szCs w:val="20"/>
+              </w:rPr>
+              <w:t xml:space="preserve">.  </w:t>
             </w:r>
           </w:p>
         </w:tc>
@@ -2398,7 +2217,6 @@
                 <w:sz w:val="20"/>
                 <w:szCs w:val="20"/>
               </w:rPr>
-              <w:lastRenderedPageBreak/>
               <w:t>Entradas</w:t>
             </w:r>
           </w:p>
@@ -2516,6 +2334,14 @@
                 <w:szCs w:val="20"/>
               </w:rPr>
             </w:pPr>
+            <w:r>
+              <w:rPr>
+                <w:rFonts w:ascii="Arial" w:hAnsi="Arial" w:cs="Arial"/>
+                <w:sz w:val="20"/>
+                <w:szCs w:val="20"/>
+              </w:rPr>
+              <w:t>name</w:t>
+            </w:r>
           </w:p>
         </w:tc>
         <w:tc>
@@ -2533,6 +2359,14 @@
                 <w:szCs w:val="20"/>
               </w:rPr>
             </w:pPr>
+            <w:r>
+              <w:rPr>
+                <w:rFonts w:ascii="Arial" w:hAnsi="Arial" w:cs="Arial"/>
+                <w:sz w:val="20"/>
+                <w:szCs w:val="20"/>
+              </w:rPr>
+              <w:t>String</w:t>
+            </w:r>
           </w:p>
         </w:tc>
         <w:tc>
@@ -2545,26 +2379,17 @@
               <w:jc w:val="center"/>
               <w:rPr>
                 <w:rFonts w:ascii="Arial" w:hAnsi="Arial" w:cs="Arial"/>
-                <w:i/>
-                <w:sz w:val="20"/>
-                <w:szCs w:val="20"/>
-              </w:rPr>
-            </w:pPr>
-            <w:r>
-              <w:rPr>
-                <w:rFonts w:ascii="Arial" w:hAnsi="Arial" w:cs="Arial"/>
-                <w:i/>
-                <w:sz w:val="20"/>
-                <w:szCs w:val="20"/>
-              </w:rPr>
-              <w:t xml:space="preserve">[Condición de la entrada. Ej. </w:t>
-            </w:r>
-            <w:r>
-              <w:rPr>
-                <w:i/>
-                <w:sz w:val="22"/>
-              </w:rPr>
-              <w:t>números enteros como mínimo 5 dígitos y máximo 15]</w:t>
+                <w:sz w:val="20"/>
+                <w:szCs w:val="20"/>
+              </w:rPr>
+            </w:pPr>
+            <w:r>
+              <w:rPr>
+                <w:rFonts w:ascii="Arial" w:hAnsi="Arial" w:cs="Arial"/>
+                <w:sz w:val="20"/>
+                <w:szCs w:val="20"/>
+              </w:rPr>
+              <w:t>Caracteres (texto), sin vacío y obligatorio</w:t>
             </w:r>
           </w:p>
         </w:tc>
@@ -2605,6 +2430,14 @@
                 <w:szCs w:val="20"/>
               </w:rPr>
             </w:pPr>
+            <w:r>
+              <w:rPr>
+                <w:rFonts w:ascii="Arial" w:hAnsi="Arial" w:cs="Arial"/>
+                <w:sz w:val="20"/>
+                <w:szCs w:val="20"/>
+              </w:rPr>
+              <w:t>pages</w:t>
+            </w:r>
           </w:p>
         </w:tc>
         <w:tc>
@@ -2622,6 +2455,14 @@
                 <w:szCs w:val="20"/>
               </w:rPr>
             </w:pPr>
+            <w:r>
+              <w:rPr>
+                <w:rFonts w:ascii="Arial" w:hAnsi="Arial" w:cs="Arial"/>
+                <w:sz w:val="20"/>
+                <w:szCs w:val="20"/>
+              </w:rPr>
+              <w:t>int</w:t>
+            </w:r>
           </w:p>
         </w:tc>
         <w:tc>
@@ -2638,10 +2479,744 @@
                 <w:szCs w:val="20"/>
               </w:rPr>
             </w:pPr>
+            <w:r>
+              <w:rPr>
+                <w:rFonts w:ascii="Arial" w:hAnsi="Arial" w:cs="Arial"/>
+                <w:sz w:val="20"/>
+                <w:szCs w:val="20"/>
+              </w:rPr>
+              <w:t>Números, sin vacio</w:t>
+            </w:r>
+            <w:r>
+              <w:rPr>
+                <w:rFonts w:ascii="Arial" w:hAnsi="Arial" w:cs="Arial"/>
+                <w:sz w:val="20"/>
+                <w:szCs w:val="20"/>
+              </w:rPr>
+              <w:t xml:space="preserve"> y obligatorio</w:t>
+            </w:r>
           </w:p>
         </w:tc>
       </w:tr>
       <w:tr>
+        <w:trPr>
+          <w:trHeight w:val="76"/>
+        </w:trPr>
+        <w:tc>
+          <w:tcPr>
+            <w:tcW w:w="2865" w:type="dxa"/>
+            <w:vAlign w:val="center"/>
+          </w:tcPr>
+          <w:p>
+            <w:pPr>
+              <w:widowControl w:val="0"/>
+              <w:spacing w:line="276" w:lineRule="auto"/>
+              <w:rPr>
+                <w:rFonts w:ascii="Arial" w:hAnsi="Arial" w:cs="Arial"/>
+                <w:sz w:val="20"/>
+                <w:szCs w:val="20"/>
+              </w:rPr>
+            </w:pPr>
+          </w:p>
+        </w:tc>
+        <w:tc>
+          <w:tcPr>
+            <w:tcW w:w="1860" w:type="dxa"/>
+            <w:vAlign w:val="center"/>
+          </w:tcPr>
+          <w:p>
+            <w:pPr>
+              <w:jc w:val="center"/>
+              <w:rPr>
+                <w:rFonts w:ascii="Arial" w:hAnsi="Arial" w:cs="Arial"/>
+                <w:sz w:val="20"/>
+                <w:szCs w:val="20"/>
+              </w:rPr>
+            </w:pPr>
+            <w:r>
+              <w:rPr>
+                <w:rFonts w:ascii="Arial" w:hAnsi="Arial" w:cs="Arial"/>
+                <w:sz w:val="20"/>
+                <w:szCs w:val="20"/>
+              </w:rPr>
+              <w:t>review</w:t>
+            </w:r>
+          </w:p>
+        </w:tc>
+        <w:tc>
+          <w:tcPr>
+            <w:tcW w:w="2358" w:type="dxa"/>
+            <w:gridSpan w:val="2"/>
+            <w:vAlign w:val="center"/>
+          </w:tcPr>
+          <w:p>
+            <w:pPr>
+              <w:jc w:val="center"/>
+              <w:rPr>
+                <w:rFonts w:ascii="Arial" w:hAnsi="Arial" w:cs="Arial"/>
+                <w:sz w:val="20"/>
+                <w:szCs w:val="20"/>
+              </w:rPr>
+            </w:pPr>
+            <w:r>
+              <w:rPr>
+                <w:rFonts w:ascii="Arial" w:hAnsi="Arial" w:cs="Arial"/>
+                <w:sz w:val="20"/>
+                <w:szCs w:val="20"/>
+              </w:rPr>
+              <w:t>String</w:t>
+            </w:r>
+          </w:p>
+        </w:tc>
+        <w:tc>
+          <w:tcPr>
+            <w:tcW w:w="2277" w:type="dxa"/>
+            <w:vAlign w:val="center"/>
+          </w:tcPr>
+          <w:p>
+            <w:pPr>
+              <w:jc w:val="center"/>
+              <w:rPr>
+                <w:rFonts w:ascii="Arial" w:hAnsi="Arial" w:cs="Arial"/>
+                <w:sz w:val="20"/>
+                <w:szCs w:val="20"/>
+              </w:rPr>
+            </w:pPr>
+            <w:r>
+              <w:rPr>
+                <w:rFonts w:ascii="Arial" w:hAnsi="Arial" w:cs="Arial"/>
+                <w:sz w:val="20"/>
+                <w:szCs w:val="20"/>
+              </w:rPr>
+              <w:t>Caracteres (texto), sin vacío y obligatorio</w:t>
+            </w:r>
+          </w:p>
+        </w:tc>
+      </w:tr>
+      <w:tr>
+        <w:trPr>
+          <w:trHeight w:val="76"/>
+        </w:trPr>
+        <w:tc>
+          <w:tcPr>
+            <w:tcW w:w="2865" w:type="dxa"/>
+            <w:vAlign w:val="center"/>
+          </w:tcPr>
+          <w:p>
+            <w:pPr>
+              <w:widowControl w:val="0"/>
+              <w:spacing w:line="276" w:lineRule="auto"/>
+              <w:rPr>
+                <w:rFonts w:ascii="Arial" w:hAnsi="Arial" w:cs="Arial"/>
+                <w:sz w:val="20"/>
+                <w:szCs w:val="20"/>
+              </w:rPr>
+            </w:pPr>
+          </w:p>
+        </w:tc>
+        <w:tc>
+          <w:tcPr>
+            <w:tcW w:w="1860" w:type="dxa"/>
+            <w:vAlign w:val="center"/>
+          </w:tcPr>
+          <w:p>
+            <w:pPr>
+              <w:jc w:val="center"/>
+              <w:rPr>
+                <w:rFonts w:ascii="Arial" w:hAnsi="Arial" w:cs="Arial"/>
+                <w:sz w:val="20"/>
+                <w:szCs w:val="20"/>
+              </w:rPr>
+            </w:pPr>
+            <w:r>
+              <w:rPr>
+                <w:rFonts w:ascii="Arial" w:hAnsi="Arial" w:cs="Arial"/>
+                <w:sz w:val="20"/>
+                <w:szCs w:val="20"/>
+              </w:rPr>
+              <w:t xml:space="preserve"> genre</w:t>
+            </w:r>
+          </w:p>
+        </w:tc>
+        <w:tc>
+          <w:tcPr>
+            <w:tcW w:w="2358" w:type="dxa"/>
+            <w:gridSpan w:val="2"/>
+            <w:vAlign w:val="center"/>
+          </w:tcPr>
+          <w:p>
+            <w:pPr>
+              <w:jc w:val="center"/>
+              <w:rPr>
+                <w:rFonts w:ascii="Arial" w:hAnsi="Arial" w:cs="Arial"/>
+                <w:sz w:val="20"/>
+                <w:szCs w:val="20"/>
+              </w:rPr>
+            </w:pPr>
+            <w:r>
+              <w:rPr>
+                <w:rFonts w:ascii="Arial" w:hAnsi="Arial" w:cs="Arial"/>
+                <w:sz w:val="20"/>
+                <w:szCs w:val="20"/>
+              </w:rPr>
+              <w:t>enum</w:t>
+            </w:r>
+          </w:p>
+        </w:tc>
+        <w:tc>
+          <w:tcPr>
+            <w:tcW w:w="2277" w:type="dxa"/>
+            <w:vAlign w:val="center"/>
+          </w:tcPr>
+          <w:p>
+            <w:pPr>
+              <w:jc w:val="center"/>
+              <w:rPr>
+                <w:rFonts w:ascii="Arial" w:hAnsi="Arial" w:cs="Arial"/>
+                <w:sz w:val="20"/>
+                <w:szCs w:val="20"/>
+              </w:rPr>
+            </w:pPr>
+            <w:r>
+              <w:rPr>
+                <w:rFonts w:ascii="Arial" w:hAnsi="Arial" w:cs="Arial"/>
+                <w:sz w:val="20"/>
+                <w:szCs w:val="20"/>
+              </w:rPr>
+              <w:t>De selección:</w:t>
+            </w:r>
+          </w:p>
+          <w:p>
+            <w:pPr>
+              <w:jc w:val="center"/>
+              <w:rPr>
+                <w:rFonts w:ascii="Arial" w:hAnsi="Arial" w:cs="Arial"/>
+                <w:sz w:val="20"/>
+                <w:szCs w:val="20"/>
+              </w:rPr>
+            </w:pPr>
+            <w:r>
+              <w:rPr>
+                <w:rFonts w:ascii="Arial" w:hAnsi="Arial" w:cs="Arial"/>
+                <w:sz w:val="20"/>
+                <w:szCs w:val="20"/>
+              </w:rPr>
+              <w:t xml:space="preserve">(1. </w:t>
+            </w:r>
+            <w:r>
+              <w:rPr>
+                <w:rFonts w:ascii="Arial" w:hAnsi="Arial" w:cs="Arial"/>
+                <w:sz w:val="20"/>
+                <w:szCs w:val="20"/>
+              </w:rPr>
+              <w:t xml:space="preserve">Ciencia Ficción, </w:t>
+            </w:r>
+            <w:r>
+              <w:rPr>
+                <w:rFonts w:ascii="Arial" w:hAnsi="Arial" w:cs="Arial"/>
+                <w:sz w:val="20"/>
+                <w:szCs w:val="20"/>
+              </w:rPr>
+              <w:t xml:space="preserve">2. </w:t>
+            </w:r>
+            <w:r>
+              <w:rPr>
+                <w:rFonts w:ascii="Arial" w:hAnsi="Arial" w:cs="Arial"/>
+                <w:sz w:val="20"/>
+                <w:szCs w:val="20"/>
+              </w:rPr>
+              <w:t>Fantasía</w:t>
+            </w:r>
+            <w:r>
+              <w:rPr>
+                <w:rFonts w:ascii="Arial" w:hAnsi="Arial" w:cs="Arial"/>
+                <w:sz w:val="20"/>
+                <w:szCs w:val="20"/>
+              </w:rPr>
+              <w:t xml:space="preserve">, 3. </w:t>
+            </w:r>
+            <w:r>
+              <w:rPr>
+                <w:rFonts w:ascii="Arial" w:hAnsi="Arial" w:cs="Arial"/>
+                <w:sz w:val="20"/>
+                <w:szCs w:val="20"/>
+              </w:rPr>
+              <w:t>Novela Histórica</w:t>
+            </w:r>
+            <w:r>
+              <w:rPr>
+                <w:rFonts w:ascii="Arial" w:hAnsi="Arial" w:cs="Arial"/>
+                <w:sz w:val="20"/>
+                <w:szCs w:val="20"/>
+              </w:rPr>
+              <w:t>)</w:t>
+            </w:r>
+          </w:p>
+        </w:tc>
+      </w:tr>
+      <w:tr>
+        <w:trPr>
+          <w:trHeight w:val="76"/>
+        </w:trPr>
+        <w:tc>
+          <w:tcPr>
+            <w:tcW w:w="2865" w:type="dxa"/>
+            <w:vAlign w:val="center"/>
+          </w:tcPr>
+          <w:p>
+            <w:pPr>
+              <w:widowControl w:val="0"/>
+              <w:spacing w:line="276" w:lineRule="auto"/>
+              <w:rPr>
+                <w:rFonts w:ascii="Arial" w:hAnsi="Arial" w:cs="Arial"/>
+                <w:sz w:val="20"/>
+                <w:szCs w:val="20"/>
+              </w:rPr>
+            </w:pPr>
+          </w:p>
+        </w:tc>
+        <w:tc>
+          <w:tcPr>
+            <w:tcW w:w="1860" w:type="dxa"/>
+            <w:vAlign w:val="center"/>
+          </w:tcPr>
+          <w:p>
+            <w:pPr>
+              <w:jc w:val="center"/>
+              <w:rPr>
+                <w:rFonts w:ascii="Arial" w:hAnsi="Arial" w:cs="Arial"/>
+                <w:sz w:val="20"/>
+                <w:szCs w:val="20"/>
+              </w:rPr>
+            </w:pPr>
+            <w:r>
+              <w:rPr>
+                <w:rFonts w:ascii="Arial" w:hAnsi="Arial" w:cs="Arial"/>
+                <w:sz w:val="20"/>
+                <w:szCs w:val="20"/>
+              </w:rPr>
+              <w:t>c</w:t>
+            </w:r>
+            <w:r>
+              <w:rPr>
+                <w:rFonts w:ascii="Arial" w:hAnsi="Arial" w:cs="Arial"/>
+                <w:sz w:val="20"/>
+                <w:szCs w:val="20"/>
+              </w:rPr>
+              <w:t>ategory</w:t>
+            </w:r>
+          </w:p>
+        </w:tc>
+        <w:tc>
+          <w:tcPr>
+            <w:tcW w:w="2358" w:type="dxa"/>
+            <w:gridSpan w:val="2"/>
+            <w:vAlign w:val="center"/>
+          </w:tcPr>
+          <w:p>
+            <w:pPr>
+              <w:jc w:val="center"/>
+              <w:rPr>
+                <w:rFonts w:ascii="Arial" w:hAnsi="Arial" w:cs="Arial"/>
+                <w:sz w:val="20"/>
+                <w:szCs w:val="20"/>
+              </w:rPr>
+            </w:pPr>
+            <w:r>
+              <w:rPr>
+                <w:rFonts w:ascii="Arial" w:hAnsi="Arial" w:cs="Arial"/>
+                <w:sz w:val="20"/>
+                <w:szCs w:val="20"/>
+              </w:rPr>
+              <w:t>e</w:t>
+            </w:r>
+            <w:r>
+              <w:rPr>
+                <w:rFonts w:ascii="Arial" w:hAnsi="Arial" w:cs="Arial"/>
+                <w:sz w:val="20"/>
+                <w:szCs w:val="20"/>
+              </w:rPr>
+              <w:t>num</w:t>
+            </w:r>
+          </w:p>
+        </w:tc>
+        <w:tc>
+          <w:tcPr>
+            <w:tcW w:w="2277" w:type="dxa"/>
+            <w:vAlign w:val="center"/>
+          </w:tcPr>
+          <w:p>
+            <w:pPr>
+              <w:jc w:val="center"/>
+              <w:rPr>
+                <w:rFonts w:ascii="Arial" w:hAnsi="Arial" w:cs="Arial"/>
+                <w:sz w:val="20"/>
+                <w:szCs w:val="20"/>
+              </w:rPr>
+            </w:pPr>
+            <w:r>
+              <w:rPr>
+                <w:rFonts w:ascii="Arial" w:hAnsi="Arial" w:cs="Arial"/>
+                <w:sz w:val="20"/>
+                <w:szCs w:val="20"/>
+              </w:rPr>
+              <w:t>De selección:</w:t>
+            </w:r>
+          </w:p>
+          <w:p>
+            <w:pPr>
+              <w:jc w:val="center"/>
+              <w:rPr>
+                <w:rFonts w:ascii="Arial" w:hAnsi="Arial" w:cs="Arial"/>
+                <w:sz w:val="20"/>
+                <w:szCs w:val="20"/>
+              </w:rPr>
+            </w:pPr>
+            <w:r>
+              <w:rPr>
+                <w:rFonts w:ascii="Arial" w:hAnsi="Arial" w:cs="Arial"/>
+                <w:sz w:val="20"/>
+                <w:szCs w:val="20"/>
+              </w:rPr>
+              <w:t>(</w:t>
+            </w:r>
+            <w:r>
+              <w:rPr>
+                <w:rFonts w:ascii="Arial" w:hAnsi="Arial" w:cs="Arial"/>
+                <w:sz w:val="20"/>
+                <w:szCs w:val="20"/>
+              </w:rPr>
+              <w:t xml:space="preserve">1. </w:t>
+            </w:r>
+            <w:r>
+              <w:rPr>
+                <w:rFonts w:ascii="Arial" w:hAnsi="Arial" w:cs="Arial"/>
+                <w:sz w:val="20"/>
+                <w:szCs w:val="20"/>
+              </w:rPr>
+              <w:t xml:space="preserve">Variedades, </w:t>
+            </w:r>
+            <w:r>
+              <w:rPr>
+                <w:rFonts w:ascii="Arial" w:hAnsi="Arial" w:cs="Arial"/>
+                <w:sz w:val="20"/>
+                <w:szCs w:val="20"/>
+              </w:rPr>
+              <w:t xml:space="preserve">2. </w:t>
+            </w:r>
+            <w:r>
+              <w:rPr>
+                <w:rFonts w:ascii="Arial" w:hAnsi="Arial" w:cs="Arial"/>
+                <w:sz w:val="20"/>
+                <w:szCs w:val="20"/>
+              </w:rPr>
+              <w:t xml:space="preserve">Diseño y </w:t>
+            </w:r>
+            <w:r>
+              <w:rPr>
+                <w:rFonts w:ascii="Arial" w:hAnsi="Arial" w:cs="Arial"/>
+                <w:sz w:val="20"/>
+                <w:szCs w:val="20"/>
+              </w:rPr>
+              <w:t xml:space="preserve">3. </w:t>
+            </w:r>
+            <w:r>
+              <w:rPr>
+                <w:rFonts w:ascii="Arial" w:hAnsi="Arial" w:cs="Arial"/>
+                <w:sz w:val="20"/>
+                <w:szCs w:val="20"/>
+              </w:rPr>
+              <w:t>Científica)</w:t>
+            </w:r>
+          </w:p>
+        </w:tc>
+      </w:tr>
+      <w:tr>
+        <w:trPr>
+          <w:trHeight w:val="76"/>
+        </w:trPr>
+        <w:tc>
+          <w:tcPr>
+            <w:tcW w:w="2865" w:type="dxa"/>
+            <w:vAlign w:val="center"/>
+          </w:tcPr>
+          <w:p>
+            <w:pPr>
+              <w:widowControl w:val="0"/>
+              <w:spacing w:line="276" w:lineRule="auto"/>
+              <w:rPr>
+                <w:rFonts w:ascii="Arial" w:hAnsi="Arial" w:cs="Arial"/>
+                <w:sz w:val="20"/>
+                <w:szCs w:val="20"/>
+              </w:rPr>
+            </w:pPr>
+          </w:p>
+        </w:tc>
+        <w:tc>
+          <w:tcPr>
+            <w:tcW w:w="1860" w:type="dxa"/>
+            <w:vAlign w:val="center"/>
+          </w:tcPr>
+          <w:p>
+            <w:pPr>
+              <w:jc w:val="center"/>
+              <w:rPr>
+                <w:rFonts w:ascii="Arial" w:hAnsi="Arial" w:cs="Arial"/>
+                <w:sz w:val="20"/>
+                <w:szCs w:val="20"/>
+              </w:rPr>
+            </w:pPr>
+            <w:r>
+              <w:rPr>
+                <w:rFonts w:ascii="Arial" w:hAnsi="Arial" w:cs="Arial"/>
+                <w:sz w:val="20"/>
+                <w:szCs w:val="20"/>
+              </w:rPr>
+              <w:t>url</w:t>
+            </w:r>
+          </w:p>
+        </w:tc>
+        <w:tc>
+          <w:tcPr>
+            <w:tcW w:w="2358" w:type="dxa"/>
+            <w:gridSpan w:val="2"/>
+            <w:vAlign w:val="center"/>
+          </w:tcPr>
+          <w:p>
+            <w:pPr>
+              <w:jc w:val="center"/>
+              <w:rPr>
+                <w:rFonts w:ascii="Arial" w:hAnsi="Arial" w:cs="Arial"/>
+                <w:sz w:val="20"/>
+                <w:szCs w:val="20"/>
+              </w:rPr>
+            </w:pPr>
+            <w:r>
+              <w:rPr>
+                <w:rFonts w:ascii="Arial" w:hAnsi="Arial" w:cs="Arial"/>
+                <w:sz w:val="20"/>
+                <w:szCs w:val="20"/>
+              </w:rPr>
+              <w:t>String</w:t>
+            </w:r>
+          </w:p>
+        </w:tc>
+        <w:tc>
+          <w:tcPr>
+            <w:tcW w:w="2277" w:type="dxa"/>
+            <w:vAlign w:val="center"/>
+          </w:tcPr>
+          <w:p>
+            <w:pPr>
+              <w:jc w:val="center"/>
+              <w:rPr>
+                <w:rFonts w:ascii="Arial" w:hAnsi="Arial" w:cs="Arial"/>
+                <w:sz w:val="20"/>
+                <w:szCs w:val="20"/>
+              </w:rPr>
+            </w:pPr>
+            <w:r>
+              <w:rPr>
+                <w:rFonts w:ascii="Arial" w:hAnsi="Arial" w:cs="Arial"/>
+                <w:sz w:val="20"/>
+                <w:szCs w:val="20"/>
+              </w:rPr>
+              <w:t>Caracteres (texto), sin vacío y obligatorio</w:t>
+            </w:r>
+          </w:p>
+        </w:tc>
+      </w:tr>
+      <w:tr>
+        <w:trPr>
+          <w:trHeight w:val="76"/>
+        </w:trPr>
+        <w:tc>
+          <w:tcPr>
+            <w:tcW w:w="2865" w:type="dxa"/>
+            <w:vAlign w:val="center"/>
+          </w:tcPr>
+          <w:p>
+            <w:pPr>
+              <w:widowControl w:val="0"/>
+              <w:spacing w:line="276" w:lineRule="auto"/>
+              <w:rPr>
+                <w:rFonts w:ascii="Arial" w:hAnsi="Arial" w:cs="Arial"/>
+                <w:sz w:val="20"/>
+                <w:szCs w:val="20"/>
+              </w:rPr>
+            </w:pPr>
+          </w:p>
+        </w:tc>
+        <w:tc>
+          <w:tcPr>
+            <w:tcW w:w="1860" w:type="dxa"/>
+            <w:vAlign w:val="center"/>
+          </w:tcPr>
+          <w:p>
+            <w:pPr>
+              <w:jc w:val="center"/>
+              <w:rPr>
+                <w:rFonts w:ascii="Arial" w:hAnsi="Arial" w:cs="Arial"/>
+                <w:sz w:val="20"/>
+                <w:szCs w:val="20"/>
+              </w:rPr>
+            </w:pPr>
+            <w:r>
+              <w:rPr>
+                <w:rFonts w:ascii="Arial" w:hAnsi="Arial" w:cs="Arial"/>
+                <w:sz w:val="20"/>
+                <w:szCs w:val="20"/>
+              </w:rPr>
+              <w:t>price</w:t>
+            </w:r>
+          </w:p>
+        </w:tc>
+        <w:tc>
+          <w:tcPr>
+            <w:tcW w:w="2358" w:type="dxa"/>
+            <w:gridSpan w:val="2"/>
+            <w:vAlign w:val="center"/>
+          </w:tcPr>
+          <w:p>
+            <w:pPr>
+              <w:jc w:val="center"/>
+              <w:rPr>
+                <w:rFonts w:ascii="Arial" w:hAnsi="Arial" w:cs="Arial"/>
+                <w:sz w:val="20"/>
+                <w:szCs w:val="20"/>
+              </w:rPr>
+            </w:pPr>
+            <w:r>
+              <w:rPr>
+                <w:rFonts w:ascii="Arial" w:hAnsi="Arial" w:cs="Arial"/>
+                <w:sz w:val="20"/>
+                <w:szCs w:val="20"/>
+              </w:rPr>
+              <w:t>double</w:t>
+            </w:r>
+          </w:p>
+        </w:tc>
+        <w:tc>
+          <w:tcPr>
+            <w:tcW w:w="2277" w:type="dxa"/>
+            <w:vAlign w:val="center"/>
+          </w:tcPr>
+          <w:p>
+            <w:pPr>
+              <w:jc w:val="center"/>
+              <w:rPr>
+                <w:rFonts w:ascii="Arial" w:hAnsi="Arial" w:cs="Arial"/>
+                <w:sz w:val="20"/>
+                <w:szCs w:val="20"/>
+              </w:rPr>
+            </w:pPr>
+            <w:r>
+              <w:rPr>
+                <w:rFonts w:ascii="Arial" w:hAnsi="Arial" w:cs="Arial"/>
+                <w:sz w:val="20"/>
+                <w:szCs w:val="20"/>
+              </w:rPr>
+              <w:t>Números, sin vacio y obligatorio</w:t>
+            </w:r>
+          </w:p>
+        </w:tc>
+      </w:tr>
+      <w:tr>
+        <w:trPr>
+          <w:trHeight w:val="76"/>
+        </w:trPr>
+        <w:tc>
+          <w:tcPr>
+            <w:tcW w:w="2865" w:type="dxa"/>
+            <w:vAlign w:val="center"/>
+          </w:tcPr>
+          <w:p>
+            <w:pPr>
+              <w:widowControl w:val="0"/>
+              <w:spacing w:line="276" w:lineRule="auto"/>
+              <w:rPr>
+                <w:rFonts w:ascii="Arial" w:hAnsi="Arial" w:cs="Arial"/>
+                <w:sz w:val="20"/>
+                <w:szCs w:val="20"/>
+              </w:rPr>
+            </w:pPr>
+          </w:p>
+        </w:tc>
+        <w:tc>
+          <w:tcPr>
+            <w:tcW w:w="1860" w:type="dxa"/>
+            <w:vAlign w:val="center"/>
+          </w:tcPr>
+          <w:p>
+            <w:pPr>
+              <w:jc w:val="center"/>
+              <w:rPr>
+                <w:rFonts w:ascii="Arial" w:hAnsi="Arial" w:cs="Arial"/>
+                <w:sz w:val="20"/>
+                <w:szCs w:val="20"/>
+              </w:rPr>
+            </w:pPr>
+            <w:r>
+              <w:rPr>
+                <w:rFonts w:ascii="Arial" w:hAnsi="Arial" w:cs="Arial"/>
+                <w:sz w:val="20"/>
+                <w:szCs w:val="20"/>
+              </w:rPr>
+              <w:t>periodicity</w:t>
+            </w:r>
+          </w:p>
+        </w:tc>
+        <w:tc>
+          <w:tcPr>
+            <w:tcW w:w="2358" w:type="dxa"/>
+            <w:gridSpan w:val="2"/>
+            <w:vAlign w:val="center"/>
+          </w:tcPr>
+          <w:p>
+            <w:pPr>
+              <w:jc w:val="center"/>
+              <w:rPr>
+                <w:rFonts w:ascii="Arial" w:hAnsi="Arial" w:cs="Arial"/>
+                <w:sz w:val="20"/>
+                <w:szCs w:val="20"/>
+              </w:rPr>
+            </w:pPr>
+            <w:r>
+              <w:rPr>
+                <w:rFonts w:ascii="Arial" w:hAnsi="Arial" w:cs="Arial"/>
+                <w:sz w:val="20"/>
+                <w:szCs w:val="20"/>
+              </w:rPr>
+              <w:t>String</w:t>
+            </w:r>
+          </w:p>
+        </w:tc>
+        <w:tc>
+          <w:tcPr>
+            <w:tcW w:w="2277" w:type="dxa"/>
+            <w:vAlign w:val="center"/>
+          </w:tcPr>
+          <w:p>
+            <w:pPr>
+              <w:jc w:val="center"/>
+              <w:rPr>
+                <w:rFonts w:ascii="Arial" w:hAnsi="Arial" w:cs="Arial"/>
+                <w:sz w:val="20"/>
+                <w:szCs w:val="20"/>
+              </w:rPr>
+            </w:pPr>
+            <w:r>
+              <w:rPr>
+                <w:rFonts w:ascii="Arial" w:hAnsi="Arial" w:cs="Arial"/>
+                <w:sz w:val="20"/>
+                <w:szCs w:val="20"/>
+              </w:rPr>
+              <w:t>Caracteres (texto), sin vacío y obligatorio</w:t>
+            </w:r>
+          </w:p>
+        </w:tc>
+      </w:tr>
+      <w:tr>
         <w:tc>
           <w:tcPr>
             <w:tcW w:w="2865" w:type="dxa"/>
@@ -2672,6 +3247,99 @@
             <w:gridSpan w:val="4"/>
             <w:vAlign w:val="center"/>
           </w:tcPr>
+          <w:p>
+            <w:pPr>
+              <w:rPr>
+                <w:rFonts w:ascii="Arial" w:hAnsi="Arial" w:cs="Arial"/>
+                <w:sz w:val="20"/>
+                <w:szCs w:val="20"/>
+              </w:rPr>
+            </w:pPr>
+            <w:r>
+              <w:rPr>
+                <w:rFonts w:ascii="Arial" w:hAnsi="Arial" w:cs="Arial"/>
+                <w:sz w:val="20"/>
+                <w:szCs w:val="20"/>
+              </w:rPr>
+              <w:t>El software debe realizar las siguientes opciones:</w:t>
+            </w:r>
+          </w:p>
+          <w:p>
+            <w:pPr>
+              <w:pStyle w:val="Prrafodelista"/>
+              <w:numPr>
+                <w:ilvl w:val="0"/>
+                <w:numId w:val="22"/>
+              </w:numPr>
+              <w:rPr>
+                <w:rFonts w:ascii="Arial" w:hAnsi="Arial" w:cs="Arial"/>
+                <w:sz w:val="20"/>
+                <w:szCs w:val="20"/>
+              </w:rPr>
+            </w:pPr>
+            <w:r>
+              <w:rPr>
+                <w:rFonts w:ascii="Arial" w:hAnsi="Arial" w:cs="Arial"/>
+                <w:sz w:val="20"/>
+                <w:szCs w:val="20"/>
+              </w:rPr>
+              <w:t xml:space="preserve">Registrar la información suministrada y </w:t>
+            </w:r>
+            <w:r>
+              <w:rPr>
+                <w:rFonts w:ascii="Arial" w:hAnsi="Arial" w:cs="Arial"/>
+                <w:sz w:val="20"/>
+                <w:szCs w:val="20"/>
+              </w:rPr>
+              <w:t>registrar el producto bibliográfico</w:t>
+            </w:r>
+            <w:r>
+              <w:rPr>
+                <w:rFonts w:ascii="Arial" w:hAnsi="Arial" w:cs="Arial"/>
+                <w:sz w:val="20"/>
+                <w:szCs w:val="20"/>
+              </w:rPr>
+              <w:t>.</w:t>
+            </w:r>
+          </w:p>
+          <w:p>
+            <w:pPr>
+              <w:pStyle w:val="Prrafodelista"/>
+              <w:numPr>
+                <w:ilvl w:val="0"/>
+                <w:numId w:val="22"/>
+              </w:numPr>
+              <w:rPr>
+                <w:rFonts w:ascii="Arial" w:hAnsi="Arial" w:cs="Arial"/>
+                <w:sz w:val="20"/>
+                <w:szCs w:val="20"/>
+              </w:rPr>
+            </w:pPr>
+            <w:r>
+              <w:rPr>
+                <w:rFonts w:ascii="Arial" w:hAnsi="Arial" w:cs="Arial"/>
+                <w:sz w:val="20"/>
+                <w:szCs w:val="20"/>
+              </w:rPr>
+              <w:t xml:space="preserve">Emitir un mensaje indicando que la operación se ha realizado correctamente o si se ha producido un error durante el registro, y mostrar la información del </w:t>
+            </w:r>
+            <w:r>
+              <w:rPr>
+                <w:rFonts w:ascii="Arial" w:hAnsi="Arial" w:cs="Arial"/>
+                <w:sz w:val="20"/>
+                <w:szCs w:val="20"/>
+              </w:rPr>
+              <w:t>producto</w:t>
+            </w:r>
+            <w:r>
+              <w:rPr>
+                <w:rFonts w:ascii="Arial" w:hAnsi="Arial" w:cs="Arial"/>
+                <w:sz w:val="20"/>
+                <w:szCs w:val="20"/>
+              </w:rPr>
+              <w:t xml:space="preserve"> que se ha registrado.</w:t>
+            </w:r>
+          </w:p>
           <w:p>
             <w:pPr>
               <w:jc w:val="center"/>
@@ -2830,6 +3498,14 @@
                 <w:szCs w:val="20"/>
               </w:rPr>
             </w:pPr>
+            <w:r>
+              <w:rPr>
+                <w:rFonts w:ascii="Arial" w:hAnsi="Arial" w:cs="Arial"/>
+                <w:sz w:val="20"/>
+                <w:szCs w:val="20"/>
+              </w:rPr>
+              <w:t>msg</w:t>
+            </w:r>
           </w:p>
         </w:tc>
         <w:tc>
@@ -2846,6 +3522,14 @@
                 <w:szCs w:val="20"/>
               </w:rPr>
             </w:pPr>
+            <w:r>
+              <w:rPr>
+                <w:rFonts w:ascii="Arial" w:hAnsi="Arial" w:cs="Arial"/>
+                <w:sz w:val="20"/>
+                <w:szCs w:val="20"/>
+              </w:rPr>
+              <w:t>String</w:t>
+            </w:r>
           </w:p>
         </w:tc>
         <w:tc>
@@ -2858,61 +3542,294 @@
               <w:jc w:val="center"/>
               <w:rPr>
                 <w:rFonts w:ascii="Arial" w:hAnsi="Arial" w:cs="Arial"/>
+                <w:sz w:val="20"/>
+                <w:szCs w:val="20"/>
+              </w:rPr>
+            </w:pPr>
+            <w:r>
+              <w:rPr>
+                <w:rFonts w:ascii="Arial" w:hAnsi="Arial" w:cs="Arial"/>
+                <w:sz w:val="20"/>
+                <w:szCs w:val="20"/>
+              </w:rPr>
+              <w:t>Caracteres (texto)</w:t>
+            </w:r>
+          </w:p>
+        </w:tc>
+      </w:tr>
+    </w:tbl>
+    <w:p>
+      <w:pPr>
+        <w:rPr>
+          <w:rFonts w:ascii="Arial" w:hAnsi="Arial" w:cs="Arial"/>
+          <w:sz w:val="20"/>
+          <w:szCs w:val="20"/>
+        </w:rPr>
+      </w:pPr>
+    </w:p>
+    <w:tbl>
+      <w:tblPr>
+        <w:tblW w:w="9360" w:type="dxa"/>
+        <w:tblBorders>
+          <w:top w:val="single" w:sz="4" w:space="0" w:color="666666"/>
+          <w:left w:val="single" w:sz="4" w:space="0" w:color="666666"/>
+          <w:bottom w:val="single" w:sz="4" w:space="0" w:color="666666"/>
+          <w:right w:val="single" w:sz="4" w:space="0" w:color="666666"/>
+          <w:insideH w:val="single" w:sz="4" w:space="0" w:color="666666"/>
+          <w:insideV w:val="single" w:sz="4" w:space="0" w:color="666666"/>
+        </w:tblBorders>
+        <w:tblLayout w:type="fixed"/>
+        <w:tblLook w:val="04A0" w:firstRow="1" w:lastRow="0" w:firstColumn="1" w:lastColumn="0" w:noHBand="0" w:noVBand="1"/>
+      </w:tblPr>
+      <w:tblGrid>
+        <w:gridCol w:w="2865"/>
+        <w:gridCol w:w="1860"/>
+        <w:gridCol w:w="90"/>
+        <w:gridCol w:w="2268"/>
+        <w:gridCol w:w="2277"/>
+      </w:tblGrid>
+      <w:tr>
+        <w:tc>
+          <w:tcPr>
+            <w:tcW w:w="2865" w:type="dxa"/>
+            <w:vAlign w:val="center"/>
+          </w:tcPr>
+          <w:p>
+            <w:pPr>
+              <w:jc w:val="center"/>
+              <w:rPr>
+                <w:rFonts w:ascii="Arial" w:hAnsi="Arial" w:cs="Arial"/>
+                <w:sz w:val="20"/>
+                <w:szCs w:val="20"/>
+              </w:rPr>
+            </w:pPr>
+            <w:r>
+              <w:rPr>
+                <w:rFonts w:ascii="Arial" w:hAnsi="Arial" w:cs="Arial"/>
+                <w:sz w:val="20"/>
+                <w:szCs w:val="20"/>
+              </w:rPr>
+              <w:t>Identificador y nombre</w:t>
+            </w:r>
+          </w:p>
+        </w:tc>
+        <w:tc>
+          <w:tcPr>
+            <w:tcW w:w="6495" w:type="dxa"/>
+            <w:gridSpan w:val="4"/>
+            <w:vAlign w:val="center"/>
+          </w:tcPr>
+          <w:p>
+            <w:pPr>
+              <w:jc w:val="center"/>
+              <w:rPr>
+                <w:rFonts w:ascii="Arial" w:hAnsi="Arial" w:cs="Arial"/>
+                <w:sz w:val="20"/>
+                <w:szCs w:val="20"/>
+              </w:rPr>
+            </w:pPr>
+            <w:r>
+              <w:rPr>
+                <w:rFonts w:ascii="Arial" w:eastAsia="Calibri" w:hAnsi="Arial" w:cs="Arial"/>
                 <w:i/>
                 <w:sz w:val="20"/>
                 <w:szCs w:val="20"/>
               </w:rPr>
-            </w:pPr>
-            <w:r>
-              <w:rPr>
-                <w:rFonts w:ascii="Arial" w:hAnsi="Arial" w:cs="Arial"/>
+              <w:t>FR</w:t>
+            </w:r>
+            <w:r>
+              <w:rPr>
+                <w:rFonts w:ascii="Arial" w:eastAsia="Calibri" w:hAnsi="Arial" w:cs="Arial"/>
                 <w:i/>
                 <w:sz w:val="20"/>
                 <w:szCs w:val="20"/>
               </w:rPr>
-              <w:t xml:space="preserve">[En caso de ser requerido un formato específico en la salida. Ej. El formato de una salida tipo fecha </w:t>
-            </w:r>
-          </w:p>
-          <w:p>
-            <w:pPr>
-              <w:jc w:val="center"/>
-              <w:rPr>
-                <w:rFonts w:ascii="Arial" w:hAnsi="Arial" w:cs="Arial"/>
-                <w:sz w:val="20"/>
-                <w:szCs w:val="20"/>
-              </w:rPr>
-            </w:pPr>
-            <w:proofErr w:type="spellStart"/>
-            <w:r>
-              <w:rPr>
+              <w:t>2</w:t>
+            </w:r>
+            <w:r>
+              <w:rPr>
+                <w:rFonts w:ascii="Arial" w:eastAsia="Calibri" w:hAnsi="Arial" w:cs="Arial"/>
                 <w:i/>
-                <w:sz w:val="22"/>
-              </w:rPr>
-              <w:t>dd</w:t>
-            </w:r>
-            <w:proofErr w:type="spellEnd"/>
-            <w:r>
-              <w:rPr>
+                <w:sz w:val="20"/>
+                <w:szCs w:val="20"/>
+              </w:rPr>
+              <w:t>:</w:t>
+            </w:r>
+            <w:r>
+              <w:rPr>
+                <w:rFonts w:ascii="Arial" w:eastAsia="Calibri" w:hAnsi="Arial" w:cs="Arial"/>
                 <w:i/>
-                <w:sz w:val="22"/>
-              </w:rPr>
-              <w:t>-mm-</w:t>
-            </w:r>
-            <w:proofErr w:type="spellStart"/>
-            <w:r>
-              <w:rPr>
-                <w:i/>
-                <w:sz w:val="22"/>
-              </w:rPr>
-              <w:t>yyyy</w:t>
-            </w:r>
-            <w:proofErr w:type="spellEnd"/>
-            <w:r>
-              <w:rPr>
-                <w:i/>
-                <w:sz w:val="22"/>
-              </w:rPr>
-              <w:t>]</w:t>
+                <w:sz w:val="20"/>
+                <w:szCs w:val="20"/>
+              </w:rPr>
+              <w:t xml:space="preserve"> Establecer un estado inicial del programa</w:t>
+            </w:r>
+          </w:p>
+        </w:tc>
+      </w:tr>
+      <w:tr>
+        <w:tc>
+          <w:tcPr>
+            <w:tcW w:w="2865" w:type="dxa"/>
+            <w:vAlign w:val="center"/>
+          </w:tcPr>
+          <w:p>
+            <w:pPr>
+              <w:jc w:val="center"/>
+              <w:rPr>
+                <w:rFonts w:ascii="Arial" w:hAnsi="Arial" w:cs="Arial"/>
+                <w:sz w:val="20"/>
+                <w:szCs w:val="20"/>
+              </w:rPr>
+            </w:pPr>
+            <w:r>
+              <w:rPr>
+                <w:rFonts w:ascii="Arial" w:hAnsi="Arial" w:cs="Arial"/>
+                <w:sz w:val="20"/>
+                <w:szCs w:val="20"/>
+              </w:rPr>
+              <w:t>Resumen</w:t>
+            </w:r>
+          </w:p>
+        </w:tc>
+        <w:tc>
+          <w:tcPr>
+            <w:tcW w:w="6495" w:type="dxa"/>
+            <w:gridSpan w:val="4"/>
+          </w:tcPr>
+          <w:p>
+            <w:pPr>
+              <w:rPr>
+                <w:rFonts w:ascii="Arial" w:eastAsia="Calibri" w:hAnsi="Arial" w:cs="Arial"/>
+                <w:iCs/>
+                <w:sz w:val="20"/>
+                <w:szCs w:val="20"/>
+                <w:u w:val="single"/>
+              </w:rPr>
+            </w:pPr>
+            <w:r>
+              <w:rPr>
+                <w:rFonts w:ascii="Arial" w:eastAsia="Calibri" w:hAnsi="Arial" w:cs="Arial"/>
+                <w:iCs/>
+                <w:sz w:val="20"/>
+                <w:szCs w:val="20"/>
+              </w:rPr>
+              <w:t xml:space="preserve">El software debe </w:t>
+            </w:r>
+            <w:r>
+              <w:rPr>
+                <w:rFonts w:ascii="Arial" w:eastAsia="Calibri" w:hAnsi="Arial" w:cs="Arial"/>
+                <w:iCs/>
+                <w:sz w:val="20"/>
+                <w:szCs w:val="20"/>
+              </w:rPr>
+              <w:t>establecer un estado inicial del programa, para ello,  el software debe precrear productos</w:t>
+            </w:r>
+          </w:p>
+        </w:tc>
+      </w:tr>
+      <w:tr>
+        <w:trPr>
+          <w:trHeight w:val="79"/>
+        </w:trPr>
+        <w:tc>
+          <w:tcPr>
+            <w:tcW w:w="2865" w:type="dxa"/>
+            <w:vMerge w:val="restart"/>
+            <w:vAlign w:val="center"/>
+          </w:tcPr>
+          <w:p>
+            <w:pPr>
+              <w:jc w:val="center"/>
+              <w:rPr>
+                <w:rFonts w:ascii="Arial" w:hAnsi="Arial" w:cs="Arial"/>
+                <w:sz w:val="20"/>
+                <w:szCs w:val="20"/>
+              </w:rPr>
+            </w:pPr>
+            <w:r>
+              <w:rPr>
+                <w:rFonts w:ascii="Arial" w:hAnsi="Arial" w:cs="Arial"/>
+                <w:sz w:val="20"/>
+                <w:szCs w:val="20"/>
+              </w:rPr>
+              <w:t>Entradas</w:t>
+            </w:r>
+          </w:p>
+        </w:tc>
+        <w:tc>
+          <w:tcPr>
+            <w:tcW w:w="1860" w:type="dxa"/>
+            <w:vAlign w:val="center"/>
+          </w:tcPr>
+          <w:p>
+            <w:pPr>
+              <w:jc w:val="center"/>
+              <w:rPr>
+                <w:rFonts w:ascii="Arial" w:hAnsi="Arial" w:cs="Arial"/>
+                <w:sz w:val="20"/>
+                <w:szCs w:val="20"/>
+              </w:rPr>
+            </w:pPr>
+            <w:r>
+              <w:rPr>
+                <w:rFonts w:ascii="Arial" w:hAnsi="Arial" w:cs="Arial"/>
+                <w:b/>
+                <w:sz w:val="20"/>
+                <w:szCs w:val="20"/>
+              </w:rPr>
+              <w:t>Nombre entrada</w:t>
+            </w:r>
+          </w:p>
+        </w:tc>
+        <w:tc>
+          <w:tcPr>
+            <w:tcW w:w="2358" w:type="dxa"/>
+            <w:gridSpan w:val="2"/>
+            <w:vAlign w:val="center"/>
+          </w:tcPr>
+          <w:p>
+            <w:pPr>
+              <w:jc w:val="center"/>
+              <w:rPr>
+                <w:rFonts w:ascii="Arial" w:hAnsi="Arial" w:cs="Arial"/>
+                <w:sz w:val="20"/>
+                <w:szCs w:val="20"/>
+              </w:rPr>
+            </w:pPr>
+            <w:r>
+              <w:rPr>
+                <w:rFonts w:ascii="Arial" w:hAnsi="Arial" w:cs="Arial"/>
+                <w:b/>
+                <w:sz w:val="20"/>
+                <w:szCs w:val="20"/>
+              </w:rPr>
+              <w:t>Tipo de dato</w:t>
+            </w:r>
+          </w:p>
+        </w:tc>
+        <w:tc>
+          <w:tcPr>
+            <w:tcW w:w="2277" w:type="dxa"/>
+            <w:vAlign w:val="center"/>
+          </w:tcPr>
+          <w:p>
+            <w:pPr>
+              <w:jc w:val="center"/>
+              <w:rPr>
+                <w:rFonts w:ascii="Arial" w:hAnsi="Arial" w:cs="Arial"/>
+                <w:sz w:val="20"/>
+                <w:szCs w:val="20"/>
+              </w:rPr>
+            </w:pPr>
+            <w:r>
+              <w:rPr>
+                <w:rFonts w:ascii="Arial" w:hAnsi="Arial" w:cs="Arial"/>
+                <w:b/>
+                <w:sz w:val="20"/>
+                <w:szCs w:val="20"/>
+              </w:rPr>
+              <w:t>Condición valores válidos</w:t>
             </w:r>
           </w:p>
         </w:tc>
@@ -2941,7 +3858,31 @@
         </w:tc>
         <w:tc>
           <w:tcPr>
-            <w:tcW w:w="1950" w:type="dxa"/>
+            <w:tcW w:w="1860" w:type="dxa"/>
+            <w:vAlign w:val="center"/>
+          </w:tcPr>
+          <w:p>
+            <w:pPr>
+              <w:jc w:val="center"/>
+              <w:rPr>
+                <w:rFonts w:ascii="Arial" w:hAnsi="Arial" w:cs="Arial"/>
+                <w:sz w:val="20"/>
+                <w:szCs w:val="20"/>
+              </w:rPr>
+            </w:pPr>
+            <w:r>
+              <w:rPr>
+                <w:rFonts w:ascii="Arial" w:hAnsi="Arial" w:cs="Arial"/>
+                <w:sz w:val="20"/>
+                <w:szCs w:val="20"/>
+              </w:rPr>
+              <w:t>name</w:t>
+            </w:r>
+          </w:p>
+        </w:tc>
+        <w:tc>
+          <w:tcPr>
+            <w:tcW w:w="2358" w:type="dxa"/>
             <w:gridSpan w:val="2"/>
             <w:vAlign w:val="center"/>
           </w:tcPr>
@@ -2954,22 +3895,14 @@
                 <w:szCs w:val="20"/>
               </w:rPr>
             </w:pPr>
-          </w:p>
-        </w:tc>
-        <w:tc>
-          <w:tcPr>
-            <w:tcW w:w="2268" w:type="dxa"/>
-            <w:vAlign w:val="center"/>
-          </w:tcPr>
-          <w:p>
-            <w:pPr>
-              <w:jc w:val="center"/>
-              <w:rPr>
-                <w:rFonts w:ascii="Arial" w:hAnsi="Arial" w:cs="Arial"/>
-                <w:sz w:val="20"/>
-                <w:szCs w:val="20"/>
-              </w:rPr>
-            </w:pPr>
+            <w:r>
+              <w:rPr>
+                <w:rFonts w:ascii="Arial" w:hAnsi="Arial" w:cs="Arial"/>
+                <w:sz w:val="20"/>
+                <w:szCs w:val="20"/>
+              </w:rPr>
+              <w:t>String</w:t>
+            </w:r>
           </w:p>
         </w:tc>
         <w:tc>
@@ -2982,10 +3915,20 @@
               <w:jc w:val="center"/>
               <w:rPr>
                 <w:rFonts w:ascii="Arial" w:hAnsi="Arial" w:cs="Arial"/>
-                <w:sz w:val="20"/>
-                <w:szCs w:val="20"/>
-              </w:rPr>
-            </w:pPr>
+                <w:i/>
+                <w:sz w:val="20"/>
+                <w:szCs w:val="20"/>
+              </w:rPr>
+            </w:pPr>
+            <w:r>
+              <w:rPr>
+                <w:rFonts w:ascii="Arial" w:hAnsi="Arial" w:cs="Arial"/>
+                <w:i/>
+                <w:sz w:val="20"/>
+                <w:szCs w:val="20"/>
+              </w:rPr>
+              <w:t>Caracteres (texto), sin vacío y obligatorio</w:t>
+            </w:r>
           </w:p>
         </w:tc>
       </w:tr>
@@ -3013,7 +3956,31 @@
         </w:tc>
         <w:tc>
           <w:tcPr>
-            <w:tcW w:w="1950" w:type="dxa"/>
+            <w:tcW w:w="1860" w:type="dxa"/>
+            <w:vAlign w:val="center"/>
+          </w:tcPr>
+          <w:p>
+            <w:pPr>
+              <w:jc w:val="center"/>
+              <w:rPr>
+                <w:rFonts w:ascii="Arial" w:hAnsi="Arial" w:cs="Arial"/>
+                <w:sz w:val="20"/>
+                <w:szCs w:val="20"/>
+              </w:rPr>
+            </w:pPr>
+            <w:r>
+              <w:rPr>
+                <w:rFonts w:ascii="Arial" w:hAnsi="Arial" w:cs="Arial"/>
+                <w:sz w:val="20"/>
+                <w:szCs w:val="20"/>
+              </w:rPr>
+              <w:t>id</w:t>
+            </w:r>
+          </w:p>
+        </w:tc>
+        <w:tc>
+          <w:tcPr>
+            <w:tcW w:w="2358" w:type="dxa"/>
             <w:gridSpan w:val="2"/>
             <w:vAlign w:val="center"/>
           </w:tcPr>
@@ -3026,22 +3993,14 @@
                 <w:szCs w:val="20"/>
               </w:rPr>
             </w:pPr>
-          </w:p>
-        </w:tc>
-        <w:tc>
-          <w:tcPr>
-            <w:tcW w:w="2268" w:type="dxa"/>
-            <w:vAlign w:val="center"/>
-          </w:tcPr>
-          <w:p>
-            <w:pPr>
-              <w:jc w:val="center"/>
-              <w:rPr>
-                <w:rFonts w:ascii="Arial" w:hAnsi="Arial" w:cs="Arial"/>
-                <w:sz w:val="20"/>
-                <w:szCs w:val="20"/>
-              </w:rPr>
-            </w:pPr>
+            <w:r>
+              <w:rPr>
+                <w:rFonts w:ascii="Arial" w:hAnsi="Arial" w:cs="Arial"/>
+                <w:sz w:val="20"/>
+                <w:szCs w:val="20"/>
+              </w:rPr>
+              <w:t>String</w:t>
+            </w:r>
           </w:p>
         </w:tc>
         <w:tc>
@@ -3054,10 +4013,20 @@
               <w:jc w:val="center"/>
               <w:rPr>
                 <w:rFonts w:ascii="Arial" w:hAnsi="Arial" w:cs="Arial"/>
-                <w:sz w:val="20"/>
-                <w:szCs w:val="20"/>
-              </w:rPr>
-            </w:pPr>
+                <w:i/>
+                <w:sz w:val="20"/>
+                <w:szCs w:val="20"/>
+              </w:rPr>
+            </w:pPr>
+            <w:r>
+              <w:rPr>
+                <w:rFonts w:ascii="Arial" w:hAnsi="Arial" w:cs="Arial"/>
+                <w:i/>
+                <w:sz w:val="20"/>
+                <w:szCs w:val="20"/>
+              </w:rPr>
+              <w:t>Caracteres (texto), sin vacío y obligatorio</w:t>
+            </w:r>
           </w:p>
         </w:tc>
       </w:tr>
@@ -3085,6 +4054,214 @@
         </w:tc>
         <w:tc>
           <w:tcPr>
+            <w:tcW w:w="1860" w:type="dxa"/>
+            <w:vAlign w:val="center"/>
+          </w:tcPr>
+          <w:p>
+            <w:pPr>
+              <w:jc w:val="center"/>
+              <w:rPr>
+                <w:rFonts w:ascii="Arial" w:hAnsi="Arial" w:cs="Arial"/>
+                <w:sz w:val="20"/>
+                <w:szCs w:val="20"/>
+              </w:rPr>
+            </w:pPr>
+            <w:r>
+              <w:rPr>
+                <w:rFonts w:ascii="Arial" w:hAnsi="Arial" w:cs="Arial"/>
+                <w:sz w:val="20"/>
+                <w:szCs w:val="20"/>
+              </w:rPr>
+              <w:t>userType</w:t>
+            </w:r>
+          </w:p>
+        </w:tc>
+        <w:tc>
+          <w:tcPr>
+            <w:tcW w:w="2358" w:type="dxa"/>
+            <w:gridSpan w:val="2"/>
+            <w:vAlign w:val="center"/>
+          </w:tcPr>
+          <w:p>
+            <w:pPr>
+              <w:jc w:val="center"/>
+              <w:rPr>
+                <w:rFonts w:ascii="Arial" w:hAnsi="Arial" w:cs="Arial"/>
+                <w:sz w:val="20"/>
+                <w:szCs w:val="20"/>
+              </w:rPr>
+            </w:pPr>
+            <w:r>
+              <w:rPr>
+                <w:rFonts w:ascii="Arial" w:hAnsi="Arial" w:cs="Arial"/>
+                <w:sz w:val="20"/>
+                <w:szCs w:val="20"/>
+              </w:rPr>
+              <w:t>int</w:t>
+            </w:r>
+          </w:p>
+        </w:tc>
+        <w:tc>
+          <w:tcPr>
+            <w:tcW w:w="2277" w:type="dxa"/>
+            <w:vAlign w:val="center"/>
+          </w:tcPr>
+          <w:p>
+            <w:pPr>
+              <w:jc w:val="center"/>
+              <w:rPr>
+                <w:rFonts w:ascii="Arial" w:hAnsi="Arial" w:cs="Arial"/>
+                <w:i/>
+                <w:sz w:val="20"/>
+                <w:szCs w:val="20"/>
+              </w:rPr>
+            </w:pPr>
+            <w:r>
+              <w:rPr>
+                <w:rFonts w:ascii="Arial" w:hAnsi="Arial" w:cs="Arial"/>
+                <w:i/>
+                <w:sz w:val="20"/>
+                <w:szCs w:val="20"/>
+              </w:rPr>
+              <w:t>Numbers, no void</w:t>
+            </w:r>
+          </w:p>
+        </w:tc>
+      </w:tr>
+      <w:tr>
+        <w:tc>
+          <w:tcPr>
+            <w:tcW w:w="2865" w:type="dxa"/>
+            <w:vAlign w:val="center"/>
+          </w:tcPr>
+          <w:p>
+            <w:pPr>
+              <w:jc w:val="center"/>
+              <w:rPr>
+                <w:rFonts w:ascii="Arial" w:hAnsi="Arial" w:cs="Arial"/>
+                <w:sz w:val="20"/>
+                <w:szCs w:val="20"/>
+              </w:rPr>
+            </w:pPr>
+            <w:r>
+              <w:rPr>
+                <w:rFonts w:ascii="Arial" w:hAnsi="Arial" w:cs="Arial"/>
+                <w:sz w:val="20"/>
+                <w:szCs w:val="20"/>
+              </w:rPr>
+              <w:t>Resultado o Postcondición</w:t>
+            </w:r>
+          </w:p>
+        </w:tc>
+        <w:tc>
+          <w:tcPr>
+            <w:tcW w:w="6495" w:type="dxa"/>
+            <w:gridSpan w:val="4"/>
+            <w:vAlign w:val="center"/>
+          </w:tcPr>
+          <w:p>
+            <w:pPr>
+              <w:rPr>
+                <w:rFonts w:ascii="Arial" w:hAnsi="Arial" w:cs="Arial"/>
+                <w:sz w:val="20"/>
+                <w:szCs w:val="20"/>
+              </w:rPr>
+            </w:pPr>
+            <w:r>
+              <w:rPr>
+                <w:rFonts w:ascii="Arial" w:hAnsi="Arial" w:cs="Arial"/>
+                <w:sz w:val="20"/>
+                <w:szCs w:val="20"/>
+              </w:rPr>
+              <w:t>El software debe realizar las siguientes opciones:</w:t>
+            </w:r>
+          </w:p>
+          <w:p>
+            <w:pPr>
+              <w:pStyle w:val="Prrafodelista"/>
+              <w:numPr>
+                <w:ilvl w:val="0"/>
+                <w:numId w:val="23"/>
+              </w:numPr>
+              <w:rPr>
+                <w:rFonts w:ascii="Arial" w:hAnsi="Arial" w:cs="Arial"/>
+                <w:sz w:val="20"/>
+                <w:szCs w:val="20"/>
+              </w:rPr>
+            </w:pPr>
+            <w:r>
+              <w:rPr>
+                <w:rFonts w:ascii="Arial" w:hAnsi="Arial" w:cs="Arial"/>
+                <w:sz w:val="20"/>
+                <w:szCs w:val="20"/>
+              </w:rPr>
+              <w:t>Registrar la información suministrada y crear el usuario.</w:t>
+            </w:r>
+          </w:p>
+          <w:p>
+            <w:pPr>
+              <w:pStyle w:val="Prrafodelista"/>
+              <w:numPr>
+                <w:ilvl w:val="0"/>
+                <w:numId w:val="23"/>
+              </w:numPr>
+              <w:rPr>
+                <w:rFonts w:ascii="Arial" w:hAnsi="Arial" w:cs="Arial"/>
+                <w:sz w:val="20"/>
+                <w:szCs w:val="20"/>
+              </w:rPr>
+            </w:pPr>
+            <w:r>
+              <w:rPr>
+                <w:rFonts w:ascii="Arial" w:hAnsi="Arial" w:cs="Arial"/>
+                <w:sz w:val="20"/>
+                <w:szCs w:val="20"/>
+              </w:rPr>
+              <w:t>Emitir un mensaje indicando que la operación se ha realizado correctamente o si se ha producido un error durante el registro, y mostrar la información del usuario que se ha registrado.</w:t>
+            </w:r>
+          </w:p>
+          <w:p>
+            <w:pPr>
+              <w:rPr>
+                <w:rFonts w:ascii="Arial" w:hAnsi="Arial" w:cs="Arial"/>
+                <w:sz w:val="20"/>
+                <w:szCs w:val="20"/>
+              </w:rPr>
+            </w:pPr>
+          </w:p>
+        </w:tc>
+      </w:tr>
+      <w:tr>
+        <w:trPr>
+          <w:trHeight w:val="79"/>
+        </w:trPr>
+        <w:tc>
+          <w:tcPr>
+            <w:tcW w:w="2865" w:type="dxa"/>
+            <w:vMerge w:val="restart"/>
+            <w:vAlign w:val="center"/>
+          </w:tcPr>
+          <w:p>
+            <w:pPr>
+              <w:jc w:val="center"/>
+              <w:rPr>
+                <w:rFonts w:ascii="Arial" w:hAnsi="Arial" w:cs="Arial"/>
+                <w:sz w:val="20"/>
+                <w:szCs w:val="20"/>
+              </w:rPr>
+            </w:pPr>
+            <w:r>
+              <w:rPr>
+                <w:rFonts w:ascii="Arial" w:hAnsi="Arial" w:cs="Arial"/>
+                <w:sz w:val="20"/>
+                <w:szCs w:val="20"/>
+              </w:rPr>
+              <w:t>Salidas</w:t>
+            </w:r>
+          </w:p>
+        </w:tc>
+        <w:tc>
+          <w:tcPr>
             <w:tcW w:w="1950" w:type="dxa"/>
             <w:gridSpan w:val="2"/>
             <w:vAlign w:val="center"/>
@@ -3094,10 +4271,20 @@
               <w:jc w:val="center"/>
               <w:rPr>
                 <w:rFonts w:ascii="Arial" w:hAnsi="Arial" w:cs="Arial"/>
-                <w:sz w:val="20"/>
-                <w:szCs w:val="20"/>
-              </w:rPr>
-            </w:pPr>
+                <w:b/>
+                <w:sz w:val="20"/>
+                <w:szCs w:val="20"/>
+              </w:rPr>
+            </w:pPr>
+            <w:r>
+              <w:rPr>
+                <w:rFonts w:ascii="Arial" w:hAnsi="Arial" w:cs="Arial"/>
+                <w:b/>
+                <w:sz w:val="20"/>
+                <w:szCs w:val="20"/>
+              </w:rPr>
+              <w:t>Nombre salida</w:t>
+            </w:r>
           </w:p>
         </w:tc>
         <w:tc>
@@ -3110,10 +4297,20 @@
               <w:jc w:val="center"/>
               <w:rPr>
                 <w:rFonts w:ascii="Arial" w:hAnsi="Arial" w:cs="Arial"/>
-                <w:sz w:val="20"/>
-                <w:szCs w:val="20"/>
-              </w:rPr>
-            </w:pPr>
+                <w:b/>
+                <w:sz w:val="20"/>
+                <w:szCs w:val="20"/>
+              </w:rPr>
+            </w:pPr>
+            <w:r>
+              <w:rPr>
+                <w:rFonts w:ascii="Arial" w:hAnsi="Arial" w:cs="Arial"/>
+                <w:b/>
+                <w:sz w:val="20"/>
+                <w:szCs w:val="20"/>
+              </w:rPr>
+              <w:t>Tipo de dato</w:t>
+            </w:r>
           </w:p>
         </w:tc>
         <w:tc>
@@ -3126,10 +4323,20 @@
               <w:jc w:val="center"/>
               <w:rPr>
                 <w:rFonts w:ascii="Arial" w:hAnsi="Arial" w:cs="Arial"/>
-                <w:sz w:val="20"/>
-                <w:szCs w:val="20"/>
-              </w:rPr>
-            </w:pPr>
+                <w:b/>
+                <w:sz w:val="20"/>
+                <w:szCs w:val="20"/>
+              </w:rPr>
+            </w:pPr>
+            <w:r>
+              <w:rPr>
+                <w:rFonts w:ascii="Arial" w:hAnsi="Arial" w:cs="Arial"/>
+                <w:b/>
+                <w:sz w:val="20"/>
+                <w:szCs w:val="20"/>
+              </w:rPr>
+              <w:t>Formato</w:t>
+            </w:r>
           </w:p>
         </w:tc>
       </w:tr>
@@ -3170,6 +4377,14 @@
                 <w:szCs w:val="20"/>
               </w:rPr>
             </w:pPr>
+            <w:r>
+              <w:rPr>
+                <w:rFonts w:ascii="Arial" w:hAnsi="Arial" w:cs="Arial"/>
+                <w:sz w:val="20"/>
+                <w:szCs w:val="20"/>
+              </w:rPr>
+              <w:t>msg</w:t>
+            </w:r>
           </w:p>
         </w:tc>
         <w:tc>
@@ -3186,6 +4401,14 @@
                 <w:szCs w:val="20"/>
               </w:rPr>
             </w:pPr>
+            <w:r>
+              <w:rPr>
+                <w:rFonts w:ascii="Arial" w:hAnsi="Arial" w:cs="Arial"/>
+                <w:sz w:val="20"/>
+                <w:szCs w:val="20"/>
+              </w:rPr>
+              <w:t>String</w:t>
+            </w:r>
           </w:p>
         </w:tc>
         <w:tc>
@@ -3202,6 +4425,14 @@
                 <w:szCs w:val="20"/>
               </w:rPr>
             </w:pPr>
+            <w:r>
+              <w:rPr>
+                <w:rFonts w:ascii="Arial" w:hAnsi="Arial" w:cs="Arial"/>
+                <w:sz w:val="20"/>
+                <w:szCs w:val="20"/>
+              </w:rPr>
+              <w:t>Caracteres (texto)</w:t>
+            </w:r>
           </w:p>
         </w:tc>
       </w:tr>
@@ -3244,24 +4475,43 @@
       </w:r>
     </w:p>
   </w:comment>
+  <w:comment w:id="2" w:author="David Artunduaga Penagos" w:date="2023-04-25T15:03:00Z" w:initials="DA">
+    <w:p>
+      <w:pPr>
+        <w:pStyle w:val="Textocomentario"/>
+      </w:pPr>
+      <w:r>
+        <w:rPr>
+          <w:rStyle w:val="Refdecomentario"/>
+        </w:rPr>
+        <w:annotationRef/>
+      </w:r>
+      <w:r>
+        <w:t>Debo colocar explicitamente que se debe hacer una enum</w:t>
+      </w:r>
+    </w:p>
+  </w:comment>
 </w:comments>
 </file>
 
 <file path=word/commentsExtended.xml><?xml version="1.0" encoding="utf-8"?>
 <w15:commentsEx xmlns:wpc="http://schemas.microsoft.com/office/word/2010/wordprocessingCanvas" xmlns:cx="http://schemas.microsoft.com/office/drawing/2014/chartex" xmlns:cx1="http://schemas.microsoft.com/office/drawing/2015/9/8/chartex" xmlns:cx2="http://schemas.microsoft.com/office/drawing/2015/10/21/chartex" xmlns:cx3="http://schemas.microsoft.com/office/drawing/2016/5/9/chartex" xmlns:cx4="http://schemas.microsoft.com/office/drawing/2016/5/10/chartex" xmlns:cx5="http://schemas.microsoft.com/office/drawing/2016/5/11/chartex" xmlns:cx6="http://schemas.microsoft.com/office/drawing/2016/5/12/chartex" xmlns:cx7="http://schemas.microsoft.com/office/drawing/2016/5/13/chartex" xmlns:cx8="http://schemas.microsoft.com/office/drawing/2016/5/14/chartex" xmlns:mc="http://schemas.openxmlformats.org/markup-compatibility/2006" xmlns:aink="http://schemas.microsoft.com/office/drawing/2016/ink" xmlns:am3d="http://schemas.microsoft.com/office/drawing/2017/model3d" xmlns:o="urn:schemas-microsoft-com:office:office" xmlns:oel="http://schemas.microsoft.com/office/2019/extlst" xmlns:r="http://schemas.openxmlformats.org/officeDocument/2006/relationships" xmlns:m="http://schemas.openxmlformats.org/officeDocument/2006/math" xmlns:v="urn:schemas-microsoft-com:vml" xmlns:wp14="http://schemas.microsoft.com/office/word/2010/wordprocessingDrawing" xmlns:wp="http://schemas.openxmlformats.org/drawingml/2006/wordprocessingDrawing" xmlns:w10="urn:schemas-microsoft-com:office:word" xmlns:w="http://schemas.openxmlformats.org/wordprocessingml/2006/main" xmlns:w14="http://schemas.microsoft.com/office/word/2010/wordml" xmlns:w15="http://schemas.microsoft.com/office/word/2012/wordml" xmlns:w16cex="http://schemas.microsoft.com/office/word/2018/wordml/cex" xmlns:w16cid="http://schemas.microsoft.com/office/word/2016/wordml/cid" xmlns:w16="http://schemas.microsoft.com/office/word/2018/wordml" xmlns:w16du="http://schemas.microsoft.com/office/word/2023/wordml/word16du" xmlns:w16sdtdh="http://schemas.microsoft.com/office/word/2020/wordml/sdtdatahash" xmlns:w16se="http://schemas.microsoft.com/office/word/2015/wordml/symex" xmlns:wpg="http://schemas.microsoft.com/office/word/2010/wordprocessingGroup" xmlns:wpi="http://schemas.microsoft.com/office/word/2010/wordprocessingInk" xmlns:wne="http://schemas.microsoft.com/office/word/2006/wordml" xmlns:wps="http://schemas.microsoft.com/office/word/2010/wordprocessingShape" mc:Ignorable="w14 w15 w16se w16cid w16 w16cex w16sdtdh wp14">
   <w15:commentEx w15:paraId="5B168476" w15:done="0"/>
+  <w15:commentEx w15:paraId="35316E97" w15:done="0"/>
 </w15:commentsEx>
 </file>
 
 <file path=word/commentsExtensible.xml><?xml version="1.0" encoding="utf-8"?>
 <w16cex:commentsExtensible xmlns:wpc="http://schemas.microsoft.com/office/word/2010/wordprocessingCanvas" xmlns:cx="http://schemas.microsoft.com/office/drawing/2014/chartex" xmlns:cx1="http://schemas.microsoft.com/office/drawing/2015/9/8/chartex" xmlns:cx2="http://schemas.microsoft.com/office/drawing/2015/10/21/chartex" xmlns:cx3="http://schemas.microsoft.com/office/drawing/2016/5/9/chartex" xmlns:cx4="http://schemas.microsoft.com/office/drawing/2016/5/10/chartex" xmlns:cx5="http://schemas.microsoft.com/office/drawing/2016/5/11/chartex" xmlns:cx6="http://schemas.microsoft.com/office/drawing/2016/5/12/chartex" xmlns:cx7="http://schemas.microsoft.com/office/drawing/2016/5/13/chartex" xmlns:cx8="http://schemas.microsoft.com/office/drawing/2016/5/14/chartex" xmlns:mc="http://schemas.openxmlformats.org/markup-compatibility/2006" xmlns:aink="http://schemas.microsoft.com/office/drawing/2016/ink" xmlns:am3d="http://schemas.microsoft.com/office/drawing/2017/model3d" xmlns:o="urn:schemas-microsoft-com:office:office" xmlns:oel="http://schemas.microsoft.com/office/2019/extlst" xmlns:r="http://schemas.openxmlformats.org/officeDocument/2006/relationships" xmlns:m="http://schemas.openxmlformats.org/officeDocument/2006/math" xmlns:v="urn:schemas-microsoft-com:vml" xmlns:wp14="http://schemas.microsoft.com/office/word/2010/wordprocessingDrawing" xmlns:wp="http://schemas.openxmlformats.org/drawingml/2006/wordprocessingDrawing" xmlns:w10="urn:schemas-microsoft-com:office:word" xmlns:w="http://schemas.openxmlformats.org/wordprocessingml/2006/main" xmlns:w14="http://schemas.microsoft.com/office/word/2010/wordml" xmlns:w15="http://schemas.microsoft.com/office/word/2012/wordml" xmlns:w16cex="http://schemas.microsoft.com/office/word/2018/wordml/cex" xmlns:w16cid="http://schemas.microsoft.com/office/word/2016/wordml/cid" xmlns:w16="http://schemas.microsoft.com/office/word/2018/wordml" xmlns:w16du="http://schemas.microsoft.com/office/word/2023/wordml/word16du" xmlns:w16sdtdh="http://schemas.microsoft.com/office/word/2020/wordml/sdtdatahash" xmlns:w16se="http://schemas.microsoft.com/office/word/2015/wordml/symex" xmlns:wpg="http://schemas.microsoft.com/office/word/2010/wordprocessingGroup" xmlns:wpi="http://schemas.microsoft.com/office/word/2010/wordprocessingInk" xmlns:wne="http://schemas.microsoft.com/office/word/2006/wordml" xmlns:wps="http://schemas.microsoft.com/office/word/2010/wordprocessingShape" mc:Ignorable="w14 w15 w16se w16cid w16 w16cex w16sdtdh wp14">
   <w16cex:commentExtensible w16cex:durableId="27F14BED" w16cex:dateUtc="2023-04-24T23:41:00Z"/>
+  <w16cex:commentExtensible w16cex:durableId="27F26A25" w16cex:dateUtc="2023-04-25T20:03:00Z"/>
 </w16cex:commentsExtensible>
 </file>
 
 <file path=word/commentsIds.xml><?xml version="1.0" encoding="utf-8"?>
 <w16cid:commentsIds xmlns:wpc="http://schemas.microsoft.com/office/word/2010/wordprocessingCanvas" xmlns:cx="http://schemas.microsoft.com/office/drawing/2014/chartex" xmlns:cx1="http://schemas.microsoft.com/office/drawing/2015/9/8/chartex" xmlns:cx2="http://schemas.microsoft.com/office/drawing/2015/10/21/chartex" xmlns:cx3="http://schemas.microsoft.com/office/drawing/2016/5/9/chartex" xmlns:cx4="http://schemas.microsoft.com/office/drawing/2016/5/10/chartex" xmlns:cx5="http://schemas.microsoft.com/office/drawing/2016/5/11/chartex" xmlns:cx6="http://schemas.microsoft.com/office/drawing/2016/5/12/chartex" xmlns:cx7="http://schemas.microsoft.com/office/drawing/2016/5/13/chartex" xmlns:cx8="http://schemas.microsoft.com/office/drawing/2016/5/14/chartex" xmlns:mc="http://schemas.openxmlformats.org/markup-compatibility/2006" xmlns:aink="http://schemas.microsoft.com/office/drawing/2016/ink" xmlns:am3d="http://schemas.microsoft.com/office/drawing/2017/model3d" xmlns:o="urn:schemas-microsoft-com:office:office" xmlns:oel="http://schemas.microsoft.com/office/2019/extlst" xmlns:r="http://schemas.openxmlformats.org/officeDocument/2006/relationships" xmlns:m="http://schemas.openxmlformats.org/officeDocument/2006/math" xmlns:v="urn:schemas-microsoft-com:vml" xmlns:wp14="http://schemas.microsoft.com/office/word/2010/wordprocessingDrawing" xmlns:wp="http://schemas.openxmlformats.org/drawingml/2006/wordprocessingDrawing" xmlns:w10="urn:schemas-microsoft-com:office:word" xmlns:w="http://schemas.openxmlformats.org/wordprocessingml/2006/main" xmlns:w14="http://schemas.microsoft.com/office/word/2010/wordml" xmlns:w15="http://schemas.microsoft.com/office/word/2012/wordml" xmlns:w16cex="http://schemas.microsoft.com/office/word/2018/wordml/cex" xmlns:w16cid="http://schemas.microsoft.com/office/word/2016/wordml/cid" xmlns:w16="http://schemas.microsoft.com/office/word/2018/wordml" xmlns:w16du="http://schemas.microsoft.com/office/word/2023/wordml/word16du" xmlns:w16sdtdh="http://schemas.microsoft.com/office/word/2020/wordml/sdtdatahash" xmlns:w16se="http://schemas.microsoft.com/office/word/2015/wordml/symex" xmlns:wpg="http://schemas.microsoft.com/office/word/2010/wordprocessingGroup" xmlns:wpi="http://schemas.microsoft.com/office/word/2010/wordprocessingInk" xmlns:wne="http://schemas.microsoft.com/office/word/2006/wordml" xmlns:wps="http://schemas.microsoft.com/office/word/2010/wordprocessingShape" mc:Ignorable="w14 w15 w16se w16cid w16 w16cex w16sdtdh wp14">
   <w16cid:commentId w16cid:paraId="5B168476" w16cid:durableId="27F14BED"/>
+  <w16cid:commentId w16cid:paraId="35316E97" w16cid:durableId="27F26A25"/>
 </w16cid:commentsIds>
 </file>
 
@@ -3437,6 +4687,95 @@
     </w:lvl>
   </w:abstractNum>
   <w:abstractNum w:abstractNumId="1" w15:restartNumberingAfterBreak="0">
+    <w:nsid w:val="08001208"/>
+    <w:multiLevelType w:val="hybridMultilevel"/>
+    <w:tmpl w:val="06761764"/>
+    <w:lvl w:ilvl="0" w:tplc="FFFFFFFF">
+      <w:start w:val="1"/>
+      <w:numFmt w:val="decimal"/>
+      <w:lvlText w:val="%1."/>
+      <w:lvlJc w:val="left"/>
+      <w:pPr>
+        <w:ind w:left="720" w:hanging="360"/>
+      </w:pPr>
+      <w:rPr>
+        <w:rFonts w:hint="default"/>
+      </w:rPr>
+    </w:lvl>
+    <w:lvl w:ilvl="1" w:tplc="FFFFFFFF" w:tentative="1">
+      <w:start w:val="1"/>
+      <w:numFmt w:val="lowerLetter"/>
+      <w:lvlText w:val="%2."/>
+      <w:lvlJc w:val="left"/>
+      <w:pPr>
+        <w:ind w:left="1440" w:hanging="360"/>
+      </w:pPr>
+    </w:lvl>
+    <w:lvl w:ilvl="2" w:tplc="FFFFFFFF" w:tentative="1">
+      <w:start w:val="1"/>
+      <w:numFmt w:val="lowerRoman"/>
+      <w:lvlText w:val="%3."/>
+      <w:lvlJc w:val="right"/>
+      <w:pPr>
+        <w:ind w:left="2160" w:hanging="180"/>
+      </w:pPr>
+    </w:lvl>
+    <w:lvl w:ilvl="3" w:tplc="FFFFFFFF" w:tentative="1">
+      <w:start w:val="1"/>
+      <w:numFmt w:val="decimal"/>
+      <w:lvlText w:val="%4."/>
+      <w:lvlJc w:val="left"/>
+      <w:pPr>
+        <w:ind w:left="2880" w:hanging="360"/>
+      </w:pPr>
+    </w:lvl>
+    <w:lvl w:ilvl="4" w:tplc="FFFFFFFF" w:tentative="1">
+      <w:start w:val="1"/>
+      <w:numFmt w:val="lowerLetter"/>
+      <w:lvlText w:val="%5."/>
+      <w:lvlJc w:val="left"/>
+      <w:pPr>
+        <w:ind w:left="3600" w:hanging="360"/>
+      </w:pPr>
+    </w:lvl>
+    <w:lvl w:ilvl="5" w:tplc="FFFFFFFF" w:tentative="1">
+      <w:start w:val="1"/>
+      <w:numFmt w:val="lowerRoman"/>
+      <w:lvlText w:val="%6."/>
+      <w:lvlJc w:val="right"/>
+      <w:pPr>
+        <w:ind w:left="4320" w:hanging="180"/>
+      </w:pPr>
+    </w:lvl>
+    <w:lvl w:ilvl="6" w:tplc="FFFFFFFF" w:tentative="1">
+      <w:start w:val="1"/>
+      <w:numFmt w:val="decimal"/>
+      <w:lvlText w:val="%7."/>
+      <w:lvlJc w:val="left"/>
+      <w:pPr>
+        <w:ind w:left="5040" w:hanging="360"/>
+      </w:pPr>
+    </w:lvl>
+    <w:lvl w:ilvl="7" w:tplc="FFFFFFFF" w:tentative="1">
+      <w:start w:val="1"/>
+      <w:numFmt w:val="lowerLetter"/>
+      <w:lvlText w:val="%8."/>
+      <w:lvlJc w:val="left"/>
+      <w:pPr>
+        <w:ind w:left="5760" w:hanging="360"/>
+      </w:pPr>
+    </w:lvl>
+    <w:lvl w:ilvl="8" w:tplc="FFFFFFFF" w:tentative="1">
+      <w:start w:val="1"/>
+      <w:numFmt w:val="lowerRoman"/>
+      <w:lvlText w:val="%9."/>
+      <w:lvlJc w:val="right"/>
+      <w:pPr>
+        <w:ind w:left="6480" w:hanging="180"/>
+      </w:pPr>
+    </w:lvl>
+  </w:abstractNum>
+  <w:abstractNum w:abstractNumId="2" w15:restartNumberingAfterBreak="0">
     <w:nsid w:val="0E2723A9"/>
     <w:multiLevelType w:val="multilevel"/>
     <w:tmpl w:val="743A3E9E"/>
@@ -3567,7 +4906,7 @@
       </w:rPr>
     </w:lvl>
   </w:abstractNum>
-  <w:abstractNum w:abstractNumId="2" w15:restartNumberingAfterBreak="0">
+  <w:abstractNum w:abstractNumId="3" w15:restartNumberingAfterBreak="0">
     <w:nsid w:val="19690034"/>
     <w:multiLevelType w:val="multilevel"/>
     <w:tmpl w:val="15C6D1DC"/>
@@ -3680,7 +5019,7 @@
       </w:rPr>
     </w:lvl>
   </w:abstractNum>
-  <w:abstractNum w:abstractNumId="3" w15:restartNumberingAfterBreak="0">
+  <w:abstractNum w:abstractNumId="4" w15:restartNumberingAfterBreak="0">
     <w:nsid w:val="1E4D2F85"/>
     <w:multiLevelType w:val="multilevel"/>
     <w:tmpl w:val="604489E0"/>
@@ -3793,7 +5132,7 @@
       </w:rPr>
     </w:lvl>
   </w:abstractNum>
-  <w:abstractNum w:abstractNumId="4" w15:restartNumberingAfterBreak="0">
+  <w:abstractNum w:abstractNumId="5" w15:restartNumberingAfterBreak="0">
     <w:nsid w:val="1ECC316B"/>
     <w:multiLevelType w:val="multilevel"/>
     <w:tmpl w:val="3C48FDA2"/>
@@ -3906,7 +5245,7 @@
       </w:rPr>
     </w:lvl>
   </w:abstractNum>
-  <w:abstractNum w:abstractNumId="5" w15:restartNumberingAfterBreak="0">
+  <w:abstractNum w:abstractNumId="6" w15:restartNumberingAfterBreak="0">
     <w:nsid w:val="2AA53D7D"/>
     <w:multiLevelType w:val="multilevel"/>
     <w:tmpl w:val="33EC402C"/>
@@ -4019,7 +5358,7 @@
       </w:rPr>
     </w:lvl>
   </w:abstractNum>
-  <w:abstractNum w:abstractNumId="6" w15:restartNumberingAfterBreak="0">
+  <w:abstractNum w:abstractNumId="7" w15:restartNumberingAfterBreak="0">
     <w:nsid w:val="2D3C12F3"/>
     <w:multiLevelType w:val="multilevel"/>
     <w:tmpl w:val="2D6A93DC"/>
@@ -4150,7 +5489,7 @@
       </w:rPr>
     </w:lvl>
   </w:abstractNum>
-  <w:abstractNum w:abstractNumId="7" w15:restartNumberingAfterBreak="0">
+  <w:abstractNum w:abstractNumId="8" w15:restartNumberingAfterBreak="0">
     <w:nsid w:val="32134F1F"/>
     <w:multiLevelType w:val="multilevel"/>
     <w:tmpl w:val="2798359C"/>
@@ -4263,7 +5602,7 @@
       </w:rPr>
     </w:lvl>
   </w:abstractNum>
-  <w:abstractNum w:abstractNumId="8" w15:restartNumberingAfterBreak="0">
+  <w:abstractNum w:abstractNumId="9" w15:restartNumberingAfterBreak="0">
     <w:nsid w:val="38B23EB8"/>
     <w:multiLevelType w:val="multilevel"/>
     <w:tmpl w:val="D9565E3E"/>
@@ -4376,7 +5715,7 @@
       </w:rPr>
     </w:lvl>
   </w:abstractNum>
-  <w:abstractNum w:abstractNumId="9" w15:restartNumberingAfterBreak="0">
+  <w:abstractNum w:abstractNumId="10" w15:restartNumberingAfterBreak="0">
     <w:nsid w:val="3B735FB4"/>
     <w:multiLevelType w:val="multilevel"/>
     <w:tmpl w:val="99CA7746"/>
@@ -4489,7 +5828,7 @@
       </w:rPr>
     </w:lvl>
   </w:abstractNum>
-  <w:abstractNum w:abstractNumId="10" w15:restartNumberingAfterBreak="0">
+  <w:abstractNum w:abstractNumId="11" w15:restartNumberingAfterBreak="0">
     <w:nsid w:val="3C9720DD"/>
     <w:multiLevelType w:val="multilevel"/>
     <w:tmpl w:val="02E8E812"/>
@@ -4620,7 +5959,7 @@
       </w:rPr>
     </w:lvl>
   </w:abstractNum>
-  <w:abstractNum w:abstractNumId="11" w15:restartNumberingAfterBreak="0">
+  <w:abstractNum w:abstractNumId="12" w15:restartNumberingAfterBreak="0">
     <w:nsid w:val="45B04070"/>
     <w:multiLevelType w:val="multilevel"/>
     <w:tmpl w:val="B9EC4D1A"/>
@@ -4733,7 +6072,7 @@
       </w:rPr>
     </w:lvl>
   </w:abstractNum>
-  <w:abstractNum w:abstractNumId="12" w15:restartNumberingAfterBreak="0">
+  <w:abstractNum w:abstractNumId="13" w15:restartNumberingAfterBreak="0">
     <w:nsid w:val="4C396BAB"/>
     <w:multiLevelType w:val="multilevel"/>
     <w:tmpl w:val="888A9A1A"/>
@@ -4819,7 +6158,96 @@
       </w:pPr>
     </w:lvl>
   </w:abstractNum>
-  <w:abstractNum w:abstractNumId="13" w15:restartNumberingAfterBreak="0">
+  <w:abstractNum w:abstractNumId="14" w15:restartNumberingAfterBreak="0">
+    <w:nsid w:val="51E32593"/>
+    <w:multiLevelType w:val="hybridMultilevel"/>
+    <w:tmpl w:val="06761764"/>
+    <w:lvl w:ilvl="0" w:tplc="FFFFFFFF">
+      <w:start w:val="1"/>
+      <w:numFmt w:val="decimal"/>
+      <w:lvlText w:val="%1."/>
+      <w:lvlJc w:val="left"/>
+      <w:pPr>
+        <w:ind w:left="720" w:hanging="360"/>
+      </w:pPr>
+      <w:rPr>
+        <w:rFonts w:hint="default"/>
+      </w:rPr>
+    </w:lvl>
+    <w:lvl w:ilvl="1" w:tplc="FFFFFFFF" w:tentative="1">
+      <w:start w:val="1"/>
+      <w:numFmt w:val="lowerLetter"/>
+      <w:lvlText w:val="%2."/>
+      <w:lvlJc w:val="left"/>
+      <w:pPr>
+        <w:ind w:left="1440" w:hanging="360"/>
+      </w:pPr>
+    </w:lvl>
+    <w:lvl w:ilvl="2" w:tplc="FFFFFFFF" w:tentative="1">
+      <w:start w:val="1"/>
+      <w:numFmt w:val="lowerRoman"/>
+      <w:lvlText w:val="%3."/>
+      <w:lvlJc w:val="right"/>
+      <w:pPr>
+        <w:ind w:left="2160" w:hanging="180"/>
+      </w:pPr>
+    </w:lvl>
+    <w:lvl w:ilvl="3" w:tplc="FFFFFFFF" w:tentative="1">
+      <w:start w:val="1"/>
+      <w:numFmt w:val="decimal"/>
+      <w:lvlText w:val="%4."/>
+      <w:lvlJc w:val="left"/>
+      <w:pPr>
+        <w:ind w:left="2880" w:hanging="360"/>
+      </w:pPr>
+    </w:lvl>
+    <w:lvl w:ilvl="4" w:tplc="FFFFFFFF" w:tentative="1">
+      <w:start w:val="1"/>
+      <w:numFmt w:val="lowerLetter"/>
+      <w:lvlText w:val="%5."/>
+      <w:lvlJc w:val="left"/>
+      <w:pPr>
+        <w:ind w:left="3600" w:hanging="360"/>
+      </w:pPr>
+    </w:lvl>
+    <w:lvl w:ilvl="5" w:tplc="FFFFFFFF" w:tentative="1">
+      <w:start w:val="1"/>
+      <w:numFmt w:val="lowerRoman"/>
+      <w:lvlText w:val="%6."/>
+      <w:lvlJc w:val="right"/>
+      <w:pPr>
+        <w:ind w:left="4320" w:hanging="180"/>
+      </w:pPr>
+    </w:lvl>
+    <w:lvl w:ilvl="6" w:tplc="FFFFFFFF" w:tentative="1">
+      <w:start w:val="1"/>
+      <w:numFmt w:val="decimal"/>
+      <w:lvlText w:val="%7."/>
+      <w:lvlJc w:val="left"/>
+      <w:pPr>
+        <w:ind w:left="5040" w:hanging="360"/>
+      </w:pPr>
+    </w:lvl>
+    <w:lvl w:ilvl="7" w:tplc="FFFFFFFF" w:tentative="1">
+      <w:start w:val="1"/>
+      <w:numFmt w:val="lowerLetter"/>
+      <w:lvlText w:val="%8."/>
+      <w:lvlJc w:val="left"/>
+      <w:pPr>
+        <w:ind w:left="5760" w:hanging="360"/>
+      </w:pPr>
+    </w:lvl>
+    <w:lvl w:ilvl="8" w:tplc="FFFFFFFF" w:tentative="1">
+      <w:start w:val="1"/>
+      <w:numFmt w:val="lowerRoman"/>
+      <w:lvlText w:val="%9."/>
+      <w:lvlJc w:val="right"/>
+      <w:pPr>
+        <w:ind w:left="6480" w:hanging="180"/>
+      </w:pPr>
+    </w:lvl>
+  </w:abstractNum>
+  <w:abstractNum w:abstractNumId="15" w15:restartNumberingAfterBreak="0">
     <w:nsid w:val="5AAB1EDB"/>
     <w:multiLevelType w:val="multilevel"/>
     <w:tmpl w:val="E71242A6"/>
@@ -4932,7 +6360,7 @@
       </w:rPr>
     </w:lvl>
   </w:abstractNum>
-  <w:abstractNum w:abstractNumId="14" w15:restartNumberingAfterBreak="0">
+  <w:abstractNum w:abstractNumId="16" w15:restartNumberingAfterBreak="0">
     <w:nsid w:val="5C1B4B99"/>
     <w:multiLevelType w:val="hybridMultilevel"/>
     <w:tmpl w:val="06761764"/>
@@ -5021,7 +6449,7 @@
       </w:pPr>
     </w:lvl>
   </w:abstractNum>
-  <w:abstractNum w:abstractNumId="15" w15:restartNumberingAfterBreak="0">
+  <w:abstractNum w:abstractNumId="17" w15:restartNumberingAfterBreak="0">
     <w:nsid w:val="5E2E5EB5"/>
     <w:multiLevelType w:val="hybridMultilevel"/>
     <w:tmpl w:val="19BE09F8"/>
@@ -5134,7 +6562,7 @@
       </w:rPr>
     </w:lvl>
   </w:abstractNum>
-  <w:abstractNum w:abstractNumId="16" w15:restartNumberingAfterBreak="0">
+  <w:abstractNum w:abstractNumId="18" w15:restartNumberingAfterBreak="0">
     <w:nsid w:val="5E551A93"/>
     <w:multiLevelType w:val="multilevel"/>
     <w:tmpl w:val="75CCA228"/>
@@ -5247,7 +6675,7 @@
       </w:rPr>
     </w:lvl>
   </w:abstractNum>
-  <w:abstractNum w:abstractNumId="17" w15:restartNumberingAfterBreak="0">
+  <w:abstractNum w:abstractNumId="19" w15:restartNumberingAfterBreak="0">
     <w:nsid w:val="5E884AE1"/>
     <w:multiLevelType w:val="multilevel"/>
     <w:tmpl w:val="C394C03E"/>
@@ -5360,7 +6788,7 @@
       </w:rPr>
     </w:lvl>
   </w:abstractNum>
-  <w:abstractNum w:abstractNumId="18" w15:restartNumberingAfterBreak="0">
+  <w:abstractNum w:abstractNumId="20" w15:restartNumberingAfterBreak="0">
     <w:nsid w:val="659A15F6"/>
     <w:multiLevelType w:val="multilevel"/>
     <w:tmpl w:val="8C7A8824"/>
@@ -5446,7 +6874,7 @@
       </w:pPr>
     </w:lvl>
   </w:abstractNum>
-  <w:abstractNum w:abstractNumId="19" w15:restartNumberingAfterBreak="0">
+  <w:abstractNum w:abstractNumId="21" w15:restartNumberingAfterBreak="0">
     <w:nsid w:val="6B351944"/>
     <w:multiLevelType w:val="hybridMultilevel"/>
     <w:tmpl w:val="FD80C69A"/>
@@ -5559,7 +6987,7 @@
       </w:rPr>
     </w:lvl>
   </w:abstractNum>
-  <w:abstractNum w:abstractNumId="20" w15:restartNumberingAfterBreak="0">
+  <w:abstractNum w:abstractNumId="22" w15:restartNumberingAfterBreak="0">
     <w:nsid w:val="7CD71BF4"/>
     <w:multiLevelType w:val="multilevel"/>
     <w:tmpl w:val="31224BA0"/>
@@ -5673,66 +7101,72 @@
     </w:lvl>
   </w:abstractNum>
   <w:num w:numId="1" w16cid:durableId="1600287757">
-    <w:abstractNumId w:val="1"/>
+    <w:abstractNumId w:val="2"/>
   </w:num>
   <w:num w:numId="2" w16cid:durableId="1379742198">
-    <w:abstractNumId w:val="17"/>
+    <w:abstractNumId w:val="19"/>
   </w:num>
   <w:num w:numId="3" w16cid:durableId="655649270">
-    <w:abstractNumId w:val="13"/>
+    <w:abstractNumId w:val="15"/>
   </w:num>
   <w:num w:numId="4" w16cid:durableId="203836056">
+    <w:abstractNumId w:val="4"/>
+  </w:num>
+  <w:num w:numId="5" w16cid:durableId="1688369414">
+    <w:abstractNumId w:val="20"/>
+  </w:num>
+  <w:num w:numId="6" w16cid:durableId="19477794">
+    <w:abstractNumId w:val="8"/>
+  </w:num>
+  <w:num w:numId="7" w16cid:durableId="1011562432">
     <w:abstractNumId w:val="3"/>
   </w:num>
-  <w:num w:numId="5" w16cid:durableId="1688369414">
-    <w:abstractNumId w:val="18"/>
-  </w:num>
-  <w:num w:numId="6" w16cid:durableId="19477794">
-    <w:abstractNumId w:val="7"/>
-  </w:num>
-  <w:num w:numId="7" w16cid:durableId="1011562432">
-    <w:abstractNumId w:val="2"/>
-  </w:num>
   <w:num w:numId="8" w16cid:durableId="149492043">
-    <w:abstractNumId w:val="8"/>
+    <w:abstractNumId w:val="9"/>
   </w:num>
   <w:num w:numId="9" w16cid:durableId="1129783849">
     <w:abstractNumId w:val="0"/>
   </w:num>
   <w:num w:numId="10" w16cid:durableId="1454859478">
+    <w:abstractNumId w:val="11"/>
+  </w:num>
+  <w:num w:numId="11" w16cid:durableId="1921331273">
+    <w:abstractNumId w:val="13"/>
+  </w:num>
+  <w:num w:numId="12" w16cid:durableId="817841846">
+    <w:abstractNumId w:val="6"/>
+  </w:num>
+  <w:num w:numId="13" w16cid:durableId="93138949">
+    <w:abstractNumId w:val="7"/>
+  </w:num>
+  <w:num w:numId="14" w16cid:durableId="1230920937">
+    <w:abstractNumId w:val="22"/>
+  </w:num>
+  <w:num w:numId="15" w16cid:durableId="1335183323">
+    <w:abstractNumId w:val="12"/>
+  </w:num>
+  <w:num w:numId="16" w16cid:durableId="941954028">
     <w:abstractNumId w:val="10"/>
   </w:num>
-  <w:num w:numId="11" w16cid:durableId="1921331273">
-    <w:abstractNumId w:val="12"/>
-  </w:num>
-  <w:num w:numId="12" w16cid:durableId="817841846">
+  <w:num w:numId="17" w16cid:durableId="1701008940">
     <w:abstractNumId w:val="5"/>
   </w:num>
-  <w:num w:numId="13" w16cid:durableId="93138949">
-    <w:abstractNumId w:val="6"/>
+  <w:num w:numId="18" w16cid:durableId="1346787430">
+    <w:abstractNumId w:val="18"/>
   </w:num>
-  <w:num w:numId="14" w16cid:durableId="1230920937">
-    <w:abstractNumId w:val="20"/>
+  <w:num w:numId="19" w16cid:durableId="1743873089">
+    <w:abstractNumId w:val="21"/>
   </w:num>
-  <w:num w:numId="15" w16cid:durableId="1335183323">
-    <w:abstractNumId w:val="11"/>
+  <w:num w:numId="20" w16cid:durableId="124395561">
+    <w:abstractNumId w:val="17"/>
   </w:num>
-  <w:num w:numId="16" w16cid:durableId="941954028">
-    <w:abstractNumId w:val="9"/>
-  </w:num>
-  <w:num w:numId="17" w16cid:durableId="1701008940">
-    <w:abstractNumId w:val="4"/>
-  </w:num>
-  <w:num w:numId="18" w16cid:durableId="1346787430">
+  <w:num w:numId="21" w16cid:durableId="473832559">
     <w:abstractNumId w:val="16"/>
   </w:num>
-  <w:num w:numId="19" w16cid:durableId="1743873089">
-    <w:abstractNumId w:val="19"/>
+  <w:num w:numId="22" w16cid:durableId="18505770">
+    <w:abstractNumId w:val="1"/>
   </w:num>
-  <w:num w:numId="20" w16cid:durableId="124395561">
-    <w:abstractNumId w:val="15"/>
-  </w:num>
-  <w:num w:numId="21" w16cid:durableId="473832559">
+  <w:num w:numId="23" w16cid:durableId="948049655">
     <w:abstractNumId w:val="14"/>
   </w:num>
 </w:numbering>
@@ -6144,7 +7578,7 @@
   <w:style w:type="paragraph" w:default="1" w:styleId="Normal">
     <w:name w:val="Normal"/>
     <w:qFormat/>
-    <w:rsid w:val="0063484D"/>
+    <w:rsid w:val="00D21E5F"/>
   </w:style>
   <w:style w:type="paragraph" w:styleId="Ttulo1">
     <w:name w:val="heading 1"/>

</xml_diff>

<commit_message>
Upload requirement 3 Modify Product, and some updates
</commit_message>
<xml_diff>
--- a/docs/Requirements and traceability table/Requirements.docx
+++ b/docs/Requirements and traceability table/Requirements.docx
@@ -4244,7 +4244,23 @@
                 <w:sz w:val="20"/>
                 <w:szCs w:val="20"/>
               </w:rPr>
-              <w:t>, generando un identificador único para el producto.</w:t>
+              <w:t>, generando</w:t>
+            </w:r>
+            <w:r>
+              <w:rPr>
+                <w:rFonts w:ascii="Arial" w:hAnsi="Arial" w:cs="Arial"/>
+                <w:sz w:val="20"/>
+                <w:szCs w:val="20"/>
+              </w:rPr>
+              <w:t xml:space="preserve"> internamente</w:t>
+            </w:r>
+            <w:r>
+              <w:rPr>
+                <w:rFonts w:ascii="Arial" w:hAnsi="Arial" w:cs="Arial"/>
+                <w:sz w:val="20"/>
+                <w:szCs w:val="20"/>
+              </w:rPr>
+              <w:t xml:space="preserve"> un identificador único para el producto.</w:t>
             </w:r>
           </w:p>
           <w:p>
@@ -4521,6 +4537,15 @@
         </w:tc>
       </w:tr>
     </w:tbl>
+    <w:p>
+      <w:pPr>
+        <w:rPr>
+          <w:rFonts w:ascii="Arial" w:hAnsi="Arial" w:cs="Arial"/>
+          <w:sz w:val="20"/>
+          <w:szCs w:val="20"/>
+        </w:rPr>
+      </w:pPr>
+    </w:p>
     <w:p>
       <w:pPr>
         <w:rPr>
@@ -4572,6 +4597,7 @@
                 <w:sz w:val="20"/>
                 <w:szCs w:val="20"/>
               </w:rPr>
+              <w:lastRenderedPageBreak/>
               <w:t>Identificador y nombre</w:t>
             </w:r>
           </w:p>
@@ -4651,7 +4677,6 @@
                 <w:sz w:val="20"/>
                 <w:szCs w:val="20"/>
               </w:rPr>
-              <w:lastRenderedPageBreak/>
               <w:t>Resumen</w:t>
             </w:r>
           </w:p>
@@ -5452,24 +5477,7 @@
                 <w:sz w:val="20"/>
                 <w:szCs w:val="20"/>
               </w:rPr>
-              <w:t xml:space="preserve">al usuario </w:t>
-            </w:r>
-            <w:commentRangeStart w:id="7"/>
-            <w:r>
-              <w:rPr>
-                <w:rFonts w:ascii="Arial" w:eastAsia="Calibri" w:hAnsi="Arial" w:cs="Arial"/>
-                <w:iCs/>
-                <w:sz w:val="20"/>
-                <w:szCs w:val="20"/>
-              </w:rPr>
-              <w:t xml:space="preserve">administrador </w:t>
-            </w:r>
-            <w:commentRangeEnd w:id="7"/>
-            <w:r>
-              <w:rPr>
-                <w:rStyle w:val="Refdecomentario"/>
-              </w:rPr>
-              <w:commentReference w:id="7"/>
+              <w:t xml:space="preserve">al usuario administrador </w:t>
             </w:r>
             <w:r>
               <w:rPr>
@@ -5993,7 +6001,6 @@
                 <w:szCs w:val="20"/>
               </w:rPr>
             </w:pPr>
-            <w:commentRangeStart w:id="8"/>
             <w:r>
               <w:rPr>
                 <w:rFonts w:ascii="Arial" w:hAnsi="Arial" w:cs="Arial"/>
@@ -6001,13 +6008,6 @@
                 <w:szCs w:val="20"/>
               </w:rPr>
               <w:t>String</w:t>
-            </w:r>
-            <w:commentRangeEnd w:id="8"/>
-            <w:r>
-              <w:rPr>
-                <w:rStyle w:val="Refdecomentario"/>
-              </w:rPr>
-              <w:commentReference w:id="8"/>
             </w:r>
           </w:p>
         </w:tc>
@@ -6141,16 +6141,8 @@
                 <w:sz w:val="20"/>
                 <w:szCs w:val="20"/>
               </w:rPr>
-              <w:t xml:space="preserve">Emitir un mensaje al usuario informando si la operación de modificación se ha realizado correctamente o si se ha </w:t>
-            </w:r>
-            <w:r>
-              <w:rPr>
-                <w:rFonts w:ascii="Arial" w:hAnsi="Arial" w:cs="Arial"/>
-                <w:sz w:val="20"/>
-                <w:szCs w:val="20"/>
-              </w:rPr>
               <w:lastRenderedPageBreak/>
-              <w:t>producido algún error durante el proceso. Además, se debe mostrar la información actualizada del producto bibliográfico que ha sido modificado.</w:t>
+              <w:t>Emitir un mensaje al usuario informando si la operación de modificación se ha realizado correctamente o si se ha producido algún error durante el proceso. Además, se debe mostrar la información actualizada del producto bibliográfico que ha sido modificado.</w:t>
             </w:r>
           </w:p>
           <w:p>
@@ -6529,113 +6521,104 @@
                 <w:sz w:val="20"/>
                 <w:szCs w:val="20"/>
               </w:rPr>
-              <w:t xml:space="preserve">debe permitir al usuario </w:t>
-            </w:r>
-            <w:commentRangeStart w:id="9"/>
-            <w:r>
-              <w:rPr>
-                <w:rFonts w:ascii="Arial" w:eastAsia="Calibri" w:hAnsi="Arial" w:cs="Arial"/>
-                <w:iCs/>
-                <w:sz w:val="20"/>
-                <w:szCs w:val="20"/>
-              </w:rPr>
-              <w:t xml:space="preserve">administrador </w:t>
-            </w:r>
-            <w:commentRangeEnd w:id="9"/>
+              <w:t xml:space="preserve">debe permitir al usuario administrador </w:t>
+            </w:r>
+            <w:r>
+              <w:rPr>
+                <w:rFonts w:ascii="Arial" w:eastAsia="Calibri" w:hAnsi="Arial" w:cs="Arial"/>
+                <w:iCs/>
+                <w:sz w:val="20"/>
+                <w:szCs w:val="20"/>
+              </w:rPr>
+              <w:t>eliminar productos bibliográficos</w:t>
+            </w:r>
+            <w:r>
+              <w:rPr>
+                <w:rFonts w:ascii="Arial" w:eastAsia="Calibri" w:hAnsi="Arial" w:cs="Arial"/>
+                <w:iCs/>
+                <w:sz w:val="20"/>
+                <w:szCs w:val="20"/>
+              </w:rPr>
+              <w:t xml:space="preserve"> existentes</w:t>
+            </w:r>
+            <w:r>
+              <w:rPr>
+                <w:rFonts w:ascii="Arial" w:eastAsia="Calibri" w:hAnsi="Arial" w:cs="Arial"/>
+                <w:iCs/>
+                <w:sz w:val="20"/>
+                <w:szCs w:val="20"/>
+              </w:rPr>
+              <w:t xml:space="preserve">. Para ello, el </w:t>
+            </w:r>
+            <w:r>
+              <w:rPr>
+                <w:rFonts w:ascii="Arial" w:eastAsia="Calibri" w:hAnsi="Arial" w:cs="Arial"/>
+                <w:iCs/>
+                <w:sz w:val="20"/>
+                <w:szCs w:val="20"/>
+              </w:rPr>
+              <w:t>sistema</w:t>
+            </w:r>
+            <w:r>
+              <w:rPr>
+                <w:rFonts w:ascii="Arial" w:eastAsia="Calibri" w:hAnsi="Arial" w:cs="Arial"/>
+                <w:iCs/>
+                <w:sz w:val="20"/>
+                <w:szCs w:val="20"/>
+              </w:rPr>
+              <w:t xml:space="preserve"> debe solicitar el </w:t>
+            </w:r>
+            <w:r>
+              <w:rPr>
+                <w:rFonts w:ascii="Arial" w:eastAsia="Calibri" w:hAnsi="Arial" w:cs="Arial"/>
+                <w:iCs/>
+                <w:sz w:val="20"/>
+                <w:szCs w:val="20"/>
+              </w:rPr>
+              <w:t>id</w:t>
+            </w:r>
+            <w:r>
+              <w:rPr>
+                <w:rFonts w:ascii="Arial" w:eastAsia="Calibri" w:hAnsi="Arial" w:cs="Arial"/>
+                <w:iCs/>
+                <w:sz w:val="20"/>
+                <w:szCs w:val="20"/>
+              </w:rPr>
+              <w:t xml:space="preserve"> del producto a elimina</w:t>
+            </w:r>
+            <w:r>
+              <w:rPr>
+                <w:rFonts w:ascii="Arial" w:eastAsia="Calibri" w:hAnsi="Arial" w:cs="Arial"/>
+                <w:iCs/>
+                <w:sz w:val="20"/>
+                <w:szCs w:val="20"/>
+              </w:rPr>
+              <w:t xml:space="preserve">r y localizarlo. Una vez localizado el producto, el software deberá </w:t>
+            </w:r>
+            <w:commentRangeStart w:id="7"/>
+            <w:commentRangeStart w:id="8"/>
+            <w:r>
+              <w:rPr>
+                <w:rFonts w:ascii="Arial" w:eastAsia="Calibri" w:hAnsi="Arial" w:cs="Arial"/>
+                <w:iCs/>
+                <w:sz w:val="20"/>
+                <w:szCs w:val="20"/>
+              </w:rPr>
+              <w:t xml:space="preserve">eliminarlo </w:t>
+            </w:r>
+            <w:commentRangeEnd w:id="7"/>
             <w:r>
               <w:rPr>
                 <w:rStyle w:val="Refdecomentario"/>
               </w:rPr>
-              <w:commentReference w:id="9"/>
-            </w:r>
-            <w:r>
-              <w:rPr>
-                <w:rFonts w:ascii="Arial" w:eastAsia="Calibri" w:hAnsi="Arial" w:cs="Arial"/>
-                <w:iCs/>
-                <w:sz w:val="20"/>
-                <w:szCs w:val="20"/>
-              </w:rPr>
-              <w:t>eliminar productos bibliográficos</w:t>
-            </w:r>
-            <w:r>
-              <w:rPr>
-                <w:rFonts w:ascii="Arial" w:eastAsia="Calibri" w:hAnsi="Arial" w:cs="Arial"/>
-                <w:iCs/>
-                <w:sz w:val="20"/>
-                <w:szCs w:val="20"/>
-              </w:rPr>
-              <w:t xml:space="preserve"> existentes</w:t>
-            </w:r>
-            <w:r>
-              <w:rPr>
-                <w:rFonts w:ascii="Arial" w:eastAsia="Calibri" w:hAnsi="Arial" w:cs="Arial"/>
-                <w:iCs/>
-                <w:sz w:val="20"/>
-                <w:szCs w:val="20"/>
-              </w:rPr>
-              <w:t xml:space="preserve">. Para ello, el </w:t>
-            </w:r>
-            <w:r>
-              <w:rPr>
-                <w:rFonts w:ascii="Arial" w:eastAsia="Calibri" w:hAnsi="Arial" w:cs="Arial"/>
-                <w:iCs/>
-                <w:sz w:val="20"/>
-                <w:szCs w:val="20"/>
-              </w:rPr>
-              <w:t>sistema</w:t>
-            </w:r>
-            <w:r>
-              <w:rPr>
-                <w:rFonts w:ascii="Arial" w:eastAsia="Calibri" w:hAnsi="Arial" w:cs="Arial"/>
-                <w:iCs/>
-                <w:sz w:val="20"/>
-                <w:szCs w:val="20"/>
-              </w:rPr>
-              <w:t xml:space="preserve"> debe solicitar el </w:t>
-            </w:r>
-            <w:r>
-              <w:rPr>
-                <w:rFonts w:ascii="Arial" w:eastAsia="Calibri" w:hAnsi="Arial" w:cs="Arial"/>
-                <w:iCs/>
-                <w:sz w:val="20"/>
-                <w:szCs w:val="20"/>
-              </w:rPr>
-              <w:t>id</w:t>
-            </w:r>
-            <w:r>
-              <w:rPr>
-                <w:rFonts w:ascii="Arial" w:eastAsia="Calibri" w:hAnsi="Arial" w:cs="Arial"/>
-                <w:iCs/>
-                <w:sz w:val="20"/>
-                <w:szCs w:val="20"/>
-              </w:rPr>
-              <w:t xml:space="preserve"> del producto a elimina</w:t>
-            </w:r>
-            <w:r>
-              <w:rPr>
-                <w:rFonts w:ascii="Arial" w:eastAsia="Calibri" w:hAnsi="Arial" w:cs="Arial"/>
-                <w:iCs/>
-                <w:sz w:val="20"/>
-                <w:szCs w:val="20"/>
-              </w:rPr>
-              <w:t xml:space="preserve">r y localizarlo. Una vez localizado el producto, el software deberá </w:t>
-            </w:r>
-            <w:commentRangeStart w:id="10"/>
-            <w:r>
-              <w:rPr>
-                <w:rFonts w:ascii="Arial" w:eastAsia="Calibri" w:hAnsi="Arial" w:cs="Arial"/>
-                <w:iCs/>
-                <w:sz w:val="20"/>
-                <w:szCs w:val="20"/>
-              </w:rPr>
-              <w:t xml:space="preserve">eliminarlo </w:t>
-            </w:r>
-            <w:commentRangeEnd w:id="10"/>
+              <w:commentReference w:id="7"/>
+            </w:r>
+            <w:commentRangeEnd w:id="8"/>
             <w:r>
               <w:rPr>
                 <w:rStyle w:val="Refdecomentario"/>
               </w:rPr>
-              <w:commentReference w:id="10"/>
+              <w:commentReference w:id="8"/>
             </w:r>
             <w:r>
               <w:rPr>
@@ -7415,6 +7398,7 @@
                 <w:sz w:val="20"/>
                 <w:szCs w:val="20"/>
               </w:rPr>
+              <w:lastRenderedPageBreak/>
               <w:t>En caso de que el usuario no tenga permisos para comprar un libro, el sistema debe informarle</w:t>
             </w:r>
             <w:r>
@@ -8615,6 +8599,7 @@
                 <w:sz w:val="20"/>
                 <w:szCs w:val="20"/>
               </w:rPr>
+              <w:lastRenderedPageBreak/>
               <w:t>Emitir un mensaje al usuario informando si la operación de compra se ha realizado correctamente o si se ha producido algún error durante el proceso.</w:t>
             </w:r>
           </w:p>
@@ -9933,6 +9918,7 @@
                 <w:sz w:val="20"/>
                 <w:szCs w:val="20"/>
               </w:rPr>
+              <w:lastRenderedPageBreak/>
               <w:t xml:space="preserve">El software debe presentar </w:t>
             </w:r>
             <w:r>
@@ -10066,7 +10052,6 @@
                 <w:sz w:val="20"/>
                 <w:szCs w:val="20"/>
               </w:rPr>
-              <w:lastRenderedPageBreak/>
               <w:t xml:space="preserve">¡Suscríbete al Combo Plus y </w:t>
             </w:r>
             <w:r>
@@ -10222,7 +10207,8 @@
                 <w:szCs w:val="20"/>
               </w:rPr>
             </w:pPr>
-            <w:commentRangeStart w:id="11"/>
+            <w:commentRangeStart w:id="9"/>
+            <w:commentRangeStart w:id="10"/>
             <w:r>
               <w:rPr>
                 <w:rFonts w:ascii="Arial" w:hAnsi="Arial" w:cs="Arial"/>
@@ -10232,12 +10218,19 @@
               </w:rPr>
               <w:t>Nombre entrada</w:t>
             </w:r>
-            <w:commentRangeEnd w:id="11"/>
+            <w:commentRangeEnd w:id="9"/>
             <w:r>
               <w:rPr>
                 <w:rStyle w:val="Refdecomentario"/>
               </w:rPr>
-              <w:commentReference w:id="11"/>
+              <w:commentReference w:id="9"/>
+            </w:r>
+            <w:commentRangeEnd w:id="10"/>
+            <w:r>
+              <w:rPr>
+                <w:rStyle w:val="Refdecomentario"/>
+              </w:rPr>
+              <w:commentReference w:id="10"/>
             </w:r>
           </w:p>
         </w:tc>
@@ -10773,7 +10766,7 @@
                 <w:szCs w:val="20"/>
               </w:rPr>
             </w:pPr>
-            <w:commentRangeStart w:id="12"/>
+            <w:commentRangeStart w:id="11"/>
             <w:r>
               <w:rPr>
                 <w:rFonts w:ascii="Arial" w:hAnsi="Arial" w:cs="Arial"/>
@@ -10783,12 +10776,12 @@
               </w:rPr>
               <w:t>Nombre salida</w:t>
             </w:r>
-            <w:commentRangeEnd w:id="12"/>
+            <w:commentRangeEnd w:id="11"/>
             <w:r>
               <w:rPr>
                 <w:rStyle w:val="Refdecomentario"/>
               </w:rPr>
-              <w:commentReference w:id="12"/>
+              <w:commentReference w:id="11"/>
             </w:r>
           </w:p>
         </w:tc>
@@ -11158,55 +11151,7 @@
       </w:r>
     </w:p>
   </w:comment>
-  <w:comment w:id="7" w:author="David Artunduaga Penagos" w:date="2023-04-30T14:12:00Z" w:initials="DAP">
-    <w:p>
-      <w:pPr>
-        <w:pStyle w:val="Textocomentario"/>
-      </w:pPr>
-      <w:r>
-        <w:rPr>
-          <w:rStyle w:val="Refdecomentario"/>
-        </w:rPr>
-        <w:annotationRef/>
-      </w:r>
-      <w:r>
-        <w:t>Si es a ese usuario?</w:t>
-      </w:r>
-    </w:p>
-  </w:comment>
-  <w:comment w:id="8" w:author="David Artunduaga Penagos" w:date="2023-04-30T14:16:00Z" w:initials="DAP">
-    <w:p>
-      <w:pPr>
-        <w:pStyle w:val="Textocomentario"/>
-      </w:pPr>
-      <w:r>
-        <w:rPr>
-          <w:rStyle w:val="Refdecomentario"/>
-        </w:rPr>
-        <w:annotationRef/>
-      </w:r>
-      <w:r>
-        <w:t>Si es String? Porque puede ser que quiera editar la fecha o algo</w:t>
-      </w:r>
-    </w:p>
-  </w:comment>
-  <w:comment w:id="9" w:author="David Artunduaga Penagos" w:date="2023-04-30T14:12:00Z" w:initials="DAP">
-    <w:p>
-      <w:pPr>
-        <w:pStyle w:val="Textocomentario"/>
-      </w:pPr>
-      <w:r>
-        <w:rPr>
-          <w:rStyle w:val="Refdecomentario"/>
-        </w:rPr>
-        <w:annotationRef/>
-      </w:r>
-      <w:r>
-        <w:t>Si es a ese usuario? O los otros tbm?</w:t>
-      </w:r>
-    </w:p>
-  </w:comment>
-  <w:comment w:id="10" w:author="David Artunduaga Penagos" w:date="2023-04-30T14:59:00Z" w:initials="DAP">
+  <w:comment w:id="7" w:author="David Artunduaga Penagos" w:date="2023-04-30T14:59:00Z" w:initials="DAP">
     <w:p>
       <w:pPr>
         <w:pStyle w:val="Textocomentario"/>
@@ -11222,7 +11167,23 @@
       </w:r>
     </w:p>
   </w:comment>
-  <w:comment w:id="11" w:author="David Artunduaga Penagos" w:date="2023-04-30T16:35:00Z" w:initials="DAP">
+  <w:comment w:id="8" w:author="David Artunduaga Penagos" w:date="2023-05-04T10:17:00Z" w:initials="DAP">
+    <w:p>
+      <w:pPr>
+        <w:pStyle w:val="Textocomentario"/>
+      </w:pPr>
+      <w:r>
+        <w:rPr>
+          <w:rStyle w:val="Refdecomentario"/>
+        </w:rPr>
+        <w:annotationRef/>
+      </w:r>
+      <w:r>
+        <w:t>no</w:t>
+      </w:r>
+    </w:p>
+  </w:comment>
+  <w:comment w:id="9" w:author="David Artunduaga Penagos" w:date="2023-04-30T16:35:00Z" w:initials="DAP">
     <w:p>
       <w:pPr>
         <w:pStyle w:val="Textocomentario"/>
@@ -11241,7 +11202,23 @@
       </w:r>
     </w:p>
   </w:comment>
-  <w:comment w:id="12" w:author="David Artunduaga Penagos" w:date="2023-04-30T16:47:00Z" w:initials="DAP">
+  <w:comment w:id="10" w:author="David Artunduaga Penagos" w:date="2023-05-04T10:18:00Z" w:initials="DAP">
+    <w:p>
+      <w:pPr>
+        <w:pStyle w:val="Textocomentario"/>
+      </w:pPr>
+      <w:r>
+        <w:rPr>
+          <w:rStyle w:val="Refdecomentario"/>
+        </w:rPr>
+        <w:annotationRef/>
+      </w:r>
+      <w:r>
+        <w:t>Son los parametreos del metodo</w:t>
+      </w:r>
+    </w:p>
+  </w:comment>
+  <w:comment w:id="11" w:author="David Artunduaga Penagos" w:date="2023-04-30T16:47:00Z" w:initials="DAP">
     <w:p>
       <w:pPr>
         <w:pStyle w:val="Textocomentario"/>
@@ -11268,11 +11245,10 @@
   <w15:commentEx w15:paraId="5781E68A" w15:done="0"/>
   <w15:commentEx w15:paraId="35316E97" w15:done="0"/>
   <w15:commentEx w15:paraId="0E13D161" w15:done="0"/>
-  <w15:commentEx w15:paraId="15BC5481" w15:done="0"/>
-  <w15:commentEx w15:paraId="4C72AD50" w15:done="0"/>
-  <w15:commentEx w15:paraId="246386D1" w15:done="0"/>
   <w15:commentEx w15:paraId="1ADE2BEB" w15:done="0"/>
+  <w15:commentEx w15:paraId="444767CB" w15:paraIdParent="1ADE2BEB" w15:done="0"/>
   <w15:commentEx w15:paraId="20CED3AE" w15:done="0"/>
+  <w15:commentEx w15:paraId="58AF36F6" w15:paraIdParent="20CED3AE" w15:done="0"/>
   <w15:commentEx w15:paraId="579696FD" w15:done="0"/>
 </w15:commentsEx>
 </file>
@@ -11285,11 +11261,10 @@
   <w16cex:commentExtensible w16cex:durableId="27F92310" w16cex:dateUtc="2023-04-30T22:25:00Z"/>
   <w16cex:commentExtensible w16cex:durableId="27F26A25" w16cex:dateUtc="2023-04-25T20:03:00Z"/>
   <w16cex:commentExtensible w16cex:durableId="27F9041D" w16cex:dateUtc="2023-04-30T20:13:00Z"/>
-  <w16cex:commentExtensible w16cex:durableId="27F8F5E6" w16cex:dateUtc="2023-04-30T19:12:00Z"/>
-  <w16cex:commentExtensible w16cex:durableId="27F8F6BA" w16cex:dateUtc="2023-04-30T19:16:00Z"/>
-  <w16cex:commentExtensible w16cex:durableId="27F8FC5A" w16cex:dateUtc="2023-04-30T19:12:00Z"/>
   <w16cex:commentExtensible w16cex:durableId="27F900E6" w16cex:dateUtc="2023-04-30T19:59:00Z"/>
+  <w16cex:commentExtensible w16cex:durableId="27FE04AD" w16cex:dateUtc="2023-05-04T15:17:00Z"/>
   <w16cex:commentExtensible w16cex:durableId="27F91736" w16cex:dateUtc="2023-04-30T21:35:00Z"/>
+  <w16cex:commentExtensible w16cex:durableId="27FE04F7" w16cex:dateUtc="2023-05-04T15:18:00Z"/>
   <w16cex:commentExtensible w16cex:durableId="27F91A31" w16cex:dateUtc="2023-04-30T21:47:00Z"/>
 </w16cex:commentsExtensible>
 </file>
@@ -11302,11 +11277,10 @@
   <w16cid:commentId w16cid:paraId="5781E68A" w16cid:durableId="27F92310"/>
   <w16cid:commentId w16cid:paraId="35316E97" w16cid:durableId="27F26A25"/>
   <w16cid:commentId w16cid:paraId="0E13D161" w16cid:durableId="27F9041D"/>
-  <w16cid:commentId w16cid:paraId="15BC5481" w16cid:durableId="27F8F5E6"/>
-  <w16cid:commentId w16cid:paraId="4C72AD50" w16cid:durableId="27F8F6BA"/>
-  <w16cid:commentId w16cid:paraId="246386D1" w16cid:durableId="27F8FC5A"/>
   <w16cid:commentId w16cid:paraId="1ADE2BEB" w16cid:durableId="27F900E6"/>
+  <w16cid:commentId w16cid:paraId="444767CB" w16cid:durableId="27FE04AD"/>
   <w16cid:commentId w16cid:paraId="20CED3AE" w16cid:durableId="27F91736"/>
+  <w16cid:commentId w16cid:paraId="58AF36F6" w16cid:durableId="27FE04F7"/>
   <w16cid:commentId w16cid:paraId="579696FD" w16cid:durableId="27F91A31"/>
 </w16cid:commentsIds>
 </file>

</xml_diff>

<commit_message>
Upload requirement delete product and some changes
</commit_message>
<xml_diff>
--- a/docs/Requirements and traceability table/Requirements.docx
+++ b/docs/Requirements and traceability table/Requirements.docx
@@ -287,7 +287,6 @@
                 <w:szCs w:val="20"/>
               </w:rPr>
             </w:pPr>
-            <w:commentRangeStart w:id="0"/>
             <w:r>
               <w:rPr>
                 <w:rFonts w:ascii="Arial" w:hAnsi="Arial" w:cs="Arial"/>
@@ -295,15 +294,6 @@
                 <w:szCs w:val="20"/>
               </w:rPr>
               <w:t>Requerimientos funcionales</w:t>
-            </w:r>
-            <w:commentRangeEnd w:id="0"/>
-            <w:r>
-              <w:rPr>
-                <w:rStyle w:val="Refdecomentario"/>
-                <w:b w:val="0"/>
-                <w:color w:val="auto"/>
-              </w:rPr>
-              <w:commentReference w:id="0"/>
             </w:r>
           </w:p>
         </w:tc>
@@ -828,6 +818,7 @@
                 <w:szCs w:val="20"/>
               </w:rPr>
             </w:pPr>
+            <w:commentRangeStart w:id="0"/>
             <w:commentRangeStart w:id="1"/>
             <w:r>
               <w:rPr>
@@ -836,6 +827,15 @@
                 <w:szCs w:val="20"/>
               </w:rPr>
               <w:t xml:space="preserve">Contexto </w:t>
+            </w:r>
+            <w:commentRangeEnd w:id="0"/>
+            <w:r>
+              <w:rPr>
+                <w:rStyle w:val="Refdecomentario"/>
+                <w:b w:val="0"/>
+                <w:color w:val="auto"/>
+              </w:rPr>
+              <w:commentReference w:id="0"/>
             </w:r>
             <w:commentRangeEnd w:id="1"/>
             <w:r>
@@ -2189,6 +2189,7 @@
               </w:rPr>
             </w:pPr>
             <w:commentRangeStart w:id="3"/>
+            <w:commentRangeStart w:id="4"/>
             <w:r>
               <w:rPr>
                 <w:rFonts w:ascii="Arial" w:eastAsia="Calibri" w:hAnsi="Arial" w:cs="Arial"/>
@@ -2234,6 +2235,13 @@
                 <w:szCs w:val="20"/>
               </w:rPr>
               <w:commentReference w:id="3"/>
+            </w:r>
+            <w:commentRangeEnd w:id="4"/>
+            <w:r>
+              <w:rPr>
+                <w:rStyle w:val="Refdecomentario"/>
+              </w:rPr>
+              <w:commentReference w:id="4"/>
             </w:r>
           </w:p>
         </w:tc>
@@ -2493,17 +2501,7 @@
                 <w:sz w:val="20"/>
                 <w:szCs w:val="20"/>
               </w:rPr>
-              <w:t xml:space="preserve">generar un </w:t>
-            </w:r>
-            <w:commentRangeStart w:id="4"/>
-            <w:r>
-              <w:rPr>
-                <w:rFonts w:ascii="Arial" w:eastAsia="Calibri" w:hAnsi="Arial" w:cs="Arial"/>
-                <w:iCs/>
-                <w:sz w:val="20"/>
-                <w:szCs w:val="20"/>
-              </w:rPr>
-              <w:t xml:space="preserve">identificador único </w:t>
+              <w:t xml:space="preserve">generar un identificador único </w:t>
             </w:r>
             <w:r>
               <w:rPr>
@@ -2550,13 +2548,6 @@
               </w:rPr>
               <w:t xml:space="preserve"> </w:t>
             </w:r>
-            <w:commentRangeEnd w:id="4"/>
-            <w:r>
-              <w:rPr>
-                <w:rStyle w:val="Refdecomentario"/>
-              </w:rPr>
-              <w:commentReference w:id="4"/>
-            </w:r>
           </w:p>
           <w:p>
             <w:pPr>
@@ -2637,37 +2628,7 @@
                 <w:sz w:val="20"/>
                 <w:szCs w:val="20"/>
               </w:rPr>
-              <w:t xml:space="preserve"> categoría </w:t>
-            </w:r>
-            <w:commentRangeStart w:id="5"/>
-            <w:r>
-              <w:rPr>
-                <w:rFonts w:ascii="Arial" w:eastAsia="Calibri" w:hAnsi="Arial" w:cs="Arial"/>
-                <w:iCs/>
-                <w:sz w:val="20"/>
-                <w:szCs w:val="20"/>
-              </w:rPr>
-              <w:t>(Variedades, Diseño y Científica)</w:t>
-            </w:r>
-            <w:commentRangeEnd w:id="5"/>
-            <w:r>
-              <w:rPr>
-                <w:rStyle w:val="Refdecomentario"/>
-                <w:rFonts w:ascii="Arial" w:hAnsi="Arial" w:cs="Arial"/>
-                <w:iCs/>
-                <w:sz w:val="20"/>
-                <w:szCs w:val="20"/>
-              </w:rPr>
-              <w:commentReference w:id="5"/>
-            </w:r>
-            <w:r>
-              <w:rPr>
-                <w:rFonts w:ascii="Arial" w:eastAsia="Calibri" w:hAnsi="Arial" w:cs="Arial"/>
-                <w:iCs/>
-                <w:sz w:val="20"/>
-                <w:szCs w:val="20"/>
-              </w:rPr>
-              <w:t xml:space="preserve">, URL que lleva a un repositorio con la portada de la revista, valor de la suscripción (en dólares) </w:t>
+              <w:t xml:space="preserve"> categoría (Variedades, Diseño y Científica), URL que lleva a un repositorio con la portada de la revista, valor de la suscripción (en dólares) </w:t>
             </w:r>
             <w:r>
               <w:rPr>
@@ -3752,7 +3713,6 @@
                 <w:szCs w:val="20"/>
               </w:rPr>
             </w:pPr>
-            <w:commentRangeStart w:id="6"/>
             <w:proofErr w:type="spellStart"/>
             <w:r>
               <w:rPr>
@@ -3762,14 +3722,7 @@
               </w:rPr>
               <w:t>enum</w:t>
             </w:r>
-            <w:commentRangeEnd w:id="6"/>
             <w:proofErr w:type="spellEnd"/>
-            <w:r>
-              <w:rPr>
-                <w:rStyle w:val="Refdecomentario"/>
-              </w:rPr>
-              <w:commentReference w:id="6"/>
-            </w:r>
           </w:p>
         </w:tc>
         <w:tc>
@@ -6593,41 +6546,7 @@
                 <w:sz w:val="20"/>
                 <w:szCs w:val="20"/>
               </w:rPr>
-              <w:t xml:space="preserve">r y localizarlo. Una vez localizado el producto, el software deberá </w:t>
-            </w:r>
-            <w:commentRangeStart w:id="7"/>
-            <w:commentRangeStart w:id="8"/>
-            <w:r>
-              <w:rPr>
-                <w:rFonts w:ascii="Arial" w:eastAsia="Calibri" w:hAnsi="Arial" w:cs="Arial"/>
-                <w:iCs/>
-                <w:sz w:val="20"/>
-                <w:szCs w:val="20"/>
-              </w:rPr>
-              <w:t xml:space="preserve">eliminarlo </w:t>
-            </w:r>
-            <w:commentRangeEnd w:id="7"/>
-            <w:r>
-              <w:rPr>
-                <w:rStyle w:val="Refdecomentario"/>
-              </w:rPr>
-              <w:commentReference w:id="7"/>
-            </w:r>
-            <w:commentRangeEnd w:id="8"/>
-            <w:r>
-              <w:rPr>
-                <w:rStyle w:val="Refdecomentario"/>
-              </w:rPr>
-              <w:commentReference w:id="8"/>
-            </w:r>
-            <w:r>
-              <w:rPr>
-                <w:rFonts w:ascii="Arial" w:eastAsia="Calibri" w:hAnsi="Arial" w:cs="Arial"/>
-                <w:iCs/>
-                <w:sz w:val="20"/>
-                <w:szCs w:val="20"/>
-              </w:rPr>
-              <w:t>del sistema.</w:t>
+              <w:t>r y localizarlo. Una vez localizado el producto, el software deberá eliminarlo del sistema.</w:t>
             </w:r>
           </w:p>
         </w:tc>
@@ -7342,7 +7261,25 @@
                 <w:sz w:val="20"/>
                 <w:szCs w:val="20"/>
               </w:rPr>
-              <w:t xml:space="preserve"> Para ello, el sistema debe solicitar el nombre de del libro y localizarlo. Una vez localizado el libro, el sistema mostrar su información y preguntar al usuario si desea comprarlo. </w:t>
+              <w:t xml:space="preserve"> Para ello, el sistema debe solicitar el nombre de del libro y localizarlo. Una vez localizado el libro, el sistema </w:t>
+            </w:r>
+            <w:r>
+              <w:rPr>
+                <w:rFonts w:ascii="Arial" w:eastAsia="Calibri" w:hAnsi="Arial" w:cs="Arial"/>
+                <w:iCs/>
+                <w:sz w:val="20"/>
+                <w:szCs w:val="20"/>
+              </w:rPr>
+              <w:t xml:space="preserve">debe </w:t>
+            </w:r>
+            <w:r>
+              <w:rPr>
+                <w:rFonts w:ascii="Arial" w:eastAsia="Calibri" w:hAnsi="Arial" w:cs="Arial"/>
+                <w:iCs/>
+                <w:sz w:val="20"/>
+                <w:szCs w:val="20"/>
+              </w:rPr>
+              <w:t xml:space="preserve">mostrar su información y preguntar al usuario si desea comprarlo. </w:t>
             </w:r>
             <w:r>
               <w:rPr>
@@ -10207,8 +10144,8 @@
                 <w:szCs w:val="20"/>
               </w:rPr>
             </w:pPr>
-            <w:commentRangeStart w:id="9"/>
-            <w:commentRangeStart w:id="10"/>
+            <w:commentRangeStart w:id="5"/>
+            <w:commentRangeStart w:id="6"/>
             <w:r>
               <w:rPr>
                 <w:rFonts w:ascii="Arial" w:hAnsi="Arial" w:cs="Arial"/>
@@ -10218,19 +10155,19 @@
               </w:rPr>
               <w:t>Nombre entrada</w:t>
             </w:r>
-            <w:commentRangeEnd w:id="9"/>
+            <w:commentRangeEnd w:id="5"/>
             <w:r>
               <w:rPr>
                 <w:rStyle w:val="Refdecomentario"/>
               </w:rPr>
-              <w:commentReference w:id="9"/>
-            </w:r>
-            <w:commentRangeEnd w:id="10"/>
+              <w:commentReference w:id="5"/>
+            </w:r>
+            <w:commentRangeEnd w:id="6"/>
             <w:r>
               <w:rPr>
                 <w:rStyle w:val="Refdecomentario"/>
               </w:rPr>
-              <w:commentReference w:id="10"/>
+              <w:commentReference w:id="6"/>
             </w:r>
           </w:p>
         </w:tc>
@@ -10766,7 +10703,7 @@
                 <w:szCs w:val="20"/>
               </w:rPr>
             </w:pPr>
-            <w:commentRangeStart w:id="11"/>
+            <w:commentRangeStart w:id="7"/>
             <w:r>
               <w:rPr>
                 <w:rFonts w:ascii="Arial" w:hAnsi="Arial" w:cs="Arial"/>
@@ -10776,12 +10713,12 @@
               </w:rPr>
               <w:t>Nombre salida</w:t>
             </w:r>
-            <w:commentRangeEnd w:id="11"/>
+            <w:commentRangeEnd w:id="7"/>
             <w:r>
               <w:rPr>
                 <w:rStyle w:val="Refdecomentario"/>
               </w:rPr>
-              <w:commentReference w:id="11"/>
+              <w:commentReference w:id="7"/>
             </w:r>
           </w:p>
         </w:tc>
@@ -11055,23 +10992,7 @@
 
 <file path=word/comments.xml><?xml version="1.0" encoding="utf-8"?>
 <w:comments xmlns:wpc="http://schemas.microsoft.com/office/word/2010/wordprocessingCanvas" xmlns:cx="http://schemas.microsoft.com/office/drawing/2014/chartex" xmlns:cx1="http://schemas.microsoft.com/office/drawing/2015/9/8/chartex" xmlns:cx2="http://schemas.microsoft.com/office/drawing/2015/10/21/chartex" xmlns:cx3="http://schemas.microsoft.com/office/drawing/2016/5/9/chartex" xmlns:cx4="http://schemas.microsoft.com/office/drawing/2016/5/10/chartex" xmlns:cx5="http://schemas.microsoft.com/office/drawing/2016/5/11/chartex" xmlns:cx6="http://schemas.microsoft.com/office/drawing/2016/5/12/chartex" xmlns:cx7="http://schemas.microsoft.com/office/drawing/2016/5/13/chartex" xmlns:cx8="http://schemas.microsoft.com/office/drawing/2016/5/14/chartex" xmlns:mc="http://schemas.openxmlformats.org/markup-compatibility/2006" xmlns:aink="http://schemas.microsoft.com/office/drawing/2016/ink" xmlns:am3d="http://schemas.microsoft.com/office/drawing/2017/model3d" xmlns:o="urn:schemas-microsoft-com:office:office" xmlns:oel="http://schemas.microsoft.com/office/2019/extlst" xmlns:r="http://schemas.openxmlformats.org/officeDocument/2006/relationships" xmlns:m="http://schemas.openxmlformats.org/officeDocument/2006/math" xmlns:v="urn:schemas-microsoft-com:vml" xmlns:wp14="http://schemas.microsoft.com/office/word/2010/wordprocessingDrawing" xmlns:wp="http://schemas.openxmlformats.org/drawingml/2006/wordprocessingDrawing" xmlns:w10="urn:schemas-microsoft-com:office:word" xmlns:w="http://schemas.openxmlformats.org/wordprocessingml/2006/main" xmlns:w14="http://schemas.microsoft.com/office/word/2010/wordml" xmlns:w15="http://schemas.microsoft.com/office/word/2012/wordml" xmlns:w16cex="http://schemas.microsoft.com/office/word/2018/wordml/cex" xmlns:w16cid="http://schemas.microsoft.com/office/word/2016/wordml/cid" xmlns:w16="http://schemas.microsoft.com/office/word/2018/wordml" xmlns:w16du="http://schemas.microsoft.com/office/word/2023/wordml/word16du" xmlns:w16sdtdh="http://schemas.microsoft.com/office/word/2020/wordml/sdtdatahash" xmlns:w16se="http://schemas.microsoft.com/office/word/2015/wordml/symex" xmlns:wpg="http://schemas.microsoft.com/office/word/2010/wordprocessingGroup" xmlns:wpi="http://schemas.microsoft.com/office/word/2010/wordprocessingInk" xmlns:wne="http://schemas.microsoft.com/office/word/2006/wordml" xmlns:wps="http://schemas.microsoft.com/office/word/2010/wordprocessingShape" mc:Ignorable="w14 w15 w16se w16cid w16 w16cex w16sdtdh wp14">
-  <w:comment w:id="0" w:author="David Artunduaga Penagos" w:date="2023-04-30T15:18:00Z" w:initials="DAP">
-    <w:p>
-      <w:pPr>
-        <w:pStyle w:val="Textocomentario"/>
-      </w:pPr>
-      <w:r>
-        <w:rPr>
-          <w:rStyle w:val="Refdecomentario"/>
-        </w:rPr>
-        <w:annotationRef/>
-      </w:r>
-      <w:r>
-        <w:t>Los anuncios son un requirement?</w:t>
-      </w:r>
-    </w:p>
-  </w:comment>
-  <w:comment w:id="1" w:author="David Artunduaga Penagos" w:date="2023-04-30T17:03:00Z" w:initials="DAP">
+  <w:comment w:id="0" w:author="David Artunduaga Penagos" w:date="2023-04-30T17:03:00Z" w:initials="DAP">
     <w:p>
       <w:pPr>
         <w:pStyle w:val="Textocomentario"/>
@@ -11087,6 +11008,22 @@
       </w:r>
     </w:p>
   </w:comment>
+  <w:comment w:id="1" w:author="David Artunduaga Penagos" w:date="2023-05-04T23:00:00Z" w:initials="DAP">
+    <w:p>
+      <w:pPr>
+        <w:pStyle w:val="Textocomentario"/>
+      </w:pPr>
+      <w:r>
+        <w:rPr>
+          <w:rStyle w:val="Refdecomentario"/>
+        </w:rPr>
+        <w:annotationRef/>
+      </w:r>
+      <w:r>
+        <w:t>SI, deberia, menos el contructor del main y el controller</w:t>
+      </w:r>
+    </w:p>
+  </w:comment>
   <w:comment w:id="3" w:author="David Artunduaga Penagos" w:date="2023-04-24T18:41:00Z" w:initials="DA">
     <w:p>
       <w:pPr>
@@ -11103,7 +11040,7 @@
       </w:r>
     </w:p>
   </w:comment>
-  <w:comment w:id="4" w:author="David Artunduaga Penagos" w:date="2023-04-30T17:25:00Z" w:initials="DAP">
+  <w:comment w:id="4" w:author="David Artunduaga Penagos" w:date="2023-05-04T23:00:00Z" w:initials="DAP">
     <w:p>
       <w:pPr>
         <w:pStyle w:val="Textocomentario"/>
@@ -11115,75 +11052,11 @@
         <w:annotationRef/>
       </w:r>
       <w:r>
-        <w:t>Este identificador se puede generar directamete en el constructor, o se debe mandar desde el main?</w:t>
+        <w:t>Si, separar</w:t>
       </w:r>
     </w:p>
   </w:comment>
-  <w:comment w:id="5" w:author="David Artunduaga Penagos" w:date="2023-04-25T15:03:00Z" w:initials="DA">
-    <w:p>
-      <w:pPr>
-        <w:pStyle w:val="Textocomentario"/>
-      </w:pPr>
-      <w:r>
-        <w:rPr>
-          <w:rStyle w:val="Refdecomentario"/>
-        </w:rPr>
-        <w:annotationRef/>
-      </w:r>
-      <w:r>
-        <w:t>Debo colocar explicitamente que se debe hacer una enum</w:t>
-      </w:r>
-    </w:p>
-  </w:comment>
-  <w:comment w:id="6" w:author="David Artunduaga Penagos" w:date="2023-04-30T15:13:00Z" w:initials="DAP">
-    <w:p>
-      <w:pPr>
-        <w:pStyle w:val="Textocomentario"/>
-      </w:pPr>
-      <w:r>
-        <w:rPr>
-          <w:rStyle w:val="Refdecomentario"/>
-        </w:rPr>
-        <w:annotationRef/>
-      </w:r>
-      <w:r>
-        <w:t>Se puede asi?</w:t>
-      </w:r>
-    </w:p>
-  </w:comment>
-  <w:comment w:id="7" w:author="David Artunduaga Penagos" w:date="2023-04-30T14:59:00Z" w:initials="DAP">
-    <w:p>
-      <w:pPr>
-        <w:pStyle w:val="Textocomentario"/>
-      </w:pPr>
-      <w:r>
-        <w:rPr>
-          <w:rStyle w:val="Refdecomentario"/>
-        </w:rPr>
-        <w:annotationRef/>
-      </w:r>
-      <w:r>
-        <w:t>Se debe especificr qué es eliminar, como de poner sus valores en null</w:t>
-      </w:r>
-    </w:p>
-  </w:comment>
-  <w:comment w:id="8" w:author="David Artunduaga Penagos" w:date="2023-05-04T10:17:00Z" w:initials="DAP">
-    <w:p>
-      <w:pPr>
-        <w:pStyle w:val="Textocomentario"/>
-      </w:pPr>
-      <w:r>
-        <w:rPr>
-          <w:rStyle w:val="Refdecomentario"/>
-        </w:rPr>
-        <w:annotationRef/>
-      </w:r>
-      <w:r>
-        <w:t>no</w:t>
-      </w:r>
-    </w:p>
-  </w:comment>
-  <w:comment w:id="9" w:author="David Artunduaga Penagos" w:date="2023-04-30T16:35:00Z" w:initials="DAP">
+  <w:comment w:id="5" w:author="David Artunduaga Penagos" w:date="2023-04-30T16:35:00Z" w:initials="DAP">
     <w:p>
       <w:pPr>
         <w:pStyle w:val="Textocomentario"/>
@@ -11202,7 +11075,7 @@
       </w:r>
     </w:p>
   </w:comment>
-  <w:comment w:id="10" w:author="David Artunduaga Penagos" w:date="2023-05-04T10:18:00Z" w:initials="DAP">
+  <w:comment w:id="6" w:author="David Artunduaga Penagos" w:date="2023-05-04T10:18:00Z" w:initials="DAP">
     <w:p>
       <w:pPr>
         <w:pStyle w:val="Textocomentario"/>
@@ -11218,7 +11091,7 @@
       </w:r>
     </w:p>
   </w:comment>
-  <w:comment w:id="11" w:author="David Artunduaga Penagos" w:date="2023-04-30T16:47:00Z" w:initials="DAP">
+  <w:comment w:id="7" w:author="David Artunduaga Penagos" w:date="2023-04-30T16:47:00Z" w:initials="DAP">
     <w:p>
       <w:pPr>
         <w:pStyle w:val="Textocomentario"/>
@@ -11239,14 +11112,10 @@
 
 <file path=word/commentsExtended.xml><?xml version="1.0" encoding="utf-8"?>
 <w15:commentsEx xmlns:wpc="http://schemas.microsoft.com/office/word/2010/wordprocessingCanvas" xmlns:cx="http://schemas.microsoft.com/office/drawing/2014/chartex" xmlns:cx1="http://schemas.microsoft.com/office/drawing/2015/9/8/chartex" xmlns:cx2="http://schemas.microsoft.com/office/drawing/2015/10/21/chartex" xmlns:cx3="http://schemas.microsoft.com/office/drawing/2016/5/9/chartex" xmlns:cx4="http://schemas.microsoft.com/office/drawing/2016/5/10/chartex" xmlns:cx5="http://schemas.microsoft.com/office/drawing/2016/5/11/chartex" xmlns:cx6="http://schemas.microsoft.com/office/drawing/2016/5/12/chartex" xmlns:cx7="http://schemas.microsoft.com/office/drawing/2016/5/13/chartex" xmlns:cx8="http://schemas.microsoft.com/office/drawing/2016/5/14/chartex" xmlns:mc="http://schemas.openxmlformats.org/markup-compatibility/2006" xmlns:aink="http://schemas.microsoft.com/office/drawing/2016/ink" xmlns:am3d="http://schemas.microsoft.com/office/drawing/2017/model3d" xmlns:o="urn:schemas-microsoft-com:office:office" xmlns:oel="http://schemas.microsoft.com/office/2019/extlst" xmlns:r="http://schemas.openxmlformats.org/officeDocument/2006/relationships" xmlns:m="http://schemas.openxmlformats.org/officeDocument/2006/math" xmlns:v="urn:schemas-microsoft-com:vml" xmlns:wp14="http://schemas.microsoft.com/office/word/2010/wordprocessingDrawing" xmlns:wp="http://schemas.openxmlformats.org/drawingml/2006/wordprocessingDrawing" xmlns:w10="urn:schemas-microsoft-com:office:word" xmlns:w="http://schemas.openxmlformats.org/wordprocessingml/2006/main" xmlns:w14="http://schemas.microsoft.com/office/word/2010/wordml" xmlns:w15="http://schemas.microsoft.com/office/word/2012/wordml" xmlns:w16cex="http://schemas.microsoft.com/office/word/2018/wordml/cex" xmlns:w16cid="http://schemas.microsoft.com/office/word/2016/wordml/cid" xmlns:w16="http://schemas.microsoft.com/office/word/2018/wordml" xmlns:w16du="http://schemas.microsoft.com/office/word/2023/wordml/word16du" xmlns:w16sdtdh="http://schemas.microsoft.com/office/word/2020/wordml/sdtdatahash" xmlns:w16se="http://schemas.microsoft.com/office/word/2015/wordml/symex" xmlns:wpg="http://schemas.microsoft.com/office/word/2010/wordprocessingGroup" xmlns:wpi="http://schemas.microsoft.com/office/word/2010/wordprocessingInk" xmlns:wne="http://schemas.microsoft.com/office/word/2006/wordml" xmlns:wps="http://schemas.microsoft.com/office/word/2010/wordprocessingShape" mc:Ignorable="w14 w15 w16se w16cid w16 w16cex w16sdtdh wp14">
-  <w15:commentEx w15:paraId="1D54B6C7" w15:done="0"/>
   <w15:commentEx w15:paraId="7A77FC1E" w15:done="0"/>
+  <w15:commentEx w15:paraId="3DA26655" w15:paraIdParent="7A77FC1E" w15:done="0"/>
   <w15:commentEx w15:paraId="5B168476" w15:done="0"/>
-  <w15:commentEx w15:paraId="5781E68A" w15:done="0"/>
-  <w15:commentEx w15:paraId="35316E97" w15:done="0"/>
-  <w15:commentEx w15:paraId="0E13D161" w15:done="0"/>
-  <w15:commentEx w15:paraId="1ADE2BEB" w15:done="0"/>
-  <w15:commentEx w15:paraId="444767CB" w15:paraIdParent="1ADE2BEB" w15:done="0"/>
+  <w15:commentEx w15:paraId="48440903" w15:paraIdParent="5B168476" w15:done="0"/>
   <w15:commentEx w15:paraId="20CED3AE" w15:done="0"/>
   <w15:commentEx w15:paraId="58AF36F6" w15:paraIdParent="20CED3AE" w15:done="0"/>
   <w15:commentEx w15:paraId="579696FD" w15:done="0"/>
@@ -11255,14 +11124,10 @@
 
 <file path=word/commentsExtensible.xml><?xml version="1.0" encoding="utf-8"?>
 <w16cex:commentsExtensible xmlns:wpc="http://schemas.microsoft.com/office/word/2010/wordprocessingCanvas" xmlns:cx="http://schemas.microsoft.com/office/drawing/2014/chartex" xmlns:cx1="http://schemas.microsoft.com/office/drawing/2015/9/8/chartex" xmlns:cx2="http://schemas.microsoft.com/office/drawing/2015/10/21/chartex" xmlns:cx3="http://schemas.microsoft.com/office/drawing/2016/5/9/chartex" xmlns:cx4="http://schemas.microsoft.com/office/drawing/2016/5/10/chartex" xmlns:cx5="http://schemas.microsoft.com/office/drawing/2016/5/11/chartex" xmlns:cx6="http://schemas.microsoft.com/office/drawing/2016/5/12/chartex" xmlns:cx7="http://schemas.microsoft.com/office/drawing/2016/5/13/chartex" xmlns:cx8="http://schemas.microsoft.com/office/drawing/2016/5/14/chartex" xmlns:mc="http://schemas.openxmlformats.org/markup-compatibility/2006" xmlns:aink="http://schemas.microsoft.com/office/drawing/2016/ink" xmlns:am3d="http://schemas.microsoft.com/office/drawing/2017/model3d" xmlns:o="urn:schemas-microsoft-com:office:office" xmlns:oel="http://schemas.microsoft.com/office/2019/extlst" xmlns:r="http://schemas.openxmlformats.org/officeDocument/2006/relationships" xmlns:m="http://schemas.openxmlformats.org/officeDocument/2006/math" xmlns:v="urn:schemas-microsoft-com:vml" xmlns:wp14="http://schemas.microsoft.com/office/word/2010/wordprocessingDrawing" xmlns:wp="http://schemas.openxmlformats.org/drawingml/2006/wordprocessingDrawing" xmlns:w10="urn:schemas-microsoft-com:office:word" xmlns:w="http://schemas.openxmlformats.org/wordprocessingml/2006/main" xmlns:w14="http://schemas.microsoft.com/office/word/2010/wordml" xmlns:w15="http://schemas.microsoft.com/office/word/2012/wordml" xmlns:w16cex="http://schemas.microsoft.com/office/word/2018/wordml/cex" xmlns:w16cid="http://schemas.microsoft.com/office/word/2016/wordml/cid" xmlns:w16="http://schemas.microsoft.com/office/word/2018/wordml" xmlns:w16du="http://schemas.microsoft.com/office/word/2023/wordml/word16du" xmlns:w16sdtdh="http://schemas.microsoft.com/office/word/2020/wordml/sdtdatahash" xmlns:w16se="http://schemas.microsoft.com/office/word/2015/wordml/symex" xmlns:wpg="http://schemas.microsoft.com/office/word/2010/wordprocessingGroup" xmlns:wpi="http://schemas.microsoft.com/office/word/2010/wordprocessingInk" xmlns:wne="http://schemas.microsoft.com/office/word/2006/wordml" xmlns:wps="http://schemas.microsoft.com/office/word/2010/wordprocessingShape" mc:Ignorable="w14 w15 w16se w16cid w16 w16cex w16sdtdh wp14">
-  <w16cex:commentExtensible w16cex:durableId="27F90546" w16cex:dateUtc="2023-04-30T20:18:00Z"/>
   <w16cex:commentExtensible w16cex:durableId="27F91DCF" w16cex:dateUtc="2023-04-30T22:03:00Z"/>
+  <w16cex:commentExtensible w16cex:durableId="27FEB782" w16cex:dateUtc="2023-05-05T04:00:00Z"/>
   <w16cex:commentExtensible w16cex:durableId="27F14BED" w16cex:dateUtc="2023-04-24T23:41:00Z"/>
-  <w16cex:commentExtensible w16cex:durableId="27F92310" w16cex:dateUtc="2023-04-30T22:25:00Z"/>
-  <w16cex:commentExtensible w16cex:durableId="27F26A25" w16cex:dateUtc="2023-04-25T20:03:00Z"/>
-  <w16cex:commentExtensible w16cex:durableId="27F9041D" w16cex:dateUtc="2023-04-30T20:13:00Z"/>
-  <w16cex:commentExtensible w16cex:durableId="27F900E6" w16cex:dateUtc="2023-04-30T19:59:00Z"/>
-  <w16cex:commentExtensible w16cex:durableId="27FE04AD" w16cex:dateUtc="2023-05-04T15:17:00Z"/>
+  <w16cex:commentExtensible w16cex:durableId="27FEB792" w16cex:dateUtc="2023-05-05T04:00:00Z"/>
   <w16cex:commentExtensible w16cex:durableId="27F91736" w16cex:dateUtc="2023-04-30T21:35:00Z"/>
   <w16cex:commentExtensible w16cex:durableId="27FE04F7" w16cex:dateUtc="2023-05-04T15:18:00Z"/>
   <w16cex:commentExtensible w16cex:durableId="27F91A31" w16cex:dateUtc="2023-04-30T21:47:00Z"/>
@@ -11271,14 +11136,10 @@
 
 <file path=word/commentsIds.xml><?xml version="1.0" encoding="utf-8"?>
 <w16cid:commentsIds xmlns:wpc="http://schemas.microsoft.com/office/word/2010/wordprocessingCanvas" xmlns:cx="http://schemas.microsoft.com/office/drawing/2014/chartex" xmlns:cx1="http://schemas.microsoft.com/office/drawing/2015/9/8/chartex" xmlns:cx2="http://schemas.microsoft.com/office/drawing/2015/10/21/chartex" xmlns:cx3="http://schemas.microsoft.com/office/drawing/2016/5/9/chartex" xmlns:cx4="http://schemas.microsoft.com/office/drawing/2016/5/10/chartex" xmlns:cx5="http://schemas.microsoft.com/office/drawing/2016/5/11/chartex" xmlns:cx6="http://schemas.microsoft.com/office/drawing/2016/5/12/chartex" xmlns:cx7="http://schemas.microsoft.com/office/drawing/2016/5/13/chartex" xmlns:cx8="http://schemas.microsoft.com/office/drawing/2016/5/14/chartex" xmlns:mc="http://schemas.openxmlformats.org/markup-compatibility/2006" xmlns:aink="http://schemas.microsoft.com/office/drawing/2016/ink" xmlns:am3d="http://schemas.microsoft.com/office/drawing/2017/model3d" xmlns:o="urn:schemas-microsoft-com:office:office" xmlns:oel="http://schemas.microsoft.com/office/2019/extlst" xmlns:r="http://schemas.openxmlformats.org/officeDocument/2006/relationships" xmlns:m="http://schemas.openxmlformats.org/officeDocument/2006/math" xmlns:v="urn:schemas-microsoft-com:vml" xmlns:wp14="http://schemas.microsoft.com/office/word/2010/wordprocessingDrawing" xmlns:wp="http://schemas.openxmlformats.org/drawingml/2006/wordprocessingDrawing" xmlns:w10="urn:schemas-microsoft-com:office:word" xmlns:w="http://schemas.openxmlformats.org/wordprocessingml/2006/main" xmlns:w14="http://schemas.microsoft.com/office/word/2010/wordml" xmlns:w15="http://schemas.microsoft.com/office/word/2012/wordml" xmlns:w16cex="http://schemas.microsoft.com/office/word/2018/wordml/cex" xmlns:w16cid="http://schemas.microsoft.com/office/word/2016/wordml/cid" xmlns:w16="http://schemas.microsoft.com/office/word/2018/wordml" xmlns:w16du="http://schemas.microsoft.com/office/word/2023/wordml/word16du" xmlns:w16sdtdh="http://schemas.microsoft.com/office/word/2020/wordml/sdtdatahash" xmlns:w16se="http://schemas.microsoft.com/office/word/2015/wordml/symex" xmlns:wpg="http://schemas.microsoft.com/office/word/2010/wordprocessingGroup" xmlns:wpi="http://schemas.microsoft.com/office/word/2010/wordprocessingInk" xmlns:wne="http://schemas.microsoft.com/office/word/2006/wordml" xmlns:wps="http://schemas.microsoft.com/office/word/2010/wordprocessingShape" mc:Ignorable="w14 w15 w16se w16cid w16 w16cex w16sdtdh wp14">
-  <w16cid:commentId w16cid:paraId="1D54B6C7" w16cid:durableId="27F90546"/>
   <w16cid:commentId w16cid:paraId="7A77FC1E" w16cid:durableId="27F91DCF"/>
+  <w16cid:commentId w16cid:paraId="3DA26655" w16cid:durableId="27FEB782"/>
   <w16cid:commentId w16cid:paraId="5B168476" w16cid:durableId="27F14BED"/>
-  <w16cid:commentId w16cid:paraId="5781E68A" w16cid:durableId="27F92310"/>
-  <w16cid:commentId w16cid:paraId="35316E97" w16cid:durableId="27F26A25"/>
-  <w16cid:commentId w16cid:paraId="0E13D161" w16cid:durableId="27F9041D"/>
-  <w16cid:commentId w16cid:paraId="1ADE2BEB" w16cid:durableId="27F900E6"/>
-  <w16cid:commentId w16cid:paraId="444767CB" w16cid:durableId="27FE04AD"/>
+  <w16cid:commentId w16cid:paraId="48440903" w16cid:durableId="27FEB792"/>
   <w16cid:commentId w16cid:paraId="20CED3AE" w16cid:durableId="27F91736"/>
   <w16cid:commentId w16cid:paraId="58AF36F6" w16cid:durableId="27FE04F7"/>
   <w16cid:commentId w16cid:paraId="579696FD" w16cid:durableId="27F91A31"/>

</xml_diff>

<commit_message>
Upload some things about Reading Session
</commit_message>
<xml_diff>
--- a/docs/Requirements and traceability table/Requirements.docx
+++ b/docs/Requirements and traceability table/Requirements.docx
@@ -13,6 +13,14 @@
           <w:szCs w:val="20"/>
         </w:rPr>
       </w:pPr>
+      <w:r>
+        <w:rPr>
+          <w:rFonts w:ascii="Arial" w:hAnsi="Arial" w:cs="Arial"/>
+          <w:sz w:val="20"/>
+          <w:szCs w:val="20"/>
+        </w:rPr>
+        <w:t xml:space="preserve"> </w:t>
+      </w:r>
       <w:r>
         <w:rPr>
           <w:rFonts w:ascii="Arial" w:hAnsi="Arial" w:cs="Arial"/>
@@ -16467,11 +16475,12 @@
 </file>
 
 <file path=customXml/item1.xml><?xml version="1.0" encoding="utf-8"?>
-<p:properties xmlns:p="http://schemas.microsoft.com/office/2006/metadata/properties" xmlns:xsi="http://www.w3.org/2001/XMLSchema-instance" xmlns:pc="http://schemas.microsoft.com/office/infopath/2007/PartnerControls">
-  <documentManagement>
-    <_activity xmlns="89686a29-b2a9-477c-80a2-39e7d181ce7e" xsi:nil="true"/>
-  </documentManagement>
-</p:properties>
+<?mso-contentType ?>
+<FormTemplates xmlns="http://schemas.microsoft.com/sharepoint/v3/contenttype/forms">
+  <Display>DocumentLibraryForm</Display>
+  <Edit>DocumentLibraryForm</Edit>
+  <New>DocumentLibraryForm</New>
+</FormTemplates>
 </file>
 
 <file path=customXml/item2.xml><?xml version="1.0" encoding="utf-8"?>
@@ -16704,20 +16713,17 @@
 </file>
 
 <file path=customXml/item3.xml><?xml version="1.0" encoding="utf-8"?>
-<?mso-contentType ?>
-<FormTemplates xmlns="http://schemas.microsoft.com/sharepoint/v3/contenttype/forms">
-  <Display>DocumentLibraryForm</Display>
-  <Edit>DocumentLibraryForm</Edit>
-  <New>DocumentLibraryForm</New>
-</FormTemplates>
+<p:properties xmlns:p="http://schemas.microsoft.com/office/2006/metadata/properties" xmlns:xsi="http://www.w3.org/2001/XMLSchema-instance" xmlns:pc="http://schemas.microsoft.com/office/infopath/2007/PartnerControls">
+  <documentManagement>
+    <_activity xmlns="89686a29-b2a9-477c-80a2-39e7d181ce7e" xsi:nil="true"/>
+  </documentManagement>
+</p:properties>
 </file>
 
 <file path=customXml/itemProps1.xml><?xml version="1.0" encoding="utf-8"?>
-<ds:datastoreItem xmlns:ds="http://schemas.openxmlformats.org/officeDocument/2006/customXml" ds:itemID="{0E54AAEB-B31A-4CB6-891B-749B36EF3CCD}">
+<ds:datastoreItem xmlns:ds="http://schemas.openxmlformats.org/officeDocument/2006/customXml" ds:itemID="{F8A9E976-5B0E-4987-B32C-F393F137531E}">
   <ds:schemaRefs>
-    <ds:schemaRef ds:uri="http://schemas.microsoft.com/office/2006/metadata/properties"/>
-    <ds:schemaRef ds:uri="http://schemas.microsoft.com/office/infopath/2007/PartnerControls"/>
-    <ds:schemaRef ds:uri="89686a29-b2a9-477c-80a2-39e7d181ce7e"/>
+    <ds:schemaRef ds:uri="http://schemas.microsoft.com/sharepoint/v3/contenttype/forms"/>
   </ds:schemaRefs>
 </ds:datastoreItem>
 </file>
@@ -16742,9 +16748,11 @@
 </file>
 
 <file path=customXml/itemProps3.xml><?xml version="1.0" encoding="utf-8"?>
-<ds:datastoreItem xmlns:ds="http://schemas.openxmlformats.org/officeDocument/2006/customXml" ds:itemID="{F8A9E976-5B0E-4987-B32C-F393F137531E}">
+<ds:datastoreItem xmlns:ds="http://schemas.openxmlformats.org/officeDocument/2006/customXml" ds:itemID="{0E54AAEB-B31A-4CB6-891B-749B36EF3CCD}">
   <ds:schemaRefs>
-    <ds:schemaRef ds:uri="http://schemas.microsoft.com/sharepoint/v3/contenttype/forms"/>
+    <ds:schemaRef ds:uri="http://schemas.microsoft.com/office/2006/metadata/properties"/>
+    <ds:schemaRef ds:uri="http://schemas.microsoft.com/office/infopath/2007/PartnerControls"/>
+    <ds:schemaRef ds:uri="89686a29-b2a9-477c-80a2-39e7d181ce7e"/>
   </ds:schemaRefs>
 </ds:datastoreItem>
 </file>
</xml_diff>